<commit_message>
information for Metalls and non metalls
</commit_message>
<xml_diff>
--- a/physicallBasedRendering/Physically Based Rendering.docx
+++ b/physicallBasedRendering/Physically Based Rendering.docx
@@ -42,8 +42,16 @@
         <w:rPr>
           <w:rFonts w:ascii="Times New Roman" w:hAnsi="Times New Roman" w:cs="Times New Roman"/>
         </w:rPr>
-        <w:t>/Shading</w:t>
-      </w:r>
+        <w:t>/</w:t>
+      </w:r>
+      <w:proofErr w:type="spellStart"/>
+      <w:r>
+        <w:rPr>
+          <w:rFonts w:ascii="Times New Roman" w:hAnsi="Times New Roman" w:cs="Times New Roman"/>
+        </w:rPr>
+        <w:t>Shading</w:t>
+      </w:r>
+      <w:proofErr w:type="spellEnd"/>
       <w:r>
         <w:rPr>
           <w:rFonts w:ascii="Times New Roman" w:hAnsi="Times New Roman" w:cs="Times New Roman"/>
@@ -198,7 +206,21 @@
         <w:rPr>
           <w:rFonts w:ascii="Times New Roman" w:hAnsi="Times New Roman" w:cs="Times New Roman"/>
         </w:rPr>
-        <w:t xml:space="preserve">(vgl. S.133 David Wolf und DeFries) </w:t>
+        <w:t xml:space="preserve">(vgl. S.133 David Wolf und </w:t>
+      </w:r>
+      <w:proofErr w:type="spellStart"/>
+      <w:r>
+        <w:rPr>
+          <w:rFonts w:ascii="Times New Roman" w:hAnsi="Times New Roman" w:cs="Times New Roman"/>
+        </w:rPr>
+        <w:t>DeFries</w:t>
+      </w:r>
+      <w:proofErr w:type="spellEnd"/>
+      <w:r>
+        <w:rPr>
+          <w:rFonts w:ascii="Times New Roman" w:hAnsi="Times New Roman" w:cs="Times New Roman"/>
+        </w:rPr>
+        <w:t xml:space="preserve">) </w:t>
       </w:r>
     </w:p>
     <w:p>
@@ -241,7 +263,21 @@
         <w:rPr>
           <w:rFonts w:ascii="Times New Roman" w:hAnsi="Times New Roman" w:cs="Times New Roman"/>
         </w:rPr>
-        <w:t>die gesamt Berechnungsdauer zu verringern. Aus diesem Grund wird es Physically Based (zu dt. physikalisch basierendes) Rendering genannt und nicht Physically Rendering. (DeFries)</w:t>
+        <w:t>die gesamt Berechnungsdauer zu verringern. Aus diesem Grund wird es Physically Based (zu dt. physikalisch basierendes) Rendering genannt und nicht Physically Rendering. (</w:t>
+      </w:r>
+      <w:proofErr w:type="spellStart"/>
+      <w:r>
+        <w:rPr>
+          <w:rFonts w:ascii="Times New Roman" w:hAnsi="Times New Roman" w:cs="Times New Roman"/>
+        </w:rPr>
+        <w:t>DeFries</w:t>
+      </w:r>
+      <w:proofErr w:type="spellEnd"/>
+      <w:r>
+        <w:rPr>
+          <w:rFonts w:ascii="Times New Roman" w:hAnsi="Times New Roman" w:cs="Times New Roman"/>
+        </w:rPr>
+        <w:t>)</w:t>
       </w:r>
     </w:p>
     <w:p>
@@ -267,20 +303,42 @@
         <w:rPr>
           <w:rFonts w:ascii="Times New Roman" w:hAnsi="Times New Roman" w:cs="Times New Roman"/>
         </w:rPr>
-        <w:t>Welche bedingungen gibt es.</w:t>
-      </w:r>
-    </w:p>
-    <w:p>
-      <w:pPr>
-        <w:rPr>
-          <w:rFonts w:ascii="Times New Roman" w:hAnsi="Times New Roman" w:cs="Times New Roman"/>
-        </w:rPr>
-      </w:pPr>
-      <w:r>
-        <w:rPr>
-          <w:rFonts w:ascii="Times New Roman" w:hAnsi="Times New Roman" w:cs="Times New Roman"/>
-        </w:rPr>
-        <w:t xml:space="preserve">Entwicklerstudious haben es schon adaptiert weil: Vorteile nennen </w:t>
+        <w:t xml:space="preserve">Welche </w:t>
+      </w:r>
+      <w:proofErr w:type="spellStart"/>
+      <w:r>
+        <w:rPr>
+          <w:rFonts w:ascii="Times New Roman" w:hAnsi="Times New Roman" w:cs="Times New Roman"/>
+        </w:rPr>
+        <w:t>bedingungen</w:t>
+      </w:r>
+      <w:proofErr w:type="spellEnd"/>
+      <w:r>
+        <w:rPr>
+          <w:rFonts w:ascii="Times New Roman" w:hAnsi="Times New Roman" w:cs="Times New Roman"/>
+        </w:rPr>
+        <w:t xml:space="preserve"> gibt es.</w:t>
+      </w:r>
+    </w:p>
+    <w:p>
+      <w:pPr>
+        <w:rPr>
+          <w:rFonts w:ascii="Times New Roman" w:hAnsi="Times New Roman" w:cs="Times New Roman"/>
+        </w:rPr>
+      </w:pPr>
+      <w:proofErr w:type="spellStart"/>
+      <w:r>
+        <w:rPr>
+          <w:rFonts w:ascii="Times New Roman" w:hAnsi="Times New Roman" w:cs="Times New Roman"/>
+        </w:rPr>
+        <w:t>Entwicklerstudious</w:t>
+      </w:r>
+      <w:proofErr w:type="spellEnd"/>
+      <w:r>
+        <w:rPr>
+          <w:rFonts w:ascii="Times New Roman" w:hAnsi="Times New Roman" w:cs="Times New Roman"/>
+        </w:rPr>
+        <w:t xml:space="preserve"> haben es schon adaptiert weil: Vorteile nennen </w:t>
       </w:r>
       <w:r>
         <w:rPr>
@@ -353,7 +411,21 @@
         <w:rPr>
           <w:rFonts w:ascii="Times New Roman" w:hAnsi="Times New Roman" w:cs="Times New Roman"/>
         </w:rPr>
-        <w:t xml:space="preserve">ängig von dem Menschlichen Auge befasst (vgl. Spinger). Da im weiteren Verlauf des Papers Fachbegriffe bzw. Physikalische Größen der Radiometrie </w:t>
+        <w:t xml:space="preserve">ängig von dem Menschlichen Auge befasst (vgl. </w:t>
+      </w:r>
+      <w:proofErr w:type="spellStart"/>
+      <w:r>
+        <w:rPr>
+          <w:rFonts w:ascii="Times New Roman" w:hAnsi="Times New Roman" w:cs="Times New Roman"/>
+        </w:rPr>
+        <w:t>Spinger</w:t>
+      </w:r>
+      <w:proofErr w:type="spellEnd"/>
+      <w:r>
+        <w:rPr>
+          <w:rFonts w:ascii="Times New Roman" w:hAnsi="Times New Roman" w:cs="Times New Roman"/>
+        </w:rPr>
+        <w:t xml:space="preserve">). Da im weiteren Verlauf des Papers Fachbegriffe bzw. Physikalische Größen der Radiometrie </w:t>
       </w:r>
       <w:r>
         <w:rPr>
@@ -565,7 +637,21 @@
         <w:rPr>
           <w:rFonts w:ascii="Times New Roman" w:hAnsi="Times New Roman" w:cs="Times New Roman"/>
         </w:rPr>
-        <w:t>das Verhältnis der Kugelfläche zum Quadratischen Radius der Kugel. Die Fläche, welche im Bild (bilfref) zu sehen ist wird gebildet in dem man die Form auf die Hemisphäre (</w:t>
+        <w:t>das Verhältnis der Kugelfläche zum Quadratischen Radius der Kugel. Die Fläche, welche im Bild (</w:t>
+      </w:r>
+      <w:proofErr w:type="spellStart"/>
+      <w:r>
+        <w:rPr>
+          <w:rFonts w:ascii="Times New Roman" w:hAnsi="Times New Roman" w:cs="Times New Roman"/>
+        </w:rPr>
+        <w:t>bilfref</w:t>
+      </w:r>
+      <w:proofErr w:type="spellEnd"/>
+      <w:r>
+        <w:rPr>
+          <w:rFonts w:ascii="Times New Roman" w:hAnsi="Times New Roman" w:cs="Times New Roman"/>
+        </w:rPr>
+        <w:t>) zu sehen ist wird gebildet in dem man die Form auf die Hemisphäre (</w:t>
       </w:r>
       <w:r>
         <w:rPr>
@@ -833,6 +919,7 @@
         </w:rPr>
         <w:t xml:space="preserve">vgl. </w:t>
       </w:r>
+      <w:proofErr w:type="spellStart"/>
       <w:r>
         <w:rPr>
           <w:rFonts w:ascii="Times New Roman" w:hAnsi="Times New Roman" w:cs="Times New Roman"/>
@@ -843,7 +930,14 @@
         <w:rPr>
           <w:rFonts w:ascii="Times New Roman" w:hAnsi="Times New Roman" w:cs="Times New Roman"/>
         </w:rPr>
-        <w:t>grundL|GrundbG|vbg).</w:t>
+        <w:t>grundL|GrundbG|vbg</w:t>
+      </w:r>
+      <w:proofErr w:type="spellEnd"/>
+      <w:r>
+        <w:rPr>
+          <w:rFonts w:ascii="Times New Roman" w:hAnsi="Times New Roman" w:cs="Times New Roman"/>
+        </w:rPr>
+        <w:t>).</w:t>
       </w:r>
       <w:r>
         <w:rPr>
@@ -1001,7 +1095,21 @@
         <w:rPr>
           <w:rFonts w:ascii="Times New Roman" w:hAnsi="Times New Roman" w:cs="Times New Roman"/>
         </w:rPr>
-        <w:t>(vgl. gmüller)</w:t>
+        <w:t xml:space="preserve">(vgl. </w:t>
+      </w:r>
+      <w:proofErr w:type="spellStart"/>
+      <w:r>
+        <w:rPr>
+          <w:rFonts w:ascii="Times New Roman" w:hAnsi="Times New Roman" w:cs="Times New Roman"/>
+        </w:rPr>
+        <w:t>gmüller</w:t>
+      </w:r>
+      <w:proofErr w:type="spellEnd"/>
+      <w:r>
+        <w:rPr>
+          <w:rFonts w:ascii="Times New Roman" w:hAnsi="Times New Roman" w:cs="Times New Roman"/>
+        </w:rPr>
+        <w:t>)</w:t>
       </w:r>
     </w:p>
     <w:p>
@@ -1129,11 +1237,19 @@
         </w:rPr>
         <w:t xml:space="preserve"> der Strahlungsleistung </w:t>
       </w:r>
-      <w:r>
-        <w:rPr>
-          <w:rFonts w:ascii="Times New Roman" w:hAnsi="Times New Roman" w:cs="Times New Roman"/>
-        </w:rPr>
-        <w:t xml:space="preserve">delta </w:t>
+      <w:proofErr w:type="spellStart"/>
+      <w:r>
+        <w:rPr>
+          <w:rFonts w:ascii="Times New Roman" w:hAnsi="Times New Roman" w:cs="Times New Roman"/>
+        </w:rPr>
+        <w:t>delta</w:t>
+      </w:r>
+      <w:proofErr w:type="spellEnd"/>
+      <w:r>
+        <w:rPr>
+          <w:rFonts w:ascii="Times New Roman" w:hAnsi="Times New Roman" w:cs="Times New Roman"/>
+        </w:rPr>
+        <w:t xml:space="preserve"> </w:t>
       </w:r>
       <w:r>
         <w:rPr>
@@ -1165,11 +1281,19 @@
         </w:rPr>
         <w:t xml:space="preserve"> mit dem Flächeninhalt </w:t>
       </w:r>
-      <w:r>
-        <w:rPr>
-          <w:rFonts w:ascii="Times New Roman" w:hAnsi="Times New Roman" w:cs="Times New Roman"/>
-        </w:rPr>
-        <w:t xml:space="preserve">delta A </w:t>
+      <w:proofErr w:type="spellStart"/>
+      <w:r>
+        <w:rPr>
+          <w:rFonts w:ascii="Times New Roman" w:hAnsi="Times New Roman" w:cs="Times New Roman"/>
+        </w:rPr>
+        <w:t>delta</w:t>
+      </w:r>
+      <w:proofErr w:type="spellEnd"/>
+      <w:r>
+        <w:rPr>
+          <w:rFonts w:ascii="Times New Roman" w:hAnsi="Times New Roman" w:cs="Times New Roman"/>
+        </w:rPr>
+        <w:t xml:space="preserve"> A </w:t>
       </w:r>
       <w:r>
         <w:rPr>
@@ -1189,12 +1313,14 @@
         </w:rPr>
         <w:t xml:space="preserve">(vgl. </w:t>
       </w:r>
+      <w:proofErr w:type="spellStart"/>
       <w:r>
         <w:rPr>
           <w:rFonts w:ascii="Times New Roman" w:hAnsi="Times New Roman" w:cs="Times New Roman"/>
         </w:rPr>
         <w:t>grundL</w:t>
       </w:r>
+      <w:proofErr w:type="spellEnd"/>
       <w:r>
         <w:rPr>
           <w:rFonts w:ascii="Times New Roman" w:hAnsi="Times New Roman" w:cs="Times New Roman"/>
@@ -1240,12 +1366,14 @@
         </w:rPr>
         <w:t xml:space="preserve"> (vgl. </w:t>
       </w:r>
+      <w:proofErr w:type="spellStart"/>
       <w:r>
         <w:rPr>
           <w:rFonts w:ascii="Times New Roman" w:hAnsi="Times New Roman" w:cs="Times New Roman"/>
         </w:rPr>
         <w:t>grundL</w:t>
       </w:r>
+      <w:proofErr w:type="spellEnd"/>
       <w:r>
         <w:rPr>
           <w:rFonts w:ascii="Times New Roman" w:hAnsi="Times New Roman" w:cs="Times New Roman"/>
@@ -1411,7 +1539,49 @@
         <w:rPr>
           <w:rFonts w:ascii="Times New Roman" w:hAnsi="Times New Roman" w:cs="Times New Roman"/>
         </w:rPr>
-        <w:t xml:space="preserve">i) ergibt. Dieser Faktor repräsentiert, das Lambertsche Kosinus gesetzt, welches die jeweilige Geometrie der Situation (die Positionierung von Lichtquelle zur Oberfläche) mit einbezieht. Je direkter das Licht auf die Oberfläche auftrifft umso größer ist schlussendlich die Intensität des Lichtstrahls, welchen wahrgenommen werden kann (ref GRAY| online defs.). </w:t>
+        <w:t xml:space="preserve">i) ergibt. Dieser Faktor repräsentiert, das </w:t>
+      </w:r>
+      <w:proofErr w:type="spellStart"/>
+      <w:r>
+        <w:rPr>
+          <w:rFonts w:ascii="Times New Roman" w:hAnsi="Times New Roman" w:cs="Times New Roman"/>
+        </w:rPr>
+        <w:t>Lambertsche</w:t>
+      </w:r>
+      <w:proofErr w:type="spellEnd"/>
+      <w:r>
+        <w:rPr>
+          <w:rFonts w:ascii="Times New Roman" w:hAnsi="Times New Roman" w:cs="Times New Roman"/>
+        </w:rPr>
+        <w:t xml:space="preserve"> Kosinus gesetzt, welches die jeweilige Geometrie der Situation (die Positionierung von Lichtquelle zur Oberfläche) mit einbezieht. Je direkter das Licht auf die Oberfläche auftrifft umso größer ist schlussendlich die Intensität des Lichtstrahls, welchen wahrgenommen werden kann (</w:t>
+      </w:r>
+      <w:proofErr w:type="spellStart"/>
+      <w:r>
+        <w:rPr>
+          <w:rFonts w:ascii="Times New Roman" w:hAnsi="Times New Roman" w:cs="Times New Roman"/>
+        </w:rPr>
+        <w:t>ref</w:t>
+      </w:r>
+      <w:proofErr w:type="spellEnd"/>
+      <w:r>
+        <w:rPr>
+          <w:rFonts w:ascii="Times New Roman" w:hAnsi="Times New Roman" w:cs="Times New Roman"/>
+        </w:rPr>
+        <w:t xml:space="preserve"> GRAY| online </w:t>
+      </w:r>
+      <w:proofErr w:type="spellStart"/>
+      <w:r>
+        <w:rPr>
+          <w:rFonts w:ascii="Times New Roman" w:hAnsi="Times New Roman" w:cs="Times New Roman"/>
+        </w:rPr>
+        <w:t>defs</w:t>
+      </w:r>
+      <w:proofErr w:type="spellEnd"/>
+      <w:r>
+        <w:rPr>
+          <w:rFonts w:ascii="Times New Roman" w:hAnsi="Times New Roman" w:cs="Times New Roman"/>
+        </w:rPr>
+        <w:t xml:space="preserve">.). </w:t>
       </w:r>
     </w:p>
     <w:p>
@@ -1499,14 +1669,34 @@
           <w:bCs/>
         </w:rPr>
       </w:pPr>
+      <w:proofErr w:type="spellStart"/>
       <w:r>
         <w:rPr>
           <w:rFonts w:ascii="Times New Roman" w:hAnsi="Times New Roman" w:cs="Times New Roman"/>
           <w:b/>
           <w:bCs/>
         </w:rPr>
-        <w:t>reflectance equation</w:t>
-      </w:r>
+        <w:t>reflectance</w:t>
+      </w:r>
+      <w:proofErr w:type="spellEnd"/>
+      <w:r>
+        <w:rPr>
+          <w:rFonts w:ascii="Times New Roman" w:hAnsi="Times New Roman" w:cs="Times New Roman"/>
+          <w:b/>
+          <w:bCs/>
+        </w:rPr>
+        <w:t xml:space="preserve"> </w:t>
+      </w:r>
+      <w:proofErr w:type="spellStart"/>
+      <w:r>
+        <w:rPr>
+          <w:rFonts w:ascii="Times New Roman" w:hAnsi="Times New Roman" w:cs="Times New Roman"/>
+          <w:b/>
+          <w:bCs/>
+        </w:rPr>
+        <w:t>equation</w:t>
+      </w:r>
+      <w:proofErr w:type="spellEnd"/>
     </w:p>
     <w:p>
       <w:pPr>
@@ -1604,6 +1794,7 @@
         </w:rPr>
         <w:t xml:space="preserve">sogenannte </w:t>
       </w:r>
+      <w:proofErr w:type="spellStart"/>
       <w:r>
         <w:rPr>
           <w:rFonts w:ascii="Times New Roman" w:hAnsi="Times New Roman" w:cs="Times New Roman"/>
@@ -1614,8 +1805,16 @@
         <w:rPr>
           <w:rFonts w:ascii="Times New Roman" w:hAnsi="Times New Roman" w:cs="Times New Roman"/>
         </w:rPr>
-        <w:t xml:space="preserve">eflectance </w:t>
-      </w:r>
+        <w:t>eflectance</w:t>
+      </w:r>
+      <w:proofErr w:type="spellEnd"/>
+      <w:r>
+        <w:rPr>
+          <w:rFonts w:ascii="Times New Roman" w:hAnsi="Times New Roman" w:cs="Times New Roman"/>
+        </w:rPr>
+        <w:t xml:space="preserve"> </w:t>
+      </w:r>
+      <w:proofErr w:type="spellStart"/>
       <w:r>
         <w:rPr>
           <w:rFonts w:ascii="Times New Roman" w:hAnsi="Times New Roman" w:cs="Times New Roman"/>
@@ -1626,7 +1825,14 @@
         <w:rPr>
           <w:rFonts w:ascii="Times New Roman" w:hAnsi="Times New Roman" w:cs="Times New Roman"/>
         </w:rPr>
-        <w:t>quation (zu dt. Reflexions</w:t>
+        <w:t>quation</w:t>
+      </w:r>
+      <w:proofErr w:type="spellEnd"/>
+      <w:r>
+        <w:rPr>
+          <w:rFonts w:ascii="Times New Roman" w:hAnsi="Times New Roman" w:cs="Times New Roman"/>
+        </w:rPr>
+        <w:t xml:space="preserve"> (zu dt. Reflexions</w:t>
       </w:r>
       <w:r>
         <w:rPr>
@@ -1644,7 +1850,21 @@
         <w:rPr>
           <w:rFonts w:ascii="Times New Roman" w:hAnsi="Times New Roman" w:cs="Times New Roman"/>
         </w:rPr>
-        <w:t xml:space="preserve"> (vgl. DeFries)</w:t>
+        <w:t xml:space="preserve"> (vgl. </w:t>
+      </w:r>
+      <w:proofErr w:type="spellStart"/>
+      <w:r>
+        <w:rPr>
+          <w:rFonts w:ascii="Times New Roman" w:hAnsi="Times New Roman" w:cs="Times New Roman"/>
+        </w:rPr>
+        <w:t>DeFries</w:t>
+      </w:r>
+      <w:proofErr w:type="spellEnd"/>
+      <w:r>
+        <w:rPr>
+          <w:rFonts w:ascii="Times New Roman" w:hAnsi="Times New Roman" w:cs="Times New Roman"/>
+        </w:rPr>
+        <w:t>)</w:t>
       </w:r>
       <w:r>
         <w:rPr>
@@ -1706,19 +1926,89 @@
           <w:rFonts w:ascii="Times New Roman" w:hAnsi="Times New Roman" w:cs="Times New Roman"/>
         </w:rPr>
         <w:lastRenderedPageBreak/>
-        <w:t>Diese Formel ist eine Vereinfachung bzw. eine Spezialisierung der Render Equation (zu dt. Render Gleichung), welche 1986 von David Immel</w:t>
-      </w:r>
-      <w:r>
-        <w:rPr>
-          <w:rFonts w:ascii="Times New Roman" w:hAnsi="Times New Roman" w:cs="Times New Roman"/>
-        </w:rPr>
-        <w:t xml:space="preserve"> </w:t>
-      </w:r>
-      <w:r>
-        <w:rPr>
-          <w:rFonts w:ascii="Times New Roman" w:hAnsi="Times New Roman" w:cs="Times New Roman"/>
-        </w:rPr>
-        <w:t>et al. and James Kajiyain, in ihrem Artikel „The Rendering Equation“ (vgl. Dal), vorgestellt wurde.</w:t>
+        <w:t xml:space="preserve">Diese Formel ist eine Vereinfachung bzw. eine Spezialisierung der </w:t>
+      </w:r>
+      <w:proofErr w:type="spellStart"/>
+      <w:r>
+        <w:rPr>
+          <w:rFonts w:ascii="Times New Roman" w:hAnsi="Times New Roman" w:cs="Times New Roman"/>
+        </w:rPr>
+        <w:t>Render</w:t>
+      </w:r>
+      <w:proofErr w:type="spellEnd"/>
+      <w:r>
+        <w:rPr>
+          <w:rFonts w:ascii="Times New Roman" w:hAnsi="Times New Roman" w:cs="Times New Roman"/>
+        </w:rPr>
+        <w:t xml:space="preserve"> </w:t>
+      </w:r>
+      <w:proofErr w:type="spellStart"/>
+      <w:r>
+        <w:rPr>
+          <w:rFonts w:ascii="Times New Roman" w:hAnsi="Times New Roman" w:cs="Times New Roman"/>
+        </w:rPr>
+        <w:t>Equation</w:t>
+      </w:r>
+      <w:proofErr w:type="spellEnd"/>
+      <w:r>
+        <w:rPr>
+          <w:rFonts w:ascii="Times New Roman" w:hAnsi="Times New Roman" w:cs="Times New Roman"/>
+        </w:rPr>
+        <w:t xml:space="preserve"> (zu dt. </w:t>
+      </w:r>
+      <w:proofErr w:type="spellStart"/>
+      <w:r>
+        <w:rPr>
+          <w:rFonts w:ascii="Times New Roman" w:hAnsi="Times New Roman" w:cs="Times New Roman"/>
+        </w:rPr>
+        <w:t>Render</w:t>
+      </w:r>
+      <w:proofErr w:type="spellEnd"/>
+      <w:r>
+        <w:rPr>
+          <w:rFonts w:ascii="Times New Roman" w:hAnsi="Times New Roman" w:cs="Times New Roman"/>
+        </w:rPr>
+        <w:t xml:space="preserve"> Gleichung), welche 1986 von David Immel</w:t>
+      </w:r>
+      <w:r>
+        <w:rPr>
+          <w:rFonts w:ascii="Times New Roman" w:hAnsi="Times New Roman" w:cs="Times New Roman"/>
+        </w:rPr>
+        <w:t xml:space="preserve"> </w:t>
+      </w:r>
+      <w:r>
+        <w:rPr>
+          <w:rFonts w:ascii="Times New Roman" w:hAnsi="Times New Roman" w:cs="Times New Roman"/>
+        </w:rPr>
+        <w:t xml:space="preserve">et al. and James </w:t>
+      </w:r>
+      <w:proofErr w:type="spellStart"/>
+      <w:r>
+        <w:rPr>
+          <w:rFonts w:ascii="Times New Roman" w:hAnsi="Times New Roman" w:cs="Times New Roman"/>
+        </w:rPr>
+        <w:t>Kajiyain</w:t>
+      </w:r>
+      <w:proofErr w:type="spellEnd"/>
+      <w:r>
+        <w:rPr>
+          <w:rFonts w:ascii="Times New Roman" w:hAnsi="Times New Roman" w:cs="Times New Roman"/>
+        </w:rPr>
+        <w:t xml:space="preserve">, in ihrem Artikel „The Rendering </w:t>
+      </w:r>
+      <w:proofErr w:type="spellStart"/>
+      <w:r>
+        <w:rPr>
+          <w:rFonts w:ascii="Times New Roman" w:hAnsi="Times New Roman" w:cs="Times New Roman"/>
+        </w:rPr>
+        <w:t>Equation</w:t>
+      </w:r>
+      <w:proofErr w:type="spellEnd"/>
+      <w:r>
+        <w:rPr>
+          <w:rFonts w:ascii="Times New Roman" w:hAnsi="Times New Roman" w:cs="Times New Roman"/>
+        </w:rPr>
+        <w:t>“ (vgl. Dal), vorgestellt wurde.</w:t>
       </w:r>
       <w:r>
         <w:rPr>
@@ -1766,7 +2056,21 @@
         <w:rPr>
           <w:rFonts w:ascii="Times New Roman" w:hAnsi="Times New Roman" w:cs="Times New Roman"/>
         </w:rPr>
-        <w:t xml:space="preserve"> (Kapitelref)</w:t>
+        <w:t xml:space="preserve"> (</w:t>
+      </w:r>
+      <w:proofErr w:type="spellStart"/>
+      <w:r>
+        <w:rPr>
+          <w:rFonts w:ascii="Times New Roman" w:hAnsi="Times New Roman" w:cs="Times New Roman"/>
+        </w:rPr>
+        <w:t>Kapitelref</w:t>
+      </w:r>
+      <w:proofErr w:type="spellEnd"/>
+      <w:r>
+        <w:rPr>
+          <w:rFonts w:ascii="Times New Roman" w:hAnsi="Times New Roman" w:cs="Times New Roman"/>
+        </w:rPr>
+        <w:t>)</w:t>
       </w:r>
       <w:r>
         <w:rPr>
@@ -1790,7 +2094,35 @@
         <w:rPr>
           <w:rFonts w:ascii="Times New Roman" w:hAnsi="Times New Roman" w:cs="Times New Roman"/>
         </w:rPr>
-        <w:t xml:space="preserve">. Die Strahldichte im speziellen fall der Reflectance Equation </w:t>
+        <w:t xml:space="preserve">. Die Strahldichte im speziellen fall der </w:t>
+      </w:r>
+      <w:proofErr w:type="spellStart"/>
+      <w:r>
+        <w:rPr>
+          <w:rFonts w:ascii="Times New Roman" w:hAnsi="Times New Roman" w:cs="Times New Roman"/>
+        </w:rPr>
+        <w:t>Reflectance</w:t>
+      </w:r>
+      <w:proofErr w:type="spellEnd"/>
+      <w:r>
+        <w:rPr>
+          <w:rFonts w:ascii="Times New Roman" w:hAnsi="Times New Roman" w:cs="Times New Roman"/>
+        </w:rPr>
+        <w:t xml:space="preserve"> </w:t>
+      </w:r>
+      <w:proofErr w:type="spellStart"/>
+      <w:r>
+        <w:rPr>
+          <w:rFonts w:ascii="Times New Roman" w:hAnsi="Times New Roman" w:cs="Times New Roman"/>
+        </w:rPr>
+        <w:t>Equation</w:t>
+      </w:r>
+      <w:proofErr w:type="spellEnd"/>
+      <w:r>
+        <w:rPr>
+          <w:rFonts w:ascii="Times New Roman" w:hAnsi="Times New Roman" w:cs="Times New Roman"/>
+        </w:rPr>
+        <w:t xml:space="preserve"> </w:t>
       </w:r>
       <w:r>
         <w:rPr>
@@ -2007,7 +2339,21 @@
         <w:rPr>
           <w:rFonts w:ascii="Times New Roman" w:hAnsi="Times New Roman" w:cs="Times New Roman"/>
         </w:rPr>
-        <w:t xml:space="preserve"> aus dem Kapitel (kapitelref)</w:t>
+        <w:t xml:space="preserve"> aus dem Kapitel (</w:t>
+      </w:r>
+      <w:proofErr w:type="spellStart"/>
+      <w:r>
+        <w:rPr>
+          <w:rFonts w:ascii="Times New Roman" w:hAnsi="Times New Roman" w:cs="Times New Roman"/>
+        </w:rPr>
+        <w:t>kapitelref</w:t>
+      </w:r>
+      <w:proofErr w:type="spellEnd"/>
+      <w:r>
+        <w:rPr>
+          <w:rFonts w:ascii="Times New Roman" w:hAnsi="Times New Roman" w:cs="Times New Roman"/>
+        </w:rPr>
+        <w:t>)</w:t>
       </w:r>
       <w:r>
         <w:rPr>
@@ -2025,7 +2371,63 @@
         <w:rPr>
           <w:rFonts w:ascii="Times New Roman" w:hAnsi="Times New Roman" w:cs="Times New Roman"/>
         </w:rPr>
-        <w:t xml:space="preserve">. Letzteres durch die bidirectional reflective distribution function (kurz BRDF) </w:t>
+        <w:t xml:space="preserve">. Letzteres durch die </w:t>
+      </w:r>
+      <w:proofErr w:type="spellStart"/>
+      <w:r>
+        <w:rPr>
+          <w:rFonts w:ascii="Times New Roman" w:hAnsi="Times New Roman" w:cs="Times New Roman"/>
+        </w:rPr>
+        <w:t>bidirectional</w:t>
+      </w:r>
+      <w:proofErr w:type="spellEnd"/>
+      <w:r>
+        <w:rPr>
+          <w:rFonts w:ascii="Times New Roman" w:hAnsi="Times New Roman" w:cs="Times New Roman"/>
+        </w:rPr>
+        <w:t xml:space="preserve"> </w:t>
+      </w:r>
+      <w:proofErr w:type="spellStart"/>
+      <w:r>
+        <w:rPr>
+          <w:rFonts w:ascii="Times New Roman" w:hAnsi="Times New Roman" w:cs="Times New Roman"/>
+        </w:rPr>
+        <w:t>reflective</w:t>
+      </w:r>
+      <w:proofErr w:type="spellEnd"/>
+      <w:r>
+        <w:rPr>
+          <w:rFonts w:ascii="Times New Roman" w:hAnsi="Times New Roman" w:cs="Times New Roman"/>
+        </w:rPr>
+        <w:t xml:space="preserve"> </w:t>
+      </w:r>
+      <w:proofErr w:type="spellStart"/>
+      <w:r>
+        <w:rPr>
+          <w:rFonts w:ascii="Times New Roman" w:hAnsi="Times New Roman" w:cs="Times New Roman"/>
+        </w:rPr>
+        <w:t>distribution</w:t>
+      </w:r>
+      <w:proofErr w:type="spellEnd"/>
+      <w:r>
+        <w:rPr>
+          <w:rFonts w:ascii="Times New Roman" w:hAnsi="Times New Roman" w:cs="Times New Roman"/>
+        </w:rPr>
+        <w:t xml:space="preserve"> </w:t>
+      </w:r>
+      <w:proofErr w:type="spellStart"/>
+      <w:r>
+        <w:rPr>
+          <w:rFonts w:ascii="Times New Roman" w:hAnsi="Times New Roman" w:cs="Times New Roman"/>
+        </w:rPr>
+        <w:t>function</w:t>
+      </w:r>
+      <w:proofErr w:type="spellEnd"/>
+      <w:r>
+        <w:rPr>
+          <w:rFonts w:ascii="Times New Roman" w:hAnsi="Times New Roman" w:cs="Times New Roman"/>
+        </w:rPr>
+        <w:t xml:space="preserve"> (kurz BRDF) </w:t>
       </w:r>
       <w:r>
         <w:rPr>
@@ -2127,7 +2529,35 @@
         <w:rPr>
           <w:rFonts w:ascii="Times New Roman" w:hAnsi="Times New Roman" w:cs="Times New Roman"/>
         </w:rPr>
-        <w:t xml:space="preserve">, welcher das Lambertsche Kosinus Gesetz aus Kapitel (kapitelref) repräsentiert, </w:t>
+        <w:t xml:space="preserve">, welcher das </w:t>
+      </w:r>
+      <w:proofErr w:type="spellStart"/>
+      <w:r>
+        <w:rPr>
+          <w:rFonts w:ascii="Times New Roman" w:hAnsi="Times New Roman" w:cs="Times New Roman"/>
+        </w:rPr>
+        <w:t>Lambertsche</w:t>
+      </w:r>
+      <w:proofErr w:type="spellEnd"/>
+      <w:r>
+        <w:rPr>
+          <w:rFonts w:ascii="Times New Roman" w:hAnsi="Times New Roman" w:cs="Times New Roman"/>
+        </w:rPr>
+        <w:t xml:space="preserve"> Kosinus Gesetz aus Kapitel (</w:t>
+      </w:r>
+      <w:proofErr w:type="spellStart"/>
+      <w:r>
+        <w:rPr>
+          <w:rFonts w:ascii="Times New Roman" w:hAnsi="Times New Roman" w:cs="Times New Roman"/>
+        </w:rPr>
+        <w:t>kapitelref</w:t>
+      </w:r>
+      <w:proofErr w:type="spellEnd"/>
+      <w:r>
+        <w:rPr>
+          <w:rFonts w:ascii="Times New Roman" w:hAnsi="Times New Roman" w:cs="Times New Roman"/>
+        </w:rPr>
+        <w:t xml:space="preserve">) repräsentiert, </w:t>
       </w:r>
       <w:r>
         <w:rPr>
@@ -2151,7 +2581,21 @@
         <w:rPr>
           <w:rFonts w:ascii="Times New Roman" w:hAnsi="Times New Roman" w:cs="Times New Roman"/>
         </w:rPr>
-        <w:t>(Wolf, DeFries)</w:t>
+        <w:t xml:space="preserve">(Wolf, </w:t>
+      </w:r>
+      <w:proofErr w:type="spellStart"/>
+      <w:r>
+        <w:rPr>
+          <w:rFonts w:ascii="Times New Roman" w:hAnsi="Times New Roman" w:cs="Times New Roman"/>
+        </w:rPr>
+        <w:t>DeFries</w:t>
+      </w:r>
+      <w:proofErr w:type="spellEnd"/>
+      <w:r>
+        <w:rPr>
+          <w:rFonts w:ascii="Times New Roman" w:hAnsi="Times New Roman" w:cs="Times New Roman"/>
+        </w:rPr>
+        <w:t>)</w:t>
       </w:r>
     </w:p>
     <w:p>
@@ -2162,6 +2606,7 @@
           <w:bCs/>
         </w:rPr>
       </w:pPr>
+      <w:proofErr w:type="spellStart"/>
       <w:r>
         <w:rPr>
           <w:rFonts w:ascii="Times New Roman" w:hAnsi="Times New Roman" w:cs="Times New Roman"/>
@@ -2176,8 +2621,63 @@
           <w:b/>
           <w:bCs/>
         </w:rPr>
-        <w:t>idirectional reflective distribution function</w:t>
-      </w:r>
+        <w:t>idirectional</w:t>
+      </w:r>
+      <w:proofErr w:type="spellEnd"/>
+      <w:r>
+        <w:rPr>
+          <w:rFonts w:ascii="Times New Roman" w:hAnsi="Times New Roman" w:cs="Times New Roman"/>
+          <w:b/>
+          <w:bCs/>
+        </w:rPr>
+        <w:t xml:space="preserve"> </w:t>
+      </w:r>
+      <w:proofErr w:type="spellStart"/>
+      <w:r>
+        <w:rPr>
+          <w:rFonts w:ascii="Times New Roman" w:hAnsi="Times New Roman" w:cs="Times New Roman"/>
+          <w:b/>
+          <w:bCs/>
+        </w:rPr>
+        <w:t>reflective</w:t>
+      </w:r>
+      <w:proofErr w:type="spellEnd"/>
+      <w:r>
+        <w:rPr>
+          <w:rFonts w:ascii="Times New Roman" w:hAnsi="Times New Roman" w:cs="Times New Roman"/>
+          <w:b/>
+          <w:bCs/>
+        </w:rPr>
+        <w:t xml:space="preserve"> </w:t>
+      </w:r>
+      <w:proofErr w:type="spellStart"/>
+      <w:r>
+        <w:rPr>
+          <w:rFonts w:ascii="Times New Roman" w:hAnsi="Times New Roman" w:cs="Times New Roman"/>
+          <w:b/>
+          <w:bCs/>
+        </w:rPr>
+        <w:t>distribution</w:t>
+      </w:r>
+      <w:proofErr w:type="spellEnd"/>
+      <w:r>
+        <w:rPr>
+          <w:rFonts w:ascii="Times New Roman" w:hAnsi="Times New Roman" w:cs="Times New Roman"/>
+          <w:b/>
+          <w:bCs/>
+        </w:rPr>
+        <w:t xml:space="preserve"> </w:t>
+      </w:r>
+      <w:proofErr w:type="spellStart"/>
+      <w:r>
+        <w:rPr>
+          <w:rFonts w:ascii="Times New Roman" w:hAnsi="Times New Roman" w:cs="Times New Roman"/>
+          <w:b/>
+          <w:bCs/>
+        </w:rPr>
+        <w:t>function</w:t>
+      </w:r>
+      <w:proofErr w:type="spellEnd"/>
     </w:p>
     <w:p>
       <w:pPr>
@@ -2213,7 +2713,63 @@
         <w:rPr>
           <w:rFonts w:ascii="Times New Roman" w:hAnsi="Times New Roman" w:cs="Times New Roman"/>
         </w:rPr>
-        <w:t xml:space="preserve"> Bidirectional reflective distribution function (kurz BRDF) </w:t>
+        <w:t xml:space="preserve"> </w:t>
+      </w:r>
+      <w:proofErr w:type="spellStart"/>
+      <w:r>
+        <w:rPr>
+          <w:rFonts w:ascii="Times New Roman" w:hAnsi="Times New Roman" w:cs="Times New Roman"/>
+        </w:rPr>
+        <w:t>Bidirectional</w:t>
+      </w:r>
+      <w:proofErr w:type="spellEnd"/>
+      <w:r>
+        <w:rPr>
+          <w:rFonts w:ascii="Times New Roman" w:hAnsi="Times New Roman" w:cs="Times New Roman"/>
+        </w:rPr>
+        <w:t xml:space="preserve"> </w:t>
+      </w:r>
+      <w:proofErr w:type="spellStart"/>
+      <w:r>
+        <w:rPr>
+          <w:rFonts w:ascii="Times New Roman" w:hAnsi="Times New Roman" w:cs="Times New Roman"/>
+        </w:rPr>
+        <w:t>reflective</w:t>
+      </w:r>
+      <w:proofErr w:type="spellEnd"/>
+      <w:r>
+        <w:rPr>
+          <w:rFonts w:ascii="Times New Roman" w:hAnsi="Times New Roman" w:cs="Times New Roman"/>
+        </w:rPr>
+        <w:t xml:space="preserve"> </w:t>
+      </w:r>
+      <w:proofErr w:type="spellStart"/>
+      <w:r>
+        <w:rPr>
+          <w:rFonts w:ascii="Times New Roman" w:hAnsi="Times New Roman" w:cs="Times New Roman"/>
+        </w:rPr>
+        <w:t>distribution</w:t>
+      </w:r>
+      <w:proofErr w:type="spellEnd"/>
+      <w:r>
+        <w:rPr>
+          <w:rFonts w:ascii="Times New Roman" w:hAnsi="Times New Roman" w:cs="Times New Roman"/>
+        </w:rPr>
+        <w:t xml:space="preserve"> </w:t>
+      </w:r>
+      <w:proofErr w:type="spellStart"/>
+      <w:r>
+        <w:rPr>
+          <w:rFonts w:ascii="Times New Roman" w:hAnsi="Times New Roman" w:cs="Times New Roman"/>
+        </w:rPr>
+        <w:t>function</w:t>
+      </w:r>
+      <w:proofErr w:type="spellEnd"/>
+      <w:r>
+        <w:rPr>
+          <w:rFonts w:ascii="Times New Roman" w:hAnsi="Times New Roman" w:cs="Times New Roman"/>
+        </w:rPr>
+        <w:t xml:space="preserve"> (kurz BRDF) </w:t>
       </w:r>
       <w:r>
         <w:rPr>
@@ -2225,7 +2781,21 @@
         <w:rPr>
           <w:rFonts w:ascii="Times New Roman" w:hAnsi="Times New Roman" w:cs="Times New Roman"/>
         </w:rPr>
-        <w:t>1977 amtlich vom National Bureau of Standards (USA) definiert</w:t>
+        <w:t xml:space="preserve">1977 amtlich vom National Bureau </w:t>
+      </w:r>
+      <w:proofErr w:type="spellStart"/>
+      <w:r>
+        <w:rPr>
+          <w:rFonts w:ascii="Times New Roman" w:hAnsi="Times New Roman" w:cs="Times New Roman"/>
+        </w:rPr>
+        <w:t>of</w:t>
+      </w:r>
+      <w:proofErr w:type="spellEnd"/>
+      <w:r>
+        <w:rPr>
+          <w:rFonts w:ascii="Times New Roman" w:hAnsi="Times New Roman" w:cs="Times New Roman"/>
+        </w:rPr>
+        <w:t xml:space="preserve"> Standards (USA) definiert</w:t>
       </w:r>
       <w:r>
         <w:rPr>
@@ -2237,7 +2807,14 @@
         <w:rPr>
           <w:rFonts w:ascii="Times New Roman" w:hAnsi="Times New Roman" w:cs="Times New Roman"/>
         </w:rPr>
-        <w:t xml:space="preserve"> um Reflektion</w:t>
+        <w:t xml:space="preserve"> um </w:t>
+      </w:r>
+      <w:proofErr w:type="spellStart"/>
+      <w:r>
+        <w:rPr>
+          <w:rFonts w:ascii="Times New Roman" w:hAnsi="Times New Roman" w:cs="Times New Roman"/>
+        </w:rPr>
+        <w:t>Reflektion</w:t>
       </w:r>
       <w:r>
         <w:rPr>
@@ -2249,7 +2826,14 @@
         <w:rPr>
           <w:rFonts w:ascii="Times New Roman" w:hAnsi="Times New Roman" w:cs="Times New Roman"/>
         </w:rPr>
-        <w:t>darstellungen und -berechnungen</w:t>
+        <w:t>darstellungen</w:t>
+      </w:r>
+      <w:proofErr w:type="spellEnd"/>
+      <w:r>
+        <w:rPr>
+          <w:rFonts w:ascii="Times New Roman" w:hAnsi="Times New Roman" w:cs="Times New Roman"/>
+        </w:rPr>
+        <w:t xml:space="preserve"> und -berechnungen</w:t>
       </w:r>
       <w:r>
         <w:rPr>
@@ -2267,7 +2851,21 @@
         <w:rPr>
           <w:rFonts w:ascii="Times New Roman" w:hAnsi="Times New Roman" w:cs="Times New Roman"/>
         </w:rPr>
-        <w:t xml:space="preserve"> (vgl. uniUlm|orgLicht). </w:t>
+        <w:t xml:space="preserve"> (vgl. </w:t>
+      </w:r>
+      <w:proofErr w:type="spellStart"/>
+      <w:r>
+        <w:rPr>
+          <w:rFonts w:ascii="Times New Roman" w:hAnsi="Times New Roman" w:cs="Times New Roman"/>
+        </w:rPr>
+        <w:t>uniUlm|orgLicht</w:t>
+      </w:r>
+      <w:proofErr w:type="spellEnd"/>
+      <w:r>
+        <w:rPr>
+          <w:rFonts w:ascii="Times New Roman" w:hAnsi="Times New Roman" w:cs="Times New Roman"/>
+        </w:rPr>
+        <w:t xml:space="preserve">). </w:t>
       </w:r>
       <w:r>
         <w:rPr>
@@ -2279,7 +2877,21 @@
         <w:rPr>
           <w:rFonts w:ascii="Times New Roman" w:hAnsi="Times New Roman" w:cs="Times New Roman"/>
         </w:rPr>
-        <w:t>der differentiellen Leuchtdichte in Betrachtungsrichtung und der differentiellen Bestrahlungsstärke, welche aus der Beleuchtungsrichtung auf die Oberfläche einwirkt (vgl. orgLicht). Vereinfacht ausgerückt beschreibt die BRDF d</w:t>
+        <w:t xml:space="preserve">der differentiellen Leuchtdichte in Betrachtungsrichtung und der differentiellen Bestrahlungsstärke, welche aus der Beleuchtungsrichtung auf die Oberfläche einwirkt (vgl. </w:t>
+      </w:r>
+      <w:proofErr w:type="spellStart"/>
+      <w:r>
+        <w:rPr>
+          <w:rFonts w:ascii="Times New Roman" w:hAnsi="Times New Roman" w:cs="Times New Roman"/>
+        </w:rPr>
+        <w:t>orgLicht</w:t>
+      </w:r>
+      <w:proofErr w:type="spellEnd"/>
+      <w:r>
+        <w:rPr>
+          <w:rFonts w:ascii="Times New Roman" w:hAnsi="Times New Roman" w:cs="Times New Roman"/>
+        </w:rPr>
+        <w:t>). Vereinfacht ausgerückt beschreibt die BRDF d</w:t>
       </w:r>
       <w:r>
         <w:rPr>
@@ -2353,7 +2965,14 @@
         <w:rPr>
           <w:rFonts w:ascii="Times New Roman" w:hAnsi="Times New Roman" w:cs="Times New Roman"/>
         </w:rPr>
-        <w:t xml:space="preserve"> (vgl. rtrBook|orgLicht</w:t>
+        <w:t xml:space="preserve"> (vgl. </w:t>
+      </w:r>
+      <w:proofErr w:type="spellStart"/>
+      <w:r>
+        <w:rPr>
+          <w:rFonts w:ascii="Times New Roman" w:hAnsi="Times New Roman" w:cs="Times New Roman"/>
+        </w:rPr>
+        <w:t>rtrBook|orgLicht</w:t>
       </w:r>
       <w:r>
         <w:rPr>
@@ -2367,6 +2986,7 @@
         </w:rPr>
         <w:t>|UlrichUlm</w:t>
       </w:r>
+      <w:proofErr w:type="spellEnd"/>
       <w:r>
         <w:rPr>
           <w:rFonts w:ascii="Times New Roman" w:hAnsi="Times New Roman" w:cs="Times New Roman"/>
@@ -2861,8 +3481,6 @@
         </w:rPr>
         <w:t xml:space="preserve"> Reflexion</w:t>
       </w:r>
-      <w:bookmarkStart w:id="0" w:name="_GoBack"/>
-      <w:bookmarkEnd w:id="0"/>
       <w:r>
         <w:rPr>
           <w:rFonts w:ascii="Times New Roman" w:hAnsi="Times New Roman" w:cs="Times New Roman"/>
@@ -2881,6 +3499,8 @@
         </w:numPr>
         <w:rPr>
           <w:rFonts w:ascii="Times New Roman" w:hAnsi="Times New Roman" w:cs="Times New Roman"/>
+          <w:b/>
+          <w:bCs/>
           <w:sz w:val="18"/>
           <w:szCs w:val="18"/>
         </w:rPr>
@@ -2896,6 +3516,492 @@
     </w:p>
     <w:p>
       <w:pPr>
+        <w:pStyle w:val="Listenabsatz"/>
+        <w:numPr>
+          <w:ilvl w:val="0"/>
+          <w:numId w:val="2"/>
+        </w:numPr>
+        <w:rPr>
+          <w:rFonts w:ascii="Times New Roman" w:hAnsi="Times New Roman" w:cs="Times New Roman"/>
+          <w:sz w:val="18"/>
+          <w:szCs w:val="18"/>
+        </w:rPr>
+      </w:pPr>
+      <w:r>
+        <w:rPr>
+          <w:rFonts w:ascii="Times New Roman" w:hAnsi="Times New Roman" w:cs="Times New Roman"/>
+          <w:b/>
+          <w:bCs/>
+          <w:sz w:val="18"/>
+          <w:szCs w:val="18"/>
+        </w:rPr>
+        <w:t>(Metalle)</w:t>
+      </w:r>
+      <w:r>
+        <w:rPr>
+          <w:rFonts w:ascii="Times New Roman" w:hAnsi="Times New Roman" w:cs="Times New Roman"/>
+          <w:sz w:val="18"/>
+          <w:szCs w:val="18"/>
+        </w:rPr>
+        <w:t xml:space="preserve"> </w:t>
+      </w:r>
+      <w:r>
+        <w:rPr>
+          <w:rFonts w:ascii="Times New Roman" w:hAnsi="Times New Roman" w:cs="Times New Roman"/>
+          <w:sz w:val="18"/>
+          <w:szCs w:val="18"/>
+        </w:rPr>
+        <w:t>Dies hängt von der Zusammensetzung des Objekts ab. Metalle haben sehr hohe Absorptionskoeffizienten</w:t>
+      </w:r>
+      <w:r>
+        <w:rPr>
+          <w:rFonts w:ascii="Times New Roman" w:hAnsi="Times New Roman" w:cs="Times New Roman"/>
+          <w:sz w:val="18"/>
+          <w:szCs w:val="18"/>
+        </w:rPr>
+        <w:t xml:space="preserve"> für Strahlung</w:t>
+      </w:r>
+      <w:r>
+        <w:rPr>
+          <w:rFonts w:ascii="Times New Roman" w:hAnsi="Times New Roman" w:cs="Times New Roman"/>
+          <w:sz w:val="18"/>
+          <w:szCs w:val="18"/>
+        </w:rPr>
+        <w:t xml:space="preserve"> </w:t>
+      </w:r>
+      <w:r>
+        <w:rPr>
+          <w:rFonts w:ascii="Times New Roman" w:hAnsi="Times New Roman" w:cs="Times New Roman"/>
+          <w:sz w:val="18"/>
+          <w:szCs w:val="18"/>
+        </w:rPr>
+        <w:t>im sichtbaren Spektrum</w:t>
+      </w:r>
+      <w:r>
+        <w:rPr>
+          <w:rFonts w:ascii="Times New Roman" w:hAnsi="Times New Roman" w:cs="Times New Roman"/>
+          <w:sz w:val="18"/>
+          <w:szCs w:val="18"/>
+        </w:rPr>
+        <w:t xml:space="preserve">. Das gesamte gebrochene Licht wird sofort </w:t>
+      </w:r>
+      <w:r>
+        <w:rPr>
+          <w:rFonts w:ascii="Times New Roman" w:hAnsi="Times New Roman" w:cs="Times New Roman"/>
+          <w:sz w:val="18"/>
+          <w:szCs w:val="18"/>
+        </w:rPr>
+        <w:t>v</w:t>
+      </w:r>
+      <w:r>
+        <w:rPr>
+          <w:rFonts w:ascii="Times New Roman" w:hAnsi="Times New Roman" w:cs="Times New Roman"/>
+          <w:sz w:val="18"/>
+          <w:szCs w:val="18"/>
+        </w:rPr>
+        <w:t>on freien Elektronen</w:t>
+      </w:r>
+      <w:r>
+        <w:rPr>
+          <w:rFonts w:ascii="Times New Roman" w:hAnsi="Times New Roman" w:cs="Times New Roman"/>
+          <w:sz w:val="18"/>
+          <w:szCs w:val="18"/>
+        </w:rPr>
+        <w:t xml:space="preserve"> </w:t>
+      </w:r>
+      <w:r>
+        <w:rPr>
+          <w:rFonts w:ascii="Times New Roman" w:hAnsi="Times New Roman" w:cs="Times New Roman"/>
+          <w:sz w:val="18"/>
+          <w:szCs w:val="18"/>
+        </w:rPr>
+        <w:t>absorbiert</w:t>
+      </w:r>
+      <w:r>
+        <w:rPr>
+          <w:rFonts w:ascii="Times New Roman" w:hAnsi="Times New Roman" w:cs="Times New Roman"/>
+          <w:sz w:val="18"/>
+          <w:szCs w:val="18"/>
+        </w:rPr>
+        <w:t>.</w:t>
+      </w:r>
+      <w:r>
+        <w:rPr>
+          <w:rFonts w:ascii="Times New Roman" w:hAnsi="Times New Roman" w:cs="Times New Roman"/>
+          <w:sz w:val="18"/>
+          <w:szCs w:val="18"/>
+        </w:rPr>
+        <w:t xml:space="preserve"> </w:t>
+      </w:r>
+    </w:p>
+    <w:p>
+      <w:pPr>
+        <w:pStyle w:val="Listenabsatz"/>
+        <w:numPr>
+          <w:ilvl w:val="0"/>
+          <w:numId w:val="2"/>
+        </w:numPr>
+        <w:rPr>
+          <w:rFonts w:ascii="Times New Roman" w:hAnsi="Times New Roman" w:cs="Times New Roman"/>
+          <w:sz w:val="18"/>
+          <w:szCs w:val="18"/>
+        </w:rPr>
+      </w:pPr>
+      <w:r>
+        <w:rPr>
+          <w:rFonts w:ascii="Times New Roman" w:hAnsi="Times New Roman" w:cs="Times New Roman"/>
+          <w:sz w:val="18"/>
+          <w:szCs w:val="18"/>
+        </w:rPr>
+        <w:t>(</w:t>
+      </w:r>
+      <w:proofErr w:type="spellStart"/>
+      <w:r>
+        <w:rPr>
+          <w:rFonts w:ascii="Times New Roman" w:hAnsi="Times New Roman" w:cs="Times New Roman"/>
+          <w:b/>
+          <w:bCs/>
+          <w:sz w:val="18"/>
+          <w:szCs w:val="18"/>
+        </w:rPr>
+        <w:t>Spekulär</w:t>
+      </w:r>
+      <w:proofErr w:type="spellEnd"/>
+      <w:r>
+        <w:rPr>
+          <w:rFonts w:ascii="Times New Roman" w:hAnsi="Times New Roman" w:cs="Times New Roman"/>
+          <w:sz w:val="18"/>
+          <w:szCs w:val="18"/>
+        </w:rPr>
+        <w:t>)</w:t>
+      </w:r>
+      <w:r>
+        <w:rPr>
+          <w:rFonts w:ascii="Times New Roman" w:hAnsi="Times New Roman" w:cs="Times New Roman"/>
+          <w:sz w:val="18"/>
+          <w:szCs w:val="18"/>
+        </w:rPr>
+        <w:t xml:space="preserve"> </w:t>
+      </w:r>
+      <w:r>
+        <w:rPr>
+          <w:rFonts w:ascii="Times New Roman" w:hAnsi="Times New Roman" w:cs="Times New Roman"/>
+          <w:sz w:val="18"/>
+          <w:szCs w:val="18"/>
+        </w:rPr>
+        <w:t xml:space="preserve">Er folgt dem Reflexionsgesetz, das besagt, dass auf einer vollkommen ebenen Oberfläche der Reflexionswinkel gleich dem Einfallswinkel ist. Die meisten Oberflächen sind jedoch unregelmäßig, und die reflektierte Richtung variiert zufällig in Abhängigkeit von der </w:t>
+      </w:r>
+      <w:proofErr w:type="spellStart"/>
+      <w:r>
+        <w:rPr>
+          <w:rFonts w:ascii="Times New Roman" w:hAnsi="Times New Roman" w:cs="Times New Roman"/>
+          <w:sz w:val="18"/>
+          <w:szCs w:val="18"/>
+        </w:rPr>
+        <w:t>Oberflächenrauhigkeit</w:t>
+      </w:r>
+      <w:proofErr w:type="spellEnd"/>
+      <w:r>
+        <w:rPr>
+          <w:rFonts w:ascii="Times New Roman" w:hAnsi="Times New Roman" w:cs="Times New Roman"/>
+          <w:sz w:val="18"/>
+          <w:szCs w:val="18"/>
+        </w:rPr>
+        <w:t>. Dadurch ändert sich die Lichtrichtung, aber die Lichtintensität bleibt konstant.</w:t>
+      </w:r>
+      <w:r>
+        <w:rPr>
+          <w:rFonts w:ascii="Times New Roman" w:hAnsi="Times New Roman" w:cs="Times New Roman"/>
+          <w:sz w:val="18"/>
+          <w:szCs w:val="18"/>
+        </w:rPr>
+        <w:t xml:space="preserve"> </w:t>
+      </w:r>
+    </w:p>
+    <w:p>
+      <w:pPr>
+        <w:pStyle w:val="Listenabsatz"/>
+        <w:numPr>
+          <w:ilvl w:val="0"/>
+          <w:numId w:val="2"/>
+        </w:numPr>
+        <w:rPr>
+          <w:rFonts w:ascii="Times New Roman" w:hAnsi="Times New Roman" w:cs="Times New Roman"/>
+          <w:sz w:val="18"/>
+          <w:szCs w:val="18"/>
+        </w:rPr>
+      </w:pPr>
+      <w:r>
+        <w:rPr>
+          <w:rFonts w:ascii="Times New Roman" w:hAnsi="Times New Roman" w:cs="Times New Roman"/>
+          <w:sz w:val="18"/>
+          <w:szCs w:val="18"/>
+        </w:rPr>
+        <w:t>(</w:t>
+      </w:r>
+      <w:proofErr w:type="spellStart"/>
+      <w:r>
+        <w:rPr>
+          <w:rFonts w:ascii="Times New Roman" w:hAnsi="Times New Roman" w:cs="Times New Roman"/>
+          <w:b/>
+          <w:bCs/>
+          <w:sz w:val="18"/>
+          <w:szCs w:val="18"/>
+        </w:rPr>
+        <w:t>Spekulär</w:t>
+      </w:r>
+      <w:proofErr w:type="spellEnd"/>
+      <w:r>
+        <w:rPr>
+          <w:rFonts w:ascii="Times New Roman" w:hAnsi="Times New Roman" w:cs="Times New Roman"/>
+          <w:sz w:val="18"/>
+          <w:szCs w:val="18"/>
+        </w:rPr>
+        <w:t>)</w:t>
+      </w:r>
+      <w:r>
+        <w:rPr>
+          <w:rFonts w:ascii="Times New Roman" w:hAnsi="Times New Roman" w:cs="Times New Roman"/>
+          <w:sz w:val="18"/>
+          <w:szCs w:val="18"/>
+        </w:rPr>
+        <w:t>Auf raueren Oberflächen sind die Lichter größer und erscheinen dunkler. Bei glatteren Oberflächen bleiben die Spiegelreflexionen fokussiert, und sie erscheinen heller oder intensiver, wenn sie aus dem richtigen Winkel betrachtet werden. In beiden Fällen wird jedoch die gleiche Gesamtmenge an Licht reflektiert (Abbildung 04)</w:t>
+      </w:r>
+      <w:r>
+        <w:rPr>
+          <w:rFonts w:ascii="Times New Roman" w:hAnsi="Times New Roman" w:cs="Times New Roman"/>
+          <w:sz w:val="18"/>
+          <w:szCs w:val="18"/>
+        </w:rPr>
+        <w:t>.</w:t>
+      </w:r>
+    </w:p>
+    <w:p>
+      <w:pPr>
+        <w:pStyle w:val="Listenabsatz"/>
+        <w:numPr>
+          <w:ilvl w:val="0"/>
+          <w:numId w:val="2"/>
+        </w:numPr>
+        <w:rPr>
+          <w:rFonts w:ascii="Times New Roman" w:hAnsi="Times New Roman" w:cs="Times New Roman"/>
+          <w:sz w:val="18"/>
+          <w:szCs w:val="18"/>
+        </w:rPr>
+      </w:pPr>
+      <w:r>
+        <w:rPr>
+          <w:rFonts w:ascii="Times New Roman" w:hAnsi="Times New Roman" w:cs="Times New Roman"/>
+          <w:b/>
+          <w:bCs/>
+          <w:sz w:val="18"/>
+          <w:szCs w:val="18"/>
+        </w:rPr>
+        <w:t>Diffuse</w:t>
+      </w:r>
+      <w:r>
+        <w:rPr>
+          <w:rFonts w:ascii="Times New Roman" w:hAnsi="Times New Roman" w:cs="Times New Roman"/>
+          <w:sz w:val="18"/>
+          <w:szCs w:val="18"/>
+        </w:rPr>
+        <w:t xml:space="preserve"> Reflexion ist Licht, das gebrochen wurde. Der Lichtstrahl geht von einem Medium in ein anderes über. Das Licht wird dann in diesem Objekt mehrfach gestreut. Schließlich wird es wieder gebrochen, und zwar aus dem Objekt heraus</w:t>
+      </w:r>
+    </w:p>
+    <w:p>
+      <w:pPr>
+        <w:pStyle w:val="Listenabsatz"/>
+        <w:numPr>
+          <w:ilvl w:val="0"/>
+          <w:numId w:val="2"/>
+        </w:numPr>
+        <w:rPr>
+          <w:rFonts w:ascii="Times New Roman" w:hAnsi="Times New Roman" w:cs="Times New Roman"/>
+          <w:sz w:val="18"/>
+          <w:szCs w:val="18"/>
+        </w:rPr>
+      </w:pPr>
+      <w:r>
+        <w:rPr>
+          <w:rFonts w:ascii="Times New Roman" w:hAnsi="Times New Roman" w:cs="Times New Roman"/>
+          <w:sz w:val="18"/>
+          <w:szCs w:val="18"/>
+        </w:rPr>
+        <w:t>Diffuse Materialien sind absorbierend. Wenn sich das gebrochene Licht zu lange in einem solchen Material bewegt, kann es vollständig absorbiert werden. Wenn das Licht dieses Material tatsächlich verlässt, hat es wahrscheinlich nur eine sehr geringe Entfernung vom Eintrittspunkt zurückgelegt.</w:t>
+      </w:r>
+      <w:r>
+        <w:t xml:space="preserve"> </w:t>
+      </w:r>
+      <w:r>
+        <w:rPr>
+          <w:rFonts w:ascii="Times New Roman" w:hAnsi="Times New Roman" w:cs="Times New Roman"/>
+          <w:sz w:val="18"/>
+          <w:szCs w:val="18"/>
+        </w:rPr>
+        <w:t>Daher kann der Abstand zwischen dem Eintritts- und Austrittspunkt als vernachlässigbar gering angesehen werden.</w:t>
+      </w:r>
+    </w:p>
+    <w:p>
+      <w:pPr>
+        <w:pStyle w:val="Listenabsatz"/>
+        <w:numPr>
+          <w:ilvl w:val="0"/>
+          <w:numId w:val="2"/>
+        </w:numPr>
+        <w:rPr>
+          <w:rFonts w:ascii="Times New Roman" w:hAnsi="Times New Roman" w:cs="Times New Roman"/>
+          <w:sz w:val="18"/>
+          <w:szCs w:val="18"/>
+        </w:rPr>
+      </w:pPr>
+      <w:r>
+        <w:rPr>
+          <w:rFonts w:ascii="Times New Roman" w:hAnsi="Times New Roman" w:cs="Times New Roman"/>
+          <w:sz w:val="18"/>
+          <w:szCs w:val="18"/>
+        </w:rPr>
+        <w:t xml:space="preserve">Das Licht dringt in das Material ein, und </w:t>
+      </w:r>
+      <w:proofErr w:type="spellStart"/>
+      <w:r>
+        <w:rPr>
+          <w:rFonts w:ascii="Times New Roman" w:hAnsi="Times New Roman" w:cs="Times New Roman"/>
+          <w:sz w:val="18"/>
+          <w:szCs w:val="18"/>
+        </w:rPr>
+        <w:t>trifftdort</w:t>
+      </w:r>
+      <w:proofErr w:type="spellEnd"/>
+      <w:r>
+        <w:rPr>
+          <w:rFonts w:ascii="Times New Roman" w:hAnsi="Times New Roman" w:cs="Times New Roman"/>
+          <w:sz w:val="18"/>
+          <w:szCs w:val="18"/>
+        </w:rPr>
+        <w:t xml:space="preserve"> auf mikroskopisch kleine Unterschiede in </w:t>
+      </w:r>
+      <w:proofErr w:type="spellStart"/>
+      <w:r>
+        <w:rPr>
+          <w:rFonts w:ascii="Times New Roman" w:hAnsi="Times New Roman" w:cs="Times New Roman"/>
+          <w:sz w:val="18"/>
+          <w:szCs w:val="18"/>
+        </w:rPr>
+        <w:t>derDichte</w:t>
+      </w:r>
+      <w:proofErr w:type="spellEnd"/>
+      <w:r>
+        <w:rPr>
+          <w:rFonts w:ascii="Times New Roman" w:hAnsi="Times New Roman" w:cs="Times New Roman"/>
+          <w:sz w:val="18"/>
+          <w:szCs w:val="18"/>
+        </w:rPr>
+        <w:t xml:space="preserve"> innerhalb des Materials. Das Licht </w:t>
+      </w:r>
+      <w:proofErr w:type="spellStart"/>
+      <w:r>
+        <w:rPr>
+          <w:rFonts w:ascii="Times New Roman" w:hAnsi="Times New Roman" w:cs="Times New Roman"/>
+          <w:sz w:val="18"/>
+          <w:szCs w:val="18"/>
+        </w:rPr>
+        <w:t>wirdhierbei</w:t>
+      </w:r>
+      <w:proofErr w:type="spellEnd"/>
+      <w:r>
+        <w:rPr>
+          <w:rFonts w:ascii="Times New Roman" w:hAnsi="Times New Roman" w:cs="Times New Roman"/>
+          <w:sz w:val="18"/>
+          <w:szCs w:val="18"/>
+        </w:rPr>
+        <w:t xml:space="preserve"> an den Grenzen zwischen den </w:t>
+      </w:r>
+      <w:proofErr w:type="spellStart"/>
+      <w:r>
+        <w:rPr>
+          <w:rFonts w:ascii="Times New Roman" w:hAnsi="Times New Roman" w:cs="Times New Roman"/>
+          <w:sz w:val="18"/>
+          <w:szCs w:val="18"/>
+        </w:rPr>
+        <w:t>verschie</w:t>
+      </w:r>
+      <w:proofErr w:type="spellEnd"/>
+      <w:r>
+        <w:rPr>
+          <w:rFonts w:ascii="Times New Roman" w:hAnsi="Times New Roman" w:cs="Times New Roman"/>
+          <w:sz w:val="18"/>
+          <w:szCs w:val="18"/>
+        </w:rPr>
+        <w:t xml:space="preserve">-denen Materialdichten immer wieder </w:t>
+      </w:r>
+      <w:proofErr w:type="spellStart"/>
+      <w:r>
+        <w:rPr>
+          <w:rFonts w:ascii="Times New Roman" w:hAnsi="Times New Roman" w:cs="Times New Roman"/>
+          <w:sz w:val="18"/>
+          <w:szCs w:val="18"/>
+        </w:rPr>
+        <w:t>zerstreut,und</w:t>
+      </w:r>
+      <w:proofErr w:type="spellEnd"/>
+      <w:r>
+        <w:rPr>
+          <w:rFonts w:ascii="Times New Roman" w:hAnsi="Times New Roman" w:cs="Times New Roman"/>
+          <w:sz w:val="18"/>
+          <w:szCs w:val="18"/>
+        </w:rPr>
+        <w:t xml:space="preserve"> irgendwann zum Teil wieder in den Raum</w:t>
+      </w:r>
+      <w:r>
+        <w:t xml:space="preserve"> </w:t>
+      </w:r>
+      <w:r>
+        <w:rPr>
+          <w:rFonts w:ascii="Times New Roman" w:hAnsi="Times New Roman" w:cs="Times New Roman"/>
+          <w:sz w:val="18"/>
+          <w:szCs w:val="18"/>
+        </w:rPr>
+        <w:t>zur</w:t>
+      </w:r>
+      <w:r>
+        <w:rPr>
+          <w:rFonts w:ascii="Times New Roman" w:hAnsi="Times New Roman" w:cs="Times New Roman"/>
+          <w:sz w:val="18"/>
+          <w:szCs w:val="18"/>
+        </w:rPr>
+        <w:t>ü</w:t>
+      </w:r>
+      <w:bookmarkStart w:id="0" w:name="_GoBack"/>
+      <w:bookmarkEnd w:id="0"/>
+      <w:r>
+        <w:rPr>
+          <w:rFonts w:ascii="Times New Roman" w:hAnsi="Times New Roman" w:cs="Times New Roman"/>
+          <w:sz w:val="18"/>
+          <w:szCs w:val="18"/>
+        </w:rPr>
+        <w:t xml:space="preserve">ckreflektiert, was die diffuse Reflektion </w:t>
+      </w:r>
+      <w:proofErr w:type="spellStart"/>
+      <w:r>
+        <w:rPr>
+          <w:rFonts w:ascii="Times New Roman" w:hAnsi="Times New Roman" w:cs="Times New Roman"/>
+          <w:sz w:val="18"/>
+          <w:szCs w:val="18"/>
+        </w:rPr>
+        <w:t>be</w:t>
+      </w:r>
+      <w:proofErr w:type="spellEnd"/>
+      <w:r>
+        <w:rPr>
+          <w:rFonts w:ascii="Times New Roman" w:hAnsi="Times New Roman" w:cs="Times New Roman"/>
+          <w:sz w:val="18"/>
+          <w:szCs w:val="18"/>
+        </w:rPr>
+        <w:t>-wirkt.</w:t>
+      </w:r>
+    </w:p>
+    <w:p>
+      <w:pPr>
         <w:rPr>
           <w:rFonts w:ascii="Times New Roman" w:hAnsi="Times New Roman" w:cs="Times New Roman"/>
         </w:rPr>
@@ -2917,7 +4023,21 @@
         <w:rPr>
           <w:rFonts w:ascii="Times New Roman" w:hAnsi="Times New Roman" w:cs="Times New Roman"/>
         </w:rPr>
-        <w:t xml:space="preserve">Eine Fläche, bei der die Strahldichte über die ganze Fläche und in alle Richtungengleich groß ist, wird als Lambert-Strahler bezeichnet. </w:t>
+        <w:t xml:space="preserve">Eine Fläche, bei der die Strahldichte über die ganze Fläche und in alle </w:t>
+      </w:r>
+      <w:proofErr w:type="spellStart"/>
+      <w:r>
+        <w:rPr>
+          <w:rFonts w:ascii="Times New Roman" w:hAnsi="Times New Roman" w:cs="Times New Roman"/>
+        </w:rPr>
+        <w:t>Richtungengleich</w:t>
+      </w:r>
+      <w:proofErr w:type="spellEnd"/>
+      <w:r>
+        <w:rPr>
+          <w:rFonts w:ascii="Times New Roman" w:hAnsi="Times New Roman" w:cs="Times New Roman"/>
+        </w:rPr>
+        <w:t xml:space="preserve"> groß ist, wird als Lambert-Strahler bezeichnet. </w:t>
       </w:r>
     </w:p>
     <w:sectPr>

</xml_diff>

<commit_message>
add end off material metall and no metall ( is thi s the question?)
</commit_message>
<xml_diff>
--- a/physicallBasedRendering/Physically Based Rendering.docx
+++ b/physicallBasedRendering/Physically Based Rendering.docx
@@ -338,7 +338,14 @@
         <w:rPr>
           <w:rFonts w:ascii="Times New Roman" w:hAnsi="Times New Roman" w:cs="Times New Roman"/>
         </w:rPr>
-        <w:t xml:space="preserve"> haben es schon adaptiert weil: Vorteile nennen </w:t>
+        <w:t xml:space="preserve"> haben es schon adaptiert weil: Vorteile </w:t>
+      </w:r>
+      <w:proofErr w:type="gramStart"/>
+      <w:r>
+        <w:rPr>
+          <w:rFonts w:ascii="Times New Roman" w:hAnsi="Times New Roman" w:cs="Times New Roman"/>
+        </w:rPr>
+        <w:t xml:space="preserve">nennen </w:t>
       </w:r>
       <w:r>
         <w:rPr>
@@ -346,6 +353,7 @@
         </w:rPr>
         <w:t>)</w:t>
       </w:r>
+      <w:proofErr w:type="gramEnd"/>
     </w:p>
     <w:p>
       <w:pPr>
@@ -2807,90 +2815,88 @@
         <w:rPr>
           <w:rFonts w:ascii="Times New Roman" w:hAnsi="Times New Roman" w:cs="Times New Roman"/>
         </w:rPr>
-        <w:t xml:space="preserve"> um </w:t>
+        <w:t xml:space="preserve"> um Refle</w:t>
+      </w:r>
+      <w:r>
+        <w:rPr>
+          <w:rFonts w:ascii="Times New Roman" w:hAnsi="Times New Roman" w:cs="Times New Roman"/>
+        </w:rPr>
+        <w:t>x</w:t>
+      </w:r>
+      <w:r>
+        <w:rPr>
+          <w:rFonts w:ascii="Times New Roman" w:hAnsi="Times New Roman" w:cs="Times New Roman"/>
+        </w:rPr>
+        <w:t>ion</w:t>
+      </w:r>
+      <w:r>
+        <w:rPr>
+          <w:rFonts w:ascii="Times New Roman" w:hAnsi="Times New Roman" w:cs="Times New Roman"/>
+        </w:rPr>
+        <w:t>s</w:t>
+      </w:r>
+      <w:r>
+        <w:rPr>
+          <w:rFonts w:ascii="Times New Roman" w:hAnsi="Times New Roman" w:cs="Times New Roman"/>
+        </w:rPr>
+        <w:t>darstellungen und -berechnungen</w:t>
+      </w:r>
+      <w:r>
+        <w:rPr>
+          <w:rFonts w:ascii="Times New Roman" w:hAnsi="Times New Roman" w:cs="Times New Roman"/>
+        </w:rPr>
+        <w:t xml:space="preserve"> </w:t>
+      </w:r>
+      <w:r>
+        <w:rPr>
+          <w:rFonts w:ascii="Times New Roman" w:hAnsi="Times New Roman" w:cs="Times New Roman"/>
+        </w:rPr>
+        <w:t>zu vereinheitlichen</w:t>
+      </w:r>
+      <w:r>
+        <w:rPr>
+          <w:rFonts w:ascii="Times New Roman" w:hAnsi="Times New Roman" w:cs="Times New Roman"/>
+        </w:rPr>
+        <w:t xml:space="preserve"> (vgl. </w:t>
       </w:r>
       <w:proofErr w:type="spellStart"/>
       <w:r>
         <w:rPr>
           <w:rFonts w:ascii="Times New Roman" w:hAnsi="Times New Roman" w:cs="Times New Roman"/>
         </w:rPr>
-        <w:t>Reflektion</w:t>
-      </w:r>
-      <w:r>
-        <w:rPr>
-          <w:rFonts w:ascii="Times New Roman" w:hAnsi="Times New Roman" w:cs="Times New Roman"/>
-        </w:rPr>
-        <w:t>s</w:t>
-      </w:r>
-      <w:r>
-        <w:rPr>
-          <w:rFonts w:ascii="Times New Roman" w:hAnsi="Times New Roman" w:cs="Times New Roman"/>
-        </w:rPr>
-        <w:t>darstellungen</w:t>
+        <w:t>uniUlm|orgLicht</w:t>
       </w:r>
       <w:proofErr w:type="spellEnd"/>
       <w:r>
         <w:rPr>
           <w:rFonts w:ascii="Times New Roman" w:hAnsi="Times New Roman" w:cs="Times New Roman"/>
         </w:rPr>
-        <w:t xml:space="preserve"> und -berechnungen</w:t>
-      </w:r>
-      <w:r>
-        <w:rPr>
-          <w:rFonts w:ascii="Times New Roman" w:hAnsi="Times New Roman" w:cs="Times New Roman"/>
-        </w:rPr>
-        <w:t xml:space="preserve"> </w:t>
-      </w:r>
-      <w:r>
-        <w:rPr>
-          <w:rFonts w:ascii="Times New Roman" w:hAnsi="Times New Roman" w:cs="Times New Roman"/>
-        </w:rPr>
-        <w:t>zu vereinheitlichen</w:t>
-      </w:r>
-      <w:r>
-        <w:rPr>
-          <w:rFonts w:ascii="Times New Roman" w:hAnsi="Times New Roman" w:cs="Times New Roman"/>
-        </w:rPr>
-        <w:t xml:space="preserve"> (vgl. </w:t>
+        <w:t xml:space="preserve">). </w:t>
+      </w:r>
+      <w:r>
+        <w:rPr>
+          <w:rFonts w:ascii="Times New Roman" w:hAnsi="Times New Roman" w:cs="Times New Roman"/>
+        </w:rPr>
+        <w:t xml:space="preserve">In ihrer Grundform beschreibt die BRDF den Zusammenhang zwischen </w:t>
+      </w:r>
+      <w:r>
+        <w:rPr>
+          <w:rFonts w:ascii="Times New Roman" w:hAnsi="Times New Roman" w:cs="Times New Roman"/>
+        </w:rPr>
+        <w:t xml:space="preserve">der differentiellen Leuchtdichte in Betrachtungsrichtung und der differentiellen Bestrahlungsstärke, welche aus der Beleuchtungsrichtung auf die Oberfläche einwirkt (vgl. </w:t>
       </w:r>
       <w:proofErr w:type="spellStart"/>
       <w:r>
         <w:rPr>
           <w:rFonts w:ascii="Times New Roman" w:hAnsi="Times New Roman" w:cs="Times New Roman"/>
         </w:rPr>
-        <w:t>uniUlm|orgLicht</w:t>
+        <w:t>orgLicht</w:t>
       </w:r>
       <w:proofErr w:type="spellEnd"/>
       <w:r>
         <w:rPr>
           <w:rFonts w:ascii="Times New Roman" w:hAnsi="Times New Roman" w:cs="Times New Roman"/>
         </w:rPr>
-        <w:t xml:space="preserve">). </w:t>
-      </w:r>
-      <w:r>
-        <w:rPr>
-          <w:rFonts w:ascii="Times New Roman" w:hAnsi="Times New Roman" w:cs="Times New Roman"/>
-        </w:rPr>
-        <w:t xml:space="preserve">In ihrer Grundform beschreibt die BRDF den Zusammenhang zwischen </w:t>
-      </w:r>
-      <w:r>
-        <w:rPr>
-          <w:rFonts w:ascii="Times New Roman" w:hAnsi="Times New Roman" w:cs="Times New Roman"/>
-        </w:rPr>
-        <w:t xml:space="preserve">der differentiellen Leuchtdichte in Betrachtungsrichtung und der differentiellen Bestrahlungsstärke, welche aus der Beleuchtungsrichtung auf die Oberfläche einwirkt (vgl. </w:t>
-      </w:r>
-      <w:proofErr w:type="spellStart"/>
-      <w:r>
-        <w:rPr>
-          <w:rFonts w:ascii="Times New Roman" w:hAnsi="Times New Roman" w:cs="Times New Roman"/>
-        </w:rPr>
-        <w:t>orgLicht</w:t>
-      </w:r>
-      <w:proofErr w:type="spellEnd"/>
-      <w:r>
-        <w:rPr>
-          <w:rFonts w:ascii="Times New Roman" w:hAnsi="Times New Roman" w:cs="Times New Roman"/>
-        </w:rPr>
         <w:t>). Vereinfacht ausgerückt beschreibt die BRDF d</w:t>
       </w:r>
       <w:r>
@@ -2910,7 +2916,21 @@
         <w:rPr>
           <w:rFonts w:ascii="Times New Roman" w:hAnsi="Times New Roman" w:cs="Times New Roman"/>
         </w:rPr>
-        <w:t>(- Funktion der BRDF (einfache Funktion ) -)</w:t>
+        <w:t xml:space="preserve">(- Funktion der BRDF (einfache </w:t>
+      </w:r>
+      <w:proofErr w:type="gramStart"/>
+      <w:r>
+        <w:rPr>
+          <w:rFonts w:ascii="Times New Roman" w:hAnsi="Times New Roman" w:cs="Times New Roman"/>
+        </w:rPr>
+        <w:t>Funktion )</w:t>
+      </w:r>
+      <w:proofErr w:type="gramEnd"/>
+      <w:r>
+        <w:rPr>
+          <w:rFonts w:ascii="Times New Roman" w:hAnsi="Times New Roman" w:cs="Times New Roman"/>
+        </w:rPr>
+        <w:t xml:space="preserve"> -)</w:t>
       </w:r>
     </w:p>
     <w:p>
@@ -3400,605 +3420,855 @@
       <w:pPr>
         <w:rPr>
           <w:rFonts w:ascii="Times New Roman" w:hAnsi="Times New Roman" w:cs="Times New Roman"/>
-          <w:sz w:val="18"/>
-          <w:szCs w:val="18"/>
-        </w:rPr>
-      </w:pPr>
-    </w:p>
-    <w:p>
-      <w:pPr>
-        <w:rPr>
-          <w:rFonts w:ascii="Times New Roman" w:hAnsi="Times New Roman" w:cs="Times New Roman"/>
-          <w:sz w:val="18"/>
-          <w:szCs w:val="18"/>
-        </w:rPr>
-      </w:pPr>
-    </w:p>
-    <w:p>
-      <w:pPr>
-        <w:pStyle w:val="Listenabsatz"/>
-        <w:numPr>
-          <w:ilvl w:val="0"/>
-          <w:numId w:val="2"/>
-        </w:numPr>
-        <w:rPr>
-          <w:rFonts w:ascii="Times New Roman" w:hAnsi="Times New Roman" w:cs="Times New Roman"/>
-          <w:sz w:val="18"/>
-          <w:szCs w:val="18"/>
-        </w:rPr>
-      </w:pPr>
-      <w:r>
-        <w:rPr>
-          <w:rFonts w:ascii="Times New Roman" w:hAnsi="Times New Roman" w:cs="Times New Roman"/>
-          <w:sz w:val="18"/>
-          <w:szCs w:val="18"/>
-        </w:rPr>
-        <w:t>In Wirklichkeit dringt ein Teil des einfallenden Lichts in die Oberfläche ein, wird im Inneren gestreut und tritt als diffuse</w:t>
-      </w:r>
-      <w:r>
-        <w:rPr>
-          <w:rFonts w:ascii="Times New Roman" w:hAnsi="Times New Roman" w:cs="Times New Roman"/>
-          <w:sz w:val="18"/>
-          <w:szCs w:val="18"/>
-        </w:rPr>
-        <w:t xml:space="preserve"> R</w:t>
-      </w:r>
-      <w:r>
-        <w:rPr>
-          <w:rFonts w:ascii="Times New Roman" w:hAnsi="Times New Roman" w:cs="Times New Roman"/>
-          <w:sz w:val="18"/>
-          <w:szCs w:val="18"/>
-        </w:rPr>
-        <w:t>eflexion wieder aus der Oberfläche aus.</w:t>
-      </w:r>
-    </w:p>
-    <w:p>
-      <w:pPr>
-        <w:pStyle w:val="Listenabsatz"/>
-        <w:numPr>
-          <w:ilvl w:val="0"/>
-          <w:numId w:val="2"/>
-        </w:numPr>
-        <w:rPr>
-          <w:rFonts w:ascii="Times New Roman" w:hAnsi="Times New Roman" w:cs="Times New Roman"/>
-          <w:sz w:val="18"/>
-          <w:szCs w:val="18"/>
-        </w:rPr>
-      </w:pPr>
-      <w:r>
-        <w:rPr>
-          <w:rFonts w:ascii="Times New Roman" w:hAnsi="Times New Roman" w:cs="Times New Roman"/>
-          <w:sz w:val="18"/>
-          <w:szCs w:val="18"/>
-        </w:rPr>
-        <w:t>Hier liegt der Unterschied zwischen Leitern und Dielektrika. Bei rein metallischen Materialien gibt es keine Streuung unter der Oberfläche, d.h. es gibt keine diffuse</w:t>
-      </w:r>
-      <w:r>
-        <w:rPr>
-          <w:rFonts w:ascii="Times New Roman" w:hAnsi="Times New Roman" w:cs="Times New Roman"/>
-          <w:sz w:val="18"/>
-          <w:szCs w:val="18"/>
-        </w:rPr>
-        <w:t xml:space="preserve"> Reflexion</w:t>
-      </w:r>
-      <w:r>
-        <w:rPr>
-          <w:rFonts w:ascii="Times New Roman" w:hAnsi="Times New Roman" w:cs="Times New Roman"/>
-          <w:sz w:val="18"/>
-          <w:szCs w:val="18"/>
-        </w:rPr>
-        <w:t>. Streuung findet bei Dielektrika statt, d.h. sie haben sowohl spiegelnde als auch diffuse Komponenten.</w:t>
-      </w:r>
-    </w:p>
-    <w:p>
-      <w:pPr>
-        <w:pStyle w:val="Listenabsatz"/>
-        <w:numPr>
-          <w:ilvl w:val="0"/>
-          <w:numId w:val="2"/>
-        </w:numPr>
-        <w:rPr>
-          <w:rFonts w:ascii="Times New Roman" w:hAnsi="Times New Roman" w:cs="Times New Roman"/>
-          <w:b/>
-          <w:bCs/>
-          <w:sz w:val="18"/>
-          <w:szCs w:val="18"/>
-        </w:rPr>
-      </w:pPr>
-      <w:r>
-        <w:rPr>
-          <w:rFonts w:ascii="Times New Roman" w:hAnsi="Times New Roman" w:cs="Times New Roman"/>
-          <w:sz w:val="18"/>
-          <w:szCs w:val="18"/>
-        </w:rPr>
-        <w:t>Um die BRDF richtig zu modellieren, müssen wir daher zwischen Dielektrika und Leitern unterscheiden</w:t>
-      </w:r>
-    </w:p>
-    <w:p>
-      <w:pPr>
-        <w:pStyle w:val="Listenabsatz"/>
-        <w:numPr>
-          <w:ilvl w:val="0"/>
-          <w:numId w:val="2"/>
-        </w:numPr>
-        <w:rPr>
-          <w:rFonts w:ascii="Times New Roman" w:hAnsi="Times New Roman" w:cs="Times New Roman"/>
-          <w:sz w:val="18"/>
-          <w:szCs w:val="18"/>
-        </w:rPr>
-      </w:pPr>
-      <w:r>
-        <w:rPr>
-          <w:rFonts w:ascii="Times New Roman" w:hAnsi="Times New Roman" w:cs="Times New Roman"/>
-          <w:b/>
-          <w:bCs/>
-          <w:sz w:val="18"/>
-          <w:szCs w:val="18"/>
-        </w:rPr>
-        <w:t>(Metalle)</w:t>
-      </w:r>
-      <w:r>
-        <w:rPr>
-          <w:rFonts w:ascii="Times New Roman" w:hAnsi="Times New Roman" w:cs="Times New Roman"/>
-          <w:sz w:val="18"/>
-          <w:szCs w:val="18"/>
-        </w:rPr>
-        <w:t xml:space="preserve"> </w:t>
-      </w:r>
-      <w:r>
-        <w:rPr>
-          <w:rFonts w:ascii="Times New Roman" w:hAnsi="Times New Roman" w:cs="Times New Roman"/>
-          <w:sz w:val="18"/>
-          <w:szCs w:val="18"/>
-        </w:rPr>
-        <w:t>Dies hängt von der Zusammensetzung des Objekts ab. Metalle haben sehr hohe Absorptionskoeffizienten</w:t>
-      </w:r>
-      <w:r>
-        <w:rPr>
-          <w:rFonts w:ascii="Times New Roman" w:hAnsi="Times New Roman" w:cs="Times New Roman"/>
-          <w:sz w:val="18"/>
-          <w:szCs w:val="18"/>
-        </w:rPr>
-        <w:t xml:space="preserve"> für Strahlung</w:t>
-      </w:r>
-      <w:r>
-        <w:rPr>
-          <w:rFonts w:ascii="Times New Roman" w:hAnsi="Times New Roman" w:cs="Times New Roman"/>
-          <w:sz w:val="18"/>
-          <w:szCs w:val="18"/>
-        </w:rPr>
-        <w:t xml:space="preserve"> </w:t>
-      </w:r>
-      <w:r>
-        <w:rPr>
-          <w:rFonts w:ascii="Times New Roman" w:hAnsi="Times New Roman" w:cs="Times New Roman"/>
-          <w:sz w:val="18"/>
-          <w:szCs w:val="18"/>
-        </w:rPr>
-        <w:t>im sichtbaren Spektrum</w:t>
-      </w:r>
-      <w:r>
-        <w:rPr>
-          <w:rFonts w:ascii="Times New Roman" w:hAnsi="Times New Roman" w:cs="Times New Roman"/>
-          <w:sz w:val="18"/>
-          <w:szCs w:val="18"/>
-        </w:rPr>
-        <w:t xml:space="preserve">. Das gesamte gebrochene Licht wird sofort </w:t>
-      </w:r>
-      <w:r>
-        <w:rPr>
-          <w:rFonts w:ascii="Times New Roman" w:hAnsi="Times New Roman" w:cs="Times New Roman"/>
-          <w:sz w:val="18"/>
-          <w:szCs w:val="18"/>
-        </w:rPr>
-        <w:t>v</w:t>
-      </w:r>
-      <w:r>
-        <w:rPr>
-          <w:rFonts w:ascii="Times New Roman" w:hAnsi="Times New Roman" w:cs="Times New Roman"/>
-          <w:sz w:val="18"/>
-          <w:szCs w:val="18"/>
-        </w:rPr>
-        <w:t>on freien Elektronen</w:t>
-      </w:r>
-      <w:r>
-        <w:rPr>
-          <w:rFonts w:ascii="Times New Roman" w:hAnsi="Times New Roman" w:cs="Times New Roman"/>
-          <w:sz w:val="18"/>
-          <w:szCs w:val="18"/>
-        </w:rPr>
-        <w:t xml:space="preserve"> </w:t>
-      </w:r>
-      <w:r>
-        <w:rPr>
-          <w:rFonts w:ascii="Times New Roman" w:hAnsi="Times New Roman" w:cs="Times New Roman"/>
-          <w:sz w:val="18"/>
-          <w:szCs w:val="18"/>
-        </w:rPr>
-        <w:t>absorbiert</w:t>
-      </w:r>
-      <w:r>
-        <w:rPr>
-          <w:rFonts w:ascii="Times New Roman" w:hAnsi="Times New Roman" w:cs="Times New Roman"/>
-          <w:sz w:val="18"/>
-          <w:szCs w:val="18"/>
+        </w:rPr>
+      </w:pPr>
+      <w:r>
+        <w:rPr>
+          <w:rFonts w:ascii="Times New Roman" w:hAnsi="Times New Roman" w:cs="Times New Roman"/>
+        </w:rPr>
+        <w:lastRenderedPageBreak/>
+        <w:t>T</w:t>
+      </w:r>
+      <w:r>
+        <w:rPr>
+          <w:rFonts w:ascii="Times New Roman" w:hAnsi="Times New Roman" w:cs="Times New Roman"/>
+        </w:rPr>
+        <w:t xml:space="preserve">rifft ein Lichtstrahl auf eine Oberfläche, </w:t>
+      </w:r>
+      <w:r>
+        <w:rPr>
+          <w:rFonts w:ascii="Times New Roman" w:hAnsi="Times New Roman" w:cs="Times New Roman"/>
+        </w:rPr>
+        <w:t xml:space="preserve">dann wird das Licht in einen </w:t>
+      </w:r>
+      <w:r>
+        <w:rPr>
+          <w:rFonts w:ascii="Times New Roman" w:hAnsi="Times New Roman" w:cs="Times New Roman"/>
+        </w:rPr>
+        <w:t xml:space="preserve">Brechungsanteil und einen Reflexionsanteil </w:t>
+      </w:r>
+      <w:r>
+        <w:rPr>
+          <w:rFonts w:ascii="Times New Roman" w:hAnsi="Times New Roman" w:cs="Times New Roman"/>
+        </w:rPr>
+        <w:t>aufgeteilt</w:t>
+      </w:r>
+      <w:r>
+        <w:rPr>
+          <w:rFonts w:ascii="Times New Roman" w:hAnsi="Times New Roman" w:cs="Times New Roman"/>
         </w:rPr>
         <w:t>.</w:t>
       </w:r>
       <w:r>
         <w:rPr>
           <w:rFonts w:ascii="Times New Roman" w:hAnsi="Times New Roman" w:cs="Times New Roman"/>
-          <w:sz w:val="18"/>
-          <w:szCs w:val="18"/>
-        </w:rPr>
-        <w:t xml:space="preserve"> </w:t>
-      </w:r>
-    </w:p>
-    <w:p>
-      <w:pPr>
-        <w:pStyle w:val="Listenabsatz"/>
-        <w:numPr>
-          <w:ilvl w:val="0"/>
-          <w:numId w:val="2"/>
-        </w:numPr>
-        <w:rPr>
-          <w:rFonts w:ascii="Times New Roman" w:hAnsi="Times New Roman" w:cs="Times New Roman"/>
-          <w:sz w:val="18"/>
-          <w:szCs w:val="18"/>
-        </w:rPr>
-      </w:pPr>
-      <w:r>
-        <w:rPr>
-          <w:rFonts w:ascii="Times New Roman" w:hAnsi="Times New Roman" w:cs="Times New Roman"/>
-          <w:sz w:val="18"/>
-          <w:szCs w:val="18"/>
-        </w:rPr>
-        <w:t>(</w:t>
+        </w:rPr>
+        <w:t xml:space="preserve"> </w:t>
+      </w:r>
+      <w:r>
+        <w:rPr>
+          <w:rFonts w:ascii="Times New Roman" w:hAnsi="Times New Roman" w:cs="Times New Roman"/>
+        </w:rPr>
+        <w:t xml:space="preserve">Der Reflexionsteil ist das Licht, </w:t>
+      </w:r>
+      <w:r>
+        <w:rPr>
+          <w:rFonts w:ascii="Times New Roman" w:hAnsi="Times New Roman" w:cs="Times New Roman"/>
+        </w:rPr>
+        <w:t>welches</w:t>
+      </w:r>
+      <w:r>
+        <w:rPr>
+          <w:rFonts w:ascii="Times New Roman" w:hAnsi="Times New Roman" w:cs="Times New Roman"/>
+        </w:rPr>
+        <w:t xml:space="preserve"> direkt</w:t>
+      </w:r>
+      <w:r>
+        <w:rPr>
+          <w:rFonts w:ascii="Times New Roman" w:hAnsi="Times New Roman" w:cs="Times New Roman"/>
+        </w:rPr>
+        <w:t xml:space="preserve"> von der Oberfläche</w:t>
+      </w:r>
+      <w:r>
+        <w:rPr>
+          <w:rFonts w:ascii="Times New Roman" w:hAnsi="Times New Roman" w:cs="Times New Roman"/>
+        </w:rPr>
+        <w:t xml:space="preserve"> reflektiert</w:t>
+      </w:r>
+      <w:r>
+        <w:rPr>
+          <w:rFonts w:ascii="Times New Roman" w:hAnsi="Times New Roman" w:cs="Times New Roman"/>
+        </w:rPr>
+        <w:t xml:space="preserve"> wird und dabei nicht in das Material eindringt. Diese Art der Reflexion wird auch Spiegelnde Reflexion (dt. für </w:t>
       </w:r>
       <w:proofErr w:type="spellStart"/>
       <w:r>
         <w:rPr>
           <w:rFonts w:ascii="Times New Roman" w:hAnsi="Times New Roman" w:cs="Times New Roman"/>
-          <w:b/>
-          <w:bCs/>
-          <w:sz w:val="18"/>
-          <w:szCs w:val="18"/>
-        </w:rPr>
-        <w:t>Spekulär</w:t>
+        </w:rPr>
+        <w:t>Specular</w:t>
       </w:r>
       <w:proofErr w:type="spellEnd"/>
       <w:r>
         <w:rPr>
           <w:rFonts w:ascii="Times New Roman" w:hAnsi="Times New Roman" w:cs="Times New Roman"/>
-          <w:sz w:val="18"/>
-          <w:szCs w:val="18"/>
-        </w:rPr>
-        <w:t>)</w:t>
-      </w:r>
-      <w:r>
-        <w:rPr>
-          <w:rFonts w:ascii="Times New Roman" w:hAnsi="Times New Roman" w:cs="Times New Roman"/>
-          <w:sz w:val="18"/>
-          <w:szCs w:val="18"/>
-        </w:rPr>
-        <w:t xml:space="preserve"> </w:t>
-      </w:r>
-      <w:r>
-        <w:rPr>
-          <w:rFonts w:ascii="Times New Roman" w:hAnsi="Times New Roman" w:cs="Times New Roman"/>
-          <w:sz w:val="18"/>
-          <w:szCs w:val="18"/>
-        </w:rPr>
-        <w:t xml:space="preserve">Er folgt dem Reflexionsgesetz, das besagt, dass auf einer vollkommen ebenen Oberfläche der Reflexionswinkel gleich dem Einfallswinkel ist. Die meisten Oberflächen sind jedoch unregelmäßig, und die reflektierte Richtung variiert zufällig in Abhängigkeit von der </w:t>
+        </w:rPr>
+        <w:t xml:space="preserve"> </w:t>
       </w:r>
       <w:proofErr w:type="spellStart"/>
       <w:r>
         <w:rPr>
           <w:rFonts w:ascii="Times New Roman" w:hAnsi="Times New Roman" w:cs="Times New Roman"/>
-          <w:sz w:val="18"/>
-          <w:szCs w:val="18"/>
-        </w:rPr>
-        <w:t>Oberflächenrauhigkeit</w:t>
+        </w:rPr>
+        <w:t>reflection</w:t>
       </w:r>
       <w:proofErr w:type="spellEnd"/>
       <w:r>
         <w:rPr>
           <w:rFonts w:ascii="Times New Roman" w:hAnsi="Times New Roman" w:cs="Times New Roman"/>
-          <w:sz w:val="18"/>
-          <w:szCs w:val="18"/>
-        </w:rPr>
-        <w:t>. Dadurch ändert sich die Lichtrichtung, aber die Lichtintensität bleibt konstant.</w:t>
-      </w:r>
-      <w:r>
-        <w:rPr>
-          <w:rFonts w:ascii="Times New Roman" w:hAnsi="Times New Roman" w:cs="Times New Roman"/>
-          <w:sz w:val="18"/>
-          <w:szCs w:val="18"/>
-        </w:rPr>
-        <w:t xml:space="preserve"> </w:t>
-      </w:r>
-    </w:p>
-    <w:p>
-      <w:pPr>
-        <w:pStyle w:val="Listenabsatz"/>
-        <w:numPr>
-          <w:ilvl w:val="0"/>
-          <w:numId w:val="2"/>
-        </w:numPr>
-        <w:rPr>
-          <w:rFonts w:ascii="Times New Roman" w:hAnsi="Times New Roman" w:cs="Times New Roman"/>
-          <w:sz w:val="18"/>
-          <w:szCs w:val="18"/>
-        </w:rPr>
-      </w:pPr>
-      <w:r>
-        <w:rPr>
-          <w:rFonts w:ascii="Times New Roman" w:hAnsi="Times New Roman" w:cs="Times New Roman"/>
-          <w:sz w:val="18"/>
-          <w:szCs w:val="18"/>
-        </w:rPr>
-        <w:t>(</w:t>
-      </w:r>
-      <w:proofErr w:type="spellStart"/>
-      <w:r>
-        <w:rPr>
-          <w:rFonts w:ascii="Times New Roman" w:hAnsi="Times New Roman" w:cs="Times New Roman"/>
-          <w:b/>
-          <w:bCs/>
-          <w:sz w:val="18"/>
-          <w:szCs w:val="18"/>
-        </w:rPr>
-        <w:t>Spekulär</w:t>
-      </w:r>
-      <w:proofErr w:type="spellEnd"/>
-      <w:r>
-        <w:rPr>
-          <w:rFonts w:ascii="Times New Roman" w:hAnsi="Times New Roman" w:cs="Times New Roman"/>
-          <w:sz w:val="18"/>
-          <w:szCs w:val="18"/>
-        </w:rPr>
-        <w:t>)</w:t>
-      </w:r>
-      <w:r>
-        <w:rPr>
-          <w:rFonts w:ascii="Times New Roman" w:hAnsi="Times New Roman" w:cs="Times New Roman"/>
-          <w:sz w:val="18"/>
-          <w:szCs w:val="18"/>
-        </w:rPr>
-        <w:t>Auf raueren Oberflächen sind die Lichter größer und erscheinen dunkler. Bei glatteren Oberflächen bleiben die Spiegelreflexionen fokussiert, und sie erscheinen heller oder intensiver, wenn sie aus dem richtigen Winkel betrachtet werden. In beiden Fällen wird jedoch die gleiche Gesamtmenge an Licht reflektiert (Abbildung 04)</w:t>
-      </w:r>
-      <w:r>
-        <w:rPr>
-          <w:rFonts w:ascii="Times New Roman" w:hAnsi="Times New Roman" w:cs="Times New Roman"/>
-          <w:sz w:val="18"/>
-          <w:szCs w:val="18"/>
+        </w:rPr>
+        <w:t xml:space="preserve">) genannt. Sie folgt dem physikalischen </w:t>
+      </w:r>
+      <w:r>
+        <w:rPr>
+          <w:rFonts w:ascii="Times New Roman" w:hAnsi="Times New Roman" w:cs="Times New Roman"/>
+        </w:rPr>
+        <w:t>Reflexionsgesetz, das besagt, dass auf einer vollkommen ebenen Oberfläche der Reflexionswinkel gleich dem Einfallswinkel ist.</w:t>
+      </w:r>
+      <w:r>
+        <w:rPr>
+          <w:rFonts w:ascii="Times New Roman" w:hAnsi="Times New Roman" w:cs="Times New Roman"/>
+        </w:rPr>
+        <w:t xml:space="preserve"> </w:t>
+      </w:r>
+      <w:r>
+        <w:rPr>
+          <w:rFonts w:ascii="Times New Roman" w:hAnsi="Times New Roman" w:cs="Times New Roman"/>
+        </w:rPr>
+        <w:t xml:space="preserve">Jedoch sind die meisten </w:t>
+      </w:r>
+      <w:r>
+        <w:rPr>
+          <w:rFonts w:ascii="Times New Roman" w:hAnsi="Times New Roman" w:cs="Times New Roman"/>
+        </w:rPr>
+        <w:t xml:space="preserve">Oberflächen </w:t>
+      </w:r>
+      <w:r>
+        <w:rPr>
+          <w:rFonts w:ascii="Times New Roman" w:hAnsi="Times New Roman" w:cs="Times New Roman"/>
+        </w:rPr>
+        <w:t>nicht perfekt planar</w:t>
+      </w:r>
+      <w:r>
+        <w:rPr>
+          <w:rFonts w:ascii="Times New Roman" w:hAnsi="Times New Roman" w:cs="Times New Roman"/>
+        </w:rPr>
+        <w:t>,</w:t>
+      </w:r>
+      <w:r>
+        <w:t xml:space="preserve"> </w:t>
+      </w:r>
+      <w:r>
+        <w:rPr>
+          <w:rFonts w:ascii="Times New Roman" w:hAnsi="Times New Roman" w:cs="Times New Roman"/>
+        </w:rPr>
+        <w:t xml:space="preserve">weswegen </w:t>
+      </w:r>
+      <w:r>
+        <w:rPr>
+          <w:rFonts w:ascii="Times New Roman" w:hAnsi="Times New Roman" w:cs="Times New Roman"/>
+        </w:rPr>
+        <w:t xml:space="preserve">die Richtung </w:t>
+      </w:r>
+      <w:r>
+        <w:rPr>
+          <w:rFonts w:ascii="Times New Roman" w:hAnsi="Times New Roman" w:cs="Times New Roman"/>
+        </w:rPr>
+        <w:t xml:space="preserve">der </w:t>
+      </w:r>
+      <w:r>
+        <w:rPr>
+          <w:rFonts w:ascii="Times New Roman" w:hAnsi="Times New Roman" w:cs="Times New Roman"/>
+        </w:rPr>
+        <w:t>Refle</w:t>
+      </w:r>
+      <w:r>
+        <w:rPr>
+          <w:rFonts w:ascii="Times New Roman" w:hAnsi="Times New Roman" w:cs="Times New Roman"/>
+        </w:rPr>
+        <w:t>x</w:t>
+      </w:r>
+      <w:r>
+        <w:rPr>
+          <w:rFonts w:ascii="Times New Roman" w:hAnsi="Times New Roman" w:cs="Times New Roman"/>
+        </w:rPr>
+        <w:t xml:space="preserve">ion </w:t>
+      </w:r>
+      <w:r>
+        <w:rPr>
+          <w:rFonts w:ascii="Times New Roman" w:hAnsi="Times New Roman" w:cs="Times New Roman"/>
+        </w:rPr>
+        <w:t>von der Oberflächenrauheit abhängt.</w:t>
+      </w:r>
+      <w:r>
+        <w:rPr>
+          <w:rFonts w:ascii="Times New Roman" w:hAnsi="Times New Roman" w:cs="Times New Roman"/>
+        </w:rPr>
+        <w:t xml:space="preserve"> </w:t>
+      </w:r>
+      <w:r>
+        <w:rPr>
+          <w:rFonts w:ascii="Times New Roman" w:hAnsi="Times New Roman" w:cs="Times New Roman"/>
+        </w:rPr>
+        <w:t>Auf raueren Oberflächen</w:t>
+      </w:r>
+      <w:r>
+        <w:rPr>
+          <w:rFonts w:ascii="Times New Roman" w:hAnsi="Times New Roman" w:cs="Times New Roman"/>
+        </w:rPr>
+        <w:t xml:space="preserve"> erscheinen die Reflexionen der Lichter insgesamt </w:t>
+      </w:r>
+      <w:r>
+        <w:rPr>
+          <w:rFonts w:ascii="Times New Roman" w:hAnsi="Times New Roman" w:cs="Times New Roman"/>
+        </w:rPr>
+        <w:t>zerstreuter</w:t>
+      </w:r>
+      <w:r>
+        <w:rPr>
+          <w:rFonts w:ascii="Times New Roman" w:hAnsi="Times New Roman" w:cs="Times New Roman"/>
+        </w:rPr>
+        <w:t xml:space="preserve"> und </w:t>
+      </w:r>
+      <w:r>
+        <w:rPr>
+          <w:rFonts w:ascii="Times New Roman" w:hAnsi="Times New Roman" w:cs="Times New Roman"/>
+        </w:rPr>
+        <w:t>gleichzeitig</w:t>
+      </w:r>
+      <w:r>
+        <w:rPr>
+          <w:rFonts w:ascii="Times New Roman" w:hAnsi="Times New Roman" w:cs="Times New Roman"/>
+        </w:rPr>
+        <w:t xml:space="preserve"> dunkler</w:t>
+      </w:r>
+      <w:r>
+        <w:rPr>
+          <w:rFonts w:ascii="Times New Roman" w:hAnsi="Times New Roman" w:cs="Times New Roman"/>
+        </w:rPr>
+        <w:t xml:space="preserve">. </w:t>
+      </w:r>
+      <w:r>
+        <w:rPr>
+          <w:rFonts w:ascii="Times New Roman" w:hAnsi="Times New Roman" w:cs="Times New Roman"/>
+        </w:rPr>
+        <w:t>Bei glatteren Oberflächen bleiben die Spiegelreflexionen fokussiert, und sie erscheinen</w:t>
+      </w:r>
+      <w:r>
+        <w:rPr>
+          <w:rFonts w:ascii="Times New Roman" w:hAnsi="Times New Roman" w:cs="Times New Roman"/>
+        </w:rPr>
+        <w:t xml:space="preserve"> dabei</w:t>
+      </w:r>
+      <w:r>
+        <w:rPr>
+          <w:rFonts w:ascii="Times New Roman" w:hAnsi="Times New Roman" w:cs="Times New Roman"/>
+        </w:rPr>
+        <w:t xml:space="preserve"> </w:t>
+      </w:r>
+      <w:r>
+        <w:rPr>
+          <w:rFonts w:ascii="Times New Roman" w:hAnsi="Times New Roman" w:cs="Times New Roman"/>
+        </w:rPr>
+        <w:t>intensiver</w:t>
+      </w:r>
+      <w:r>
+        <w:rPr>
+          <w:rFonts w:ascii="Times New Roman" w:hAnsi="Times New Roman" w:cs="Times New Roman"/>
         </w:rPr>
         <w:t>.</w:t>
       </w:r>
-    </w:p>
-    <w:p>
-      <w:pPr>
-        <w:pStyle w:val="Listenabsatz"/>
-        <w:numPr>
-          <w:ilvl w:val="0"/>
-          <w:numId w:val="2"/>
-        </w:numPr>
-        <w:rPr>
-          <w:rFonts w:ascii="Times New Roman" w:hAnsi="Times New Roman" w:cs="Times New Roman"/>
-          <w:sz w:val="18"/>
-          <w:szCs w:val="18"/>
-        </w:rPr>
-      </w:pPr>
-      <w:r>
-        <w:rPr>
-          <w:rFonts w:ascii="Times New Roman" w:hAnsi="Times New Roman" w:cs="Times New Roman"/>
-          <w:b/>
-          <w:bCs/>
-          <w:sz w:val="18"/>
-          <w:szCs w:val="18"/>
-        </w:rPr>
-        <w:t>Diffuse</w:t>
-      </w:r>
-      <w:r>
-        <w:rPr>
-          <w:rFonts w:ascii="Times New Roman" w:hAnsi="Times New Roman" w:cs="Times New Roman"/>
-          <w:sz w:val="18"/>
-          <w:szCs w:val="18"/>
-        </w:rPr>
-        <w:t xml:space="preserve"> Reflexion ist Licht, das gebrochen wurde. Der Lichtstrahl geht von einem Medium in ein anderes über. Das Licht wird dann in diesem Objekt mehrfach gestreut. Schließlich wird es wieder gebrochen, und zwar aus dem Objekt heraus</w:t>
-      </w:r>
-    </w:p>
-    <w:p>
-      <w:pPr>
-        <w:pStyle w:val="Listenabsatz"/>
-        <w:numPr>
-          <w:ilvl w:val="0"/>
-          <w:numId w:val="2"/>
-        </w:numPr>
-        <w:rPr>
-          <w:rFonts w:ascii="Times New Roman" w:hAnsi="Times New Roman" w:cs="Times New Roman"/>
-          <w:sz w:val="18"/>
-          <w:szCs w:val="18"/>
-        </w:rPr>
-      </w:pPr>
-      <w:r>
-        <w:rPr>
-          <w:rFonts w:ascii="Times New Roman" w:hAnsi="Times New Roman" w:cs="Times New Roman"/>
-          <w:sz w:val="18"/>
-          <w:szCs w:val="18"/>
-        </w:rPr>
-        <w:t>Diffuse Materialien sind absorbierend. Wenn sich das gebrochene Licht zu lange in einem solchen Material bewegt, kann es vollständig absorbiert werden. Wenn das Licht dieses Material tatsächlich verlässt, hat es wahrscheinlich nur eine sehr geringe Entfernung vom Eintrittspunkt zurückgelegt.</w:t>
-      </w:r>
-      <w:r>
-        <w:t xml:space="preserve"> </w:t>
-      </w:r>
-      <w:r>
-        <w:rPr>
-          <w:rFonts w:ascii="Times New Roman" w:hAnsi="Times New Roman" w:cs="Times New Roman"/>
-          <w:sz w:val="18"/>
-          <w:szCs w:val="18"/>
-        </w:rPr>
-        <w:t>Daher kann der Abstand zwischen dem Eintritts- und Austrittspunkt als vernachlässigbar gering angesehen werden.</w:t>
-      </w:r>
-    </w:p>
-    <w:p>
-      <w:pPr>
-        <w:pStyle w:val="Listenabsatz"/>
-        <w:numPr>
-          <w:ilvl w:val="0"/>
-          <w:numId w:val="2"/>
-        </w:numPr>
-        <w:rPr>
-          <w:rFonts w:ascii="Times New Roman" w:hAnsi="Times New Roman" w:cs="Times New Roman"/>
-          <w:sz w:val="18"/>
-          <w:szCs w:val="18"/>
-        </w:rPr>
-      </w:pPr>
-      <w:r>
-        <w:rPr>
-          <w:rFonts w:ascii="Times New Roman" w:hAnsi="Times New Roman" w:cs="Times New Roman"/>
-          <w:sz w:val="18"/>
-          <w:szCs w:val="18"/>
-        </w:rPr>
-        <w:t xml:space="preserve">Das Licht dringt in das Material ein, und </w:t>
-      </w:r>
-      <w:proofErr w:type="spellStart"/>
-      <w:r>
-        <w:rPr>
-          <w:rFonts w:ascii="Times New Roman" w:hAnsi="Times New Roman" w:cs="Times New Roman"/>
-          <w:sz w:val="18"/>
-          <w:szCs w:val="18"/>
-        </w:rPr>
-        <w:t>trifftdort</w:t>
-      </w:r>
-      <w:proofErr w:type="spellEnd"/>
-      <w:r>
-        <w:rPr>
-          <w:rFonts w:ascii="Times New Roman" w:hAnsi="Times New Roman" w:cs="Times New Roman"/>
-          <w:sz w:val="18"/>
-          <w:szCs w:val="18"/>
-        </w:rPr>
-        <w:t xml:space="preserve"> auf mikroskopisch kleine Unterschiede in </w:t>
-      </w:r>
-      <w:proofErr w:type="spellStart"/>
-      <w:r>
-        <w:rPr>
-          <w:rFonts w:ascii="Times New Roman" w:hAnsi="Times New Roman" w:cs="Times New Roman"/>
-          <w:sz w:val="18"/>
-          <w:szCs w:val="18"/>
-        </w:rPr>
-        <w:t>derDichte</w:t>
-      </w:r>
-      <w:proofErr w:type="spellEnd"/>
-      <w:r>
-        <w:rPr>
-          <w:rFonts w:ascii="Times New Roman" w:hAnsi="Times New Roman" w:cs="Times New Roman"/>
-          <w:sz w:val="18"/>
-          <w:szCs w:val="18"/>
-        </w:rPr>
-        <w:t xml:space="preserve"> innerhalb des Materials. Das Licht </w:t>
-      </w:r>
-      <w:proofErr w:type="spellStart"/>
-      <w:r>
-        <w:rPr>
-          <w:rFonts w:ascii="Times New Roman" w:hAnsi="Times New Roman" w:cs="Times New Roman"/>
-          <w:sz w:val="18"/>
-          <w:szCs w:val="18"/>
-        </w:rPr>
-        <w:t>wirdhierbei</w:t>
-      </w:r>
-      <w:proofErr w:type="spellEnd"/>
-      <w:r>
-        <w:rPr>
-          <w:rFonts w:ascii="Times New Roman" w:hAnsi="Times New Roman" w:cs="Times New Roman"/>
-          <w:sz w:val="18"/>
-          <w:szCs w:val="18"/>
-        </w:rPr>
-        <w:t xml:space="preserve"> an den Grenzen zwischen den </w:t>
-      </w:r>
-      <w:proofErr w:type="spellStart"/>
-      <w:r>
-        <w:rPr>
-          <w:rFonts w:ascii="Times New Roman" w:hAnsi="Times New Roman" w:cs="Times New Roman"/>
-          <w:sz w:val="18"/>
-          <w:szCs w:val="18"/>
-        </w:rPr>
-        <w:t>verschie</w:t>
-      </w:r>
-      <w:proofErr w:type="spellEnd"/>
-      <w:r>
-        <w:rPr>
-          <w:rFonts w:ascii="Times New Roman" w:hAnsi="Times New Roman" w:cs="Times New Roman"/>
-          <w:sz w:val="18"/>
-          <w:szCs w:val="18"/>
-        </w:rPr>
-        <w:t xml:space="preserve">-denen Materialdichten immer wieder </w:t>
-      </w:r>
-      <w:proofErr w:type="spellStart"/>
-      <w:r>
-        <w:rPr>
-          <w:rFonts w:ascii="Times New Roman" w:hAnsi="Times New Roman" w:cs="Times New Roman"/>
-          <w:sz w:val="18"/>
-          <w:szCs w:val="18"/>
-        </w:rPr>
-        <w:t>zerstreut,und</w:t>
-      </w:r>
-      <w:proofErr w:type="spellEnd"/>
-      <w:r>
-        <w:rPr>
-          <w:rFonts w:ascii="Times New Roman" w:hAnsi="Times New Roman" w:cs="Times New Roman"/>
-          <w:sz w:val="18"/>
-          <w:szCs w:val="18"/>
-        </w:rPr>
-        <w:t xml:space="preserve"> irgendwann zum Teil wieder in den Raum</w:t>
-      </w:r>
-      <w:r>
-        <w:t xml:space="preserve"> </w:t>
-      </w:r>
-      <w:r>
-        <w:rPr>
-          <w:rFonts w:ascii="Times New Roman" w:hAnsi="Times New Roman" w:cs="Times New Roman"/>
-          <w:sz w:val="18"/>
-          <w:szCs w:val="18"/>
-        </w:rPr>
-        <w:t>zur</w:t>
-      </w:r>
-      <w:r>
-        <w:rPr>
-          <w:rFonts w:ascii="Times New Roman" w:hAnsi="Times New Roman" w:cs="Times New Roman"/>
-          <w:sz w:val="18"/>
-          <w:szCs w:val="18"/>
-        </w:rPr>
-        <w:t>ü</w:t>
+      <w:r>
+        <w:rPr>
+          <w:rFonts w:ascii="Times New Roman" w:hAnsi="Times New Roman" w:cs="Times New Roman"/>
+        </w:rPr>
+        <w:t xml:space="preserve"> </w:t>
+      </w:r>
+      <w:r>
+        <w:rPr>
+          <w:rFonts w:ascii="Times New Roman" w:hAnsi="Times New Roman" w:cs="Times New Roman"/>
+        </w:rPr>
+        <w:t xml:space="preserve">Der Brechungsanteil ist </w:t>
+      </w:r>
+      <w:r>
+        <w:rPr>
+          <w:rFonts w:ascii="Times New Roman" w:hAnsi="Times New Roman" w:cs="Times New Roman"/>
+        </w:rPr>
+        <w:t>der</w:t>
+      </w:r>
+      <w:r>
+        <w:rPr>
+          <w:rFonts w:ascii="Times New Roman" w:hAnsi="Times New Roman" w:cs="Times New Roman"/>
+        </w:rPr>
+        <w:t xml:space="preserve"> verbleibende</w:t>
+      </w:r>
+      <w:r>
+        <w:rPr>
+          <w:rFonts w:ascii="Times New Roman" w:hAnsi="Times New Roman" w:cs="Times New Roman"/>
+        </w:rPr>
+        <w:t xml:space="preserve"> Anteil des</w:t>
+      </w:r>
+      <w:r>
+        <w:rPr>
+          <w:rFonts w:ascii="Times New Roman" w:hAnsi="Times New Roman" w:cs="Times New Roman"/>
+        </w:rPr>
+        <w:t xml:space="preserve"> Licht</w:t>
+      </w:r>
+      <w:r>
+        <w:rPr>
+          <w:rFonts w:ascii="Times New Roman" w:hAnsi="Times New Roman" w:cs="Times New Roman"/>
+        </w:rPr>
+        <w:t>es</w:t>
+      </w:r>
+      <w:r>
+        <w:rPr>
+          <w:rFonts w:ascii="Times New Roman" w:hAnsi="Times New Roman" w:cs="Times New Roman"/>
+        </w:rPr>
+        <w:t>,</w:t>
+      </w:r>
+      <w:r>
+        <w:rPr>
+          <w:rFonts w:ascii="Times New Roman" w:hAnsi="Times New Roman" w:cs="Times New Roman"/>
+        </w:rPr>
+        <w:t xml:space="preserve"> welcher in das Material gebrochen wird. </w:t>
+      </w:r>
+      <w:r>
+        <w:rPr>
+          <w:rFonts w:ascii="Times New Roman" w:hAnsi="Times New Roman" w:cs="Times New Roman"/>
+        </w:rPr>
+        <w:t xml:space="preserve">Im inneren trifft das Licht auf </w:t>
+      </w:r>
+      <w:r>
+        <w:rPr>
+          <w:rFonts w:ascii="Times New Roman" w:hAnsi="Times New Roman" w:cs="Times New Roman"/>
+        </w:rPr>
+        <w:t>mikroskopisch kleine Unterschiede</w:t>
+      </w:r>
+      <w:r>
+        <w:rPr>
+          <w:rFonts w:ascii="Times New Roman" w:hAnsi="Times New Roman" w:cs="Times New Roman"/>
+        </w:rPr>
+        <w:t xml:space="preserve"> in der Materialdichte. Hierbei wird es an den Grenzen zwischen den verschiedenen Dichten abermals </w:t>
+      </w:r>
+      <w:r>
+        <w:rPr>
+          <w:rFonts w:ascii="Times New Roman" w:hAnsi="Times New Roman" w:cs="Times New Roman"/>
+        </w:rPr>
+        <w:t xml:space="preserve">gestreut, </w:t>
+      </w:r>
+      <w:r>
+        <w:rPr>
+          <w:rFonts w:ascii="Times New Roman" w:hAnsi="Times New Roman" w:cs="Times New Roman"/>
+        </w:rPr>
+        <w:t xml:space="preserve">gebrochen bzw. </w:t>
+      </w:r>
+      <w:r>
+        <w:rPr>
+          <w:rFonts w:ascii="Times New Roman" w:hAnsi="Times New Roman" w:cs="Times New Roman"/>
+        </w:rPr>
+        <w:t>Reflektiert</w:t>
+      </w:r>
+      <w:r>
+        <w:rPr>
+          <w:rFonts w:ascii="Times New Roman" w:hAnsi="Times New Roman" w:cs="Times New Roman"/>
+        </w:rPr>
+        <w:t xml:space="preserve"> und </w:t>
+      </w:r>
+      <w:r>
+        <w:rPr>
+          <w:rFonts w:ascii="Times New Roman" w:hAnsi="Times New Roman" w:cs="Times New Roman"/>
+        </w:rPr>
+        <w:t xml:space="preserve">zum Teil wieder als diffuse Reflexion </w:t>
+      </w:r>
+      <w:r>
+        <w:rPr>
+          <w:rFonts w:ascii="Times New Roman" w:hAnsi="Times New Roman" w:cs="Times New Roman"/>
+        </w:rPr>
+        <w:t xml:space="preserve">zufällig </w:t>
+      </w:r>
+      <w:r>
+        <w:rPr>
+          <w:rFonts w:ascii="Times New Roman" w:hAnsi="Times New Roman" w:cs="Times New Roman"/>
+        </w:rPr>
+        <w:t>in den Raum</w:t>
+      </w:r>
+      <w:r>
+        <w:t xml:space="preserve"> </w:t>
+      </w:r>
+      <w:r>
+        <w:rPr>
+          <w:rFonts w:ascii="Times New Roman" w:hAnsi="Times New Roman" w:cs="Times New Roman"/>
+        </w:rPr>
+        <w:t>zurückreflektiert</w:t>
+      </w:r>
+      <w:r>
+        <w:rPr>
+          <w:rFonts w:ascii="Times New Roman" w:hAnsi="Times New Roman" w:cs="Times New Roman"/>
+        </w:rPr>
+        <w:t xml:space="preserve">. Im Laufe dieses Prozesses absorbiert </w:t>
+      </w:r>
+      <w:r>
+        <w:rPr>
+          <w:rFonts w:ascii="Times New Roman" w:hAnsi="Times New Roman" w:cs="Times New Roman"/>
+        </w:rPr>
+        <w:t>das M</w:t>
+      </w:r>
+      <w:r>
+        <w:rPr>
+          <w:rFonts w:ascii="Times New Roman" w:hAnsi="Times New Roman" w:cs="Times New Roman"/>
+        </w:rPr>
+        <w:t xml:space="preserve">aterial </w:t>
+      </w:r>
+      <w:r>
+        <w:rPr>
+          <w:rFonts w:ascii="Times New Roman" w:hAnsi="Times New Roman" w:cs="Times New Roman"/>
+        </w:rPr>
+        <w:t>teilweise</w:t>
+      </w:r>
+      <w:r>
+        <w:rPr>
+          <w:rFonts w:ascii="Times New Roman" w:hAnsi="Times New Roman" w:cs="Times New Roman"/>
+        </w:rPr>
+        <w:t xml:space="preserve"> </w:t>
+      </w:r>
+      <w:r>
+        <w:rPr>
+          <w:rFonts w:ascii="Times New Roman" w:hAnsi="Times New Roman" w:cs="Times New Roman"/>
+        </w:rPr>
+        <w:t>die</w:t>
+      </w:r>
+      <w:r>
+        <w:rPr>
+          <w:rFonts w:ascii="Times New Roman" w:hAnsi="Times New Roman" w:cs="Times New Roman"/>
+        </w:rPr>
+        <w:t xml:space="preserve"> Energie des Lichtes</w:t>
+      </w:r>
+      <w:r>
+        <w:rPr>
+          <w:rFonts w:ascii="Times New Roman" w:hAnsi="Times New Roman" w:cs="Times New Roman"/>
+        </w:rPr>
+        <w:t xml:space="preserve">. Bewegt es sich </w:t>
+      </w:r>
+      <w:r>
+        <w:rPr>
+          <w:rFonts w:ascii="Times New Roman" w:hAnsi="Times New Roman" w:cs="Times New Roman"/>
+        </w:rPr>
+        <w:t xml:space="preserve">zu lange in einem solchen Material, kann es vollständig absorbiert werden. </w:t>
+      </w:r>
+      <w:r>
+        <w:rPr>
+          <w:rFonts w:ascii="Times New Roman" w:hAnsi="Times New Roman" w:cs="Times New Roman"/>
+        </w:rPr>
+        <w:t xml:space="preserve">In Folge dessen hat </w:t>
+      </w:r>
+      <w:r>
+        <w:rPr>
+          <w:rFonts w:ascii="Times New Roman" w:hAnsi="Times New Roman" w:cs="Times New Roman"/>
+        </w:rPr>
+        <w:t>das Licht</w:t>
+      </w:r>
+      <w:r>
+        <w:rPr>
+          <w:rFonts w:ascii="Times New Roman" w:hAnsi="Times New Roman" w:cs="Times New Roman"/>
+        </w:rPr>
+        <w:t xml:space="preserve">, welches </w:t>
+      </w:r>
+      <w:r>
+        <w:rPr>
+          <w:rFonts w:ascii="Times New Roman" w:hAnsi="Times New Roman" w:cs="Times New Roman"/>
+        </w:rPr>
+        <w:t>dieses Material tatsächlich</w:t>
+      </w:r>
+      <w:r>
+        <w:rPr>
+          <w:rFonts w:ascii="Times New Roman" w:hAnsi="Times New Roman" w:cs="Times New Roman"/>
+        </w:rPr>
+        <w:t xml:space="preserve"> verlässt, wahrscheinlich nur eine sehr geringe Entfernung vom Eintrittspunkt zurückgelegt. Daher kann der Abstand zwischen dem Eintritts- und Austrittspunkt als vernachlässigbar gering angesehen werden.</w:t>
+      </w:r>
+      <w:r>
+        <w:rPr>
+          <w:rFonts w:ascii="Times New Roman" w:hAnsi="Times New Roman" w:cs="Times New Roman"/>
+        </w:rPr>
+        <w:t xml:space="preserve"> </w:t>
+      </w:r>
+    </w:p>
+    <w:p>
+      <w:pPr>
+        <w:rPr>
+          <w:rFonts w:ascii="Times New Roman" w:hAnsi="Times New Roman" w:cs="Times New Roman"/>
+        </w:rPr>
+      </w:pPr>
+      <w:r>
+        <w:rPr>
+          <w:rFonts w:ascii="Times New Roman" w:hAnsi="Times New Roman" w:cs="Times New Roman"/>
+        </w:rPr>
+        <w:t xml:space="preserve">(- Bild einfügen -) </w:t>
+      </w:r>
+    </w:p>
+    <w:p>
+      <w:pPr>
+        <w:rPr>
+          <w:rFonts w:ascii="Times New Roman" w:hAnsi="Times New Roman" w:cs="Times New Roman"/>
+        </w:rPr>
+      </w:pPr>
+      <w:r>
+        <w:rPr>
+          <w:rFonts w:ascii="Times New Roman" w:hAnsi="Times New Roman" w:cs="Times New Roman"/>
+        </w:rPr>
+        <w:t xml:space="preserve">Metalle besitzen einen </w:t>
+      </w:r>
+      <w:r>
+        <w:rPr>
+          <w:rFonts w:ascii="Times New Roman" w:hAnsi="Times New Roman" w:cs="Times New Roman"/>
+        </w:rPr>
+        <w:t>sehr hohe</w:t>
+      </w:r>
+      <w:r>
+        <w:rPr>
+          <w:rFonts w:ascii="Times New Roman" w:hAnsi="Times New Roman" w:cs="Times New Roman"/>
+        </w:rPr>
+        <w:t>n</w:t>
+      </w:r>
+      <w:r>
+        <w:rPr>
+          <w:rFonts w:ascii="Times New Roman" w:hAnsi="Times New Roman" w:cs="Times New Roman"/>
+        </w:rPr>
+        <w:t xml:space="preserve"> Absorptionskoeffizienten für </w:t>
+      </w:r>
+      <w:r>
+        <w:rPr>
+          <w:rFonts w:ascii="Times New Roman" w:hAnsi="Times New Roman" w:cs="Times New Roman"/>
+        </w:rPr>
+        <w:t xml:space="preserve">die </w:t>
+      </w:r>
+      <w:r>
+        <w:rPr>
+          <w:rFonts w:ascii="Times New Roman" w:hAnsi="Times New Roman" w:cs="Times New Roman"/>
+        </w:rPr>
+        <w:t xml:space="preserve">Strahlung im sichtbaren </w:t>
+      </w:r>
+      <w:r>
+        <w:rPr>
+          <w:rFonts w:ascii="Times New Roman" w:hAnsi="Times New Roman" w:cs="Times New Roman"/>
+        </w:rPr>
+        <w:t>Spektrum</w:t>
+      </w:r>
+      <w:r>
+        <w:rPr>
+          <w:rFonts w:ascii="Times New Roman" w:hAnsi="Times New Roman" w:cs="Times New Roman"/>
+        </w:rPr>
+        <w:t>, d</w:t>
+      </w:r>
+      <w:r>
+        <w:rPr>
+          <w:rFonts w:ascii="Times New Roman" w:hAnsi="Times New Roman" w:cs="Times New Roman"/>
+        </w:rPr>
+        <w:t>a das</w:t>
+      </w:r>
+      <w:r>
+        <w:rPr>
+          <w:rFonts w:ascii="Times New Roman" w:hAnsi="Times New Roman" w:cs="Times New Roman"/>
+        </w:rPr>
+        <w:t xml:space="preserve"> gebrochene Licht sofort</w:t>
+      </w:r>
+      <w:r>
+        <w:rPr>
+          <w:rFonts w:ascii="Times New Roman" w:hAnsi="Times New Roman" w:cs="Times New Roman"/>
+        </w:rPr>
+        <w:t xml:space="preserve"> </w:t>
+      </w:r>
+      <w:r>
+        <w:rPr>
+          <w:rFonts w:ascii="Times New Roman" w:hAnsi="Times New Roman" w:cs="Times New Roman"/>
+        </w:rPr>
+        <w:t>freien Elektronen absorbiert</w:t>
+      </w:r>
+      <w:r>
+        <w:rPr>
+          <w:rFonts w:ascii="Times New Roman" w:hAnsi="Times New Roman" w:cs="Times New Roman"/>
+        </w:rPr>
+        <w:t xml:space="preserve"> wird</w:t>
+      </w:r>
+      <w:r>
+        <w:rPr>
+          <w:rFonts w:ascii="Times New Roman" w:hAnsi="Times New Roman" w:cs="Times New Roman"/>
+        </w:rPr>
+        <w:t xml:space="preserve">. </w:t>
+      </w:r>
+      <w:r>
+        <w:rPr>
+          <w:rFonts w:ascii="Times New Roman" w:hAnsi="Times New Roman" w:cs="Times New Roman"/>
+        </w:rPr>
+        <w:t xml:space="preserve">In Folge dessen verlässt </w:t>
+      </w:r>
+      <w:r>
+        <w:rPr>
+          <w:rFonts w:ascii="Times New Roman" w:hAnsi="Times New Roman" w:cs="Times New Roman"/>
+        </w:rPr>
+        <w:t>das</w:t>
+      </w:r>
+      <w:r>
+        <w:rPr>
+          <w:rFonts w:ascii="Times New Roman" w:hAnsi="Times New Roman" w:cs="Times New Roman"/>
+        </w:rPr>
+        <w:t xml:space="preserve"> gebrochene</w:t>
+      </w:r>
+      <w:r>
+        <w:rPr>
+          <w:rFonts w:ascii="Times New Roman" w:hAnsi="Times New Roman" w:cs="Times New Roman"/>
+        </w:rPr>
+        <w:t xml:space="preserve"> </w:t>
+      </w:r>
+      <w:r>
+        <w:rPr>
+          <w:rFonts w:ascii="Times New Roman" w:hAnsi="Times New Roman" w:cs="Times New Roman"/>
+        </w:rPr>
+        <w:t xml:space="preserve">Licht die Oberfläche des Metalls nicht. </w:t>
+      </w:r>
+      <w:r>
+        <w:rPr>
+          <w:rFonts w:ascii="Times New Roman" w:hAnsi="Times New Roman" w:cs="Times New Roman"/>
+        </w:rPr>
+        <w:t xml:space="preserve">Daher </w:t>
+      </w:r>
+      <w:r>
+        <w:rPr>
+          <w:rFonts w:ascii="Times New Roman" w:hAnsi="Times New Roman" w:cs="Times New Roman"/>
+        </w:rPr>
+        <w:t xml:space="preserve">muss bei der Diffusen Reflexion zwischen </w:t>
+      </w:r>
+      <w:r>
+        <w:rPr>
+          <w:rFonts w:ascii="Times New Roman" w:hAnsi="Times New Roman" w:cs="Times New Roman"/>
+        </w:rPr>
+        <w:t>Leitern und Dielektrika</w:t>
+      </w:r>
+      <w:r>
+        <w:rPr>
+          <w:rFonts w:ascii="Times New Roman" w:hAnsi="Times New Roman" w:cs="Times New Roman"/>
+        </w:rPr>
+        <w:t xml:space="preserve"> unterschieden werden. </w:t>
+      </w:r>
+      <w:r>
+        <w:rPr>
+          <w:rFonts w:ascii="Times New Roman" w:hAnsi="Times New Roman" w:cs="Times New Roman"/>
+        </w:rPr>
+        <w:t>R</w:t>
+      </w:r>
+      <w:r>
+        <w:rPr>
+          <w:rFonts w:ascii="Times New Roman" w:hAnsi="Times New Roman" w:cs="Times New Roman"/>
+        </w:rPr>
+        <w:t>ein metallischen Materialien</w:t>
+      </w:r>
+      <w:r>
+        <w:rPr>
+          <w:rFonts w:ascii="Times New Roman" w:hAnsi="Times New Roman" w:cs="Times New Roman"/>
+        </w:rPr>
+        <w:t xml:space="preserve"> </w:t>
+      </w:r>
+      <w:r>
+        <w:rPr>
+          <w:rFonts w:ascii="Times New Roman" w:hAnsi="Times New Roman" w:cs="Times New Roman"/>
+        </w:rPr>
+        <w:t>besitzen</w:t>
+      </w:r>
+      <w:r>
+        <w:rPr>
+          <w:rFonts w:ascii="Times New Roman" w:hAnsi="Times New Roman" w:cs="Times New Roman"/>
+        </w:rPr>
+        <w:t xml:space="preserve"> somit</w:t>
+      </w:r>
+      <w:r>
+        <w:rPr>
+          <w:rFonts w:ascii="Times New Roman" w:hAnsi="Times New Roman" w:cs="Times New Roman"/>
+        </w:rPr>
+        <w:t xml:space="preserve"> </w:t>
+      </w:r>
+      <w:r>
+        <w:rPr>
+          <w:rFonts w:ascii="Times New Roman" w:hAnsi="Times New Roman" w:cs="Times New Roman"/>
+        </w:rPr>
+        <w:t>keine diffuse Reflexion</w:t>
+      </w:r>
+      <w:r>
+        <w:rPr>
+          <w:rFonts w:ascii="Times New Roman" w:hAnsi="Times New Roman" w:cs="Times New Roman"/>
+        </w:rPr>
+        <w:t xml:space="preserve">. Eine </w:t>
+      </w:r>
+      <w:r>
+        <w:rPr>
+          <w:rFonts w:ascii="Times New Roman" w:hAnsi="Times New Roman" w:cs="Times New Roman"/>
+        </w:rPr>
+        <w:t>Streuung</w:t>
+      </w:r>
+      <w:r>
+        <w:rPr>
+          <w:rFonts w:ascii="Times New Roman" w:hAnsi="Times New Roman" w:cs="Times New Roman"/>
+        </w:rPr>
+        <w:t xml:space="preserve"> des Lichtes </w:t>
+      </w:r>
+      <w:r>
+        <w:rPr>
+          <w:rFonts w:ascii="Times New Roman" w:hAnsi="Times New Roman" w:cs="Times New Roman"/>
+        </w:rPr>
+        <w:t xml:space="preserve">unter der Oberfläche </w:t>
+      </w:r>
+      <w:r>
+        <w:rPr>
+          <w:rFonts w:ascii="Times New Roman" w:hAnsi="Times New Roman" w:cs="Times New Roman"/>
+        </w:rPr>
+        <w:t xml:space="preserve">findet </w:t>
+      </w:r>
+      <w:r>
+        <w:rPr>
+          <w:rFonts w:ascii="Times New Roman" w:hAnsi="Times New Roman" w:cs="Times New Roman"/>
+        </w:rPr>
+        <w:t xml:space="preserve">nur </w:t>
+      </w:r>
+      <w:r>
+        <w:rPr>
+          <w:rFonts w:ascii="Times New Roman" w:hAnsi="Times New Roman" w:cs="Times New Roman"/>
+        </w:rPr>
+        <w:t>bei</w:t>
+      </w:r>
+      <w:r>
+        <w:rPr>
+          <w:rFonts w:ascii="Times New Roman" w:hAnsi="Times New Roman" w:cs="Times New Roman"/>
+        </w:rPr>
+        <w:t xml:space="preserve"> den</w:t>
+      </w:r>
+      <w:r>
+        <w:rPr>
+          <w:rFonts w:ascii="Times New Roman" w:hAnsi="Times New Roman" w:cs="Times New Roman"/>
+        </w:rPr>
+        <w:t xml:space="preserve"> Dielektrika statt, d.h. sie </w:t>
+      </w:r>
+      <w:r>
+        <w:rPr>
+          <w:rFonts w:ascii="Times New Roman" w:hAnsi="Times New Roman" w:cs="Times New Roman"/>
+        </w:rPr>
+        <w:t xml:space="preserve">allein </w:t>
+      </w:r>
+      <w:r>
+        <w:rPr>
+          <w:rFonts w:ascii="Times New Roman" w:hAnsi="Times New Roman" w:cs="Times New Roman"/>
+        </w:rPr>
+        <w:t>besitzen</w:t>
+      </w:r>
+      <w:r>
+        <w:rPr>
+          <w:rFonts w:ascii="Times New Roman" w:hAnsi="Times New Roman" w:cs="Times New Roman"/>
+        </w:rPr>
+        <w:t xml:space="preserve"> sowohl spiegelnde als auch diffuse Komponenten</w:t>
+      </w:r>
+      <w:r>
+        <w:rPr>
+          <w:rFonts w:ascii="Times New Roman" w:hAnsi="Times New Roman" w:cs="Times New Roman"/>
+        </w:rPr>
+        <w:t xml:space="preserve">. Zuletzt könnte man noch zwischen </w:t>
+      </w:r>
+      <w:r>
+        <w:rPr>
+          <w:rFonts w:ascii="Times New Roman" w:hAnsi="Times New Roman" w:cs="Times New Roman"/>
+        </w:rPr>
+        <w:t>Halbleiter</w:t>
+      </w:r>
+      <w:r>
+        <w:rPr>
+          <w:rFonts w:ascii="Times New Roman" w:hAnsi="Times New Roman" w:cs="Times New Roman"/>
+        </w:rPr>
+        <w:t xml:space="preserve"> (S</w:t>
+      </w:r>
+      <w:r>
+        <w:rPr>
+          <w:rFonts w:ascii="Times New Roman" w:hAnsi="Times New Roman" w:cs="Times New Roman"/>
+        </w:rPr>
+        <w:t>emiconductor</w:t>
+      </w:r>
+      <w:r>
+        <w:rPr>
+          <w:rFonts w:ascii="Times New Roman" w:hAnsi="Times New Roman" w:cs="Times New Roman"/>
+        </w:rPr>
+        <w:t>) unterscheiden. Diese werden aber in der Regel aus Einfachheit zu den nicht Metallen gezählt.</w:t>
+      </w:r>
+    </w:p>
+    <w:p>
+      <w:pPr>
+        <w:rPr>
+          <w:rFonts w:ascii="Times New Roman" w:hAnsi="Times New Roman" w:cs="Times New Roman"/>
+        </w:rPr>
+      </w:pPr>
+      <w:r>
+        <w:rPr>
+          <w:rFonts w:ascii="Times New Roman" w:hAnsi="Times New Roman" w:cs="Times New Roman"/>
+        </w:rPr>
+        <w:t xml:space="preserve">Möchte man im Folgenden die gesamte Reflexion einer Oberfläche berechnen. So errechnet man einmal die Diffuse und die Spiegelnde </w:t>
+      </w:r>
+      <w:r>
+        <w:rPr>
+          <w:rFonts w:ascii="Times New Roman" w:hAnsi="Times New Roman" w:cs="Times New Roman"/>
+        </w:rPr>
+        <w:t>separat</w:t>
+      </w:r>
+      <w:r>
+        <w:rPr>
+          <w:rFonts w:ascii="Times New Roman" w:hAnsi="Times New Roman" w:cs="Times New Roman"/>
+        </w:rPr>
+        <w:t xml:space="preserve"> voneinander</w:t>
+      </w:r>
+      <w:r>
+        <w:rPr>
+          <w:rFonts w:ascii="Times New Roman" w:hAnsi="Times New Roman" w:cs="Times New Roman"/>
+        </w:rPr>
+        <w:t xml:space="preserve"> und addiert diesen anschließend</w:t>
+      </w:r>
+      <w:r>
+        <w:rPr>
+          <w:rFonts w:ascii="Times New Roman" w:hAnsi="Times New Roman" w:cs="Times New Roman"/>
+        </w:rPr>
+        <w:t xml:space="preserve"> (wie im </w:t>
+      </w:r>
+      <w:r>
+        <w:rPr>
+          <w:rFonts w:ascii="Times New Roman" w:hAnsi="Times New Roman" w:cs="Times New Roman"/>
+        </w:rPr>
+        <w:t>Bild</w:t>
+      </w:r>
+      <w:proofErr w:type="gramStart"/>
+      <w:r>
+        <w:rPr>
+          <w:rFonts w:ascii="Times New Roman" w:hAnsi="Times New Roman" w:cs="Times New Roman"/>
+        </w:rPr>
+        <w:t xml:space="preserve"> ..</w:t>
+      </w:r>
+      <w:proofErr w:type="gramEnd"/>
+      <w:r>
+        <w:rPr>
+          <w:rFonts w:ascii="Times New Roman" w:hAnsi="Times New Roman" w:cs="Times New Roman"/>
+        </w:rPr>
+        <w:t xml:space="preserve"> dargestellt).</w:t>
       </w:r>
       <w:bookmarkStart w:id="0" w:name="_GoBack"/>
       <w:bookmarkEnd w:id="0"/>
-      <w:r>
-        <w:rPr>
-          <w:rFonts w:ascii="Times New Roman" w:hAnsi="Times New Roman" w:cs="Times New Roman"/>
-          <w:sz w:val="18"/>
-          <w:szCs w:val="18"/>
-        </w:rPr>
-        <w:t xml:space="preserve">ckreflektiert, was die diffuse Reflektion </w:t>
-      </w:r>
-      <w:proofErr w:type="spellStart"/>
-      <w:r>
-        <w:rPr>
-          <w:rFonts w:ascii="Times New Roman" w:hAnsi="Times New Roman" w:cs="Times New Roman"/>
-          <w:sz w:val="18"/>
-          <w:szCs w:val="18"/>
-        </w:rPr>
-        <w:t>be</w:t>
-      </w:r>
-      <w:proofErr w:type="spellEnd"/>
-      <w:r>
-        <w:rPr>
-          <w:rFonts w:ascii="Times New Roman" w:hAnsi="Times New Roman" w:cs="Times New Roman"/>
-          <w:sz w:val="18"/>
-          <w:szCs w:val="18"/>
-        </w:rPr>
-        <w:t>-wirkt.</w:t>
-      </w:r>
+    </w:p>
+    <w:p>
+      <w:pPr>
+        <w:rPr>
+          <w:rFonts w:ascii="Times New Roman" w:hAnsi="Times New Roman" w:cs="Times New Roman"/>
+        </w:rPr>
+      </w:pPr>
     </w:p>
     <w:p>
       <w:pPr>
@@ -4849,7 +5119,6 @@
   <w:style w:type="character" w:default="1" w:styleId="Absatz-Standardschriftart">
     <w:name w:val="Default Paragraph Font"/>
     <w:uiPriority w:val="1"/>
-    <w:semiHidden/>
     <w:unhideWhenUsed/>
   </w:style>
   <w:style w:type="table" w:default="1" w:styleId="NormaleTabelle">

</xml_diff>

<commit_message>
Was ich gemacht hab
</commit_message>
<xml_diff>
--- a/physicallBasedRendering/Physically Based Rendering.docx
+++ b/physicallBasedRendering/Physically Based Rendering.docx
@@ -4159,7 +4159,7 @@
         <w:rPr>
           <w:rFonts w:ascii="Times New Roman" w:hAnsi="Times New Roman" w:cs="Times New Roman"/>
         </w:rPr>
-        <w:t>den relative Flächeninhalt</w:t>
+        <w:t>den relativen Flächeninhalt</w:t>
       </w:r>
       <w:r>
         <w:rPr>
@@ -4749,991 +4749,2871 @@
         </w:rPr>
         <w:t>se</w:t>
       </w:r>
+      <w:r>
+        <w:rPr>
+          <w:rFonts w:ascii="Times New Roman" w:hAnsi="Times New Roman" w:cs="Times New Roman"/>
+        </w:rPr>
+        <w:t xml:space="preserve"> der Funktion </w:t>
+      </w:r>
+      <w:r>
+        <w:rPr>
+          <w:rFonts w:ascii="Times New Roman" w:hAnsi="Times New Roman" w:cs="Times New Roman"/>
+        </w:rPr>
+        <w:t xml:space="preserve">variieren </w:t>
+      </w:r>
+      <w:r>
+        <w:rPr>
+          <w:rFonts w:ascii="Times New Roman" w:hAnsi="Times New Roman" w:cs="Times New Roman"/>
+        </w:rPr>
+        <w:t xml:space="preserve">in Abhängigkeit von Zwei Faktoren: dem Einfallswinkel (Winkel zwischen Lichtvektor und Oberflächennormale) und dem Brechungsindex des Materials. </w:t>
+      </w:r>
+      <w:r>
+        <w:rPr>
+          <w:rFonts w:ascii="Times New Roman" w:hAnsi="Times New Roman" w:cs="Times New Roman"/>
+        </w:rPr>
+        <w:t>Die Werte</w:t>
+      </w:r>
+      <w:r>
+        <w:rPr>
+          <w:rFonts w:ascii="Times New Roman" w:hAnsi="Times New Roman" w:cs="Times New Roman"/>
+        </w:rPr>
+        <w:t xml:space="preserve"> </w:t>
+      </w:r>
+      <w:r>
+        <w:rPr>
+          <w:rFonts w:ascii="Times New Roman" w:hAnsi="Times New Roman" w:cs="Times New Roman"/>
+        </w:rPr>
+        <w:lastRenderedPageBreak/>
+        <w:t>befinden</w:t>
+      </w:r>
+      <w:r>
+        <w:rPr>
+          <w:rFonts w:ascii="Times New Roman" w:hAnsi="Times New Roman" w:cs="Times New Roman"/>
+        </w:rPr>
+        <w:t xml:space="preserve"> </w:t>
+      </w:r>
+      <w:r>
+        <w:rPr>
+          <w:rFonts w:ascii="Times New Roman" w:hAnsi="Times New Roman" w:cs="Times New Roman"/>
+        </w:rPr>
+        <w:t>sich</w:t>
+      </w:r>
+      <w:r>
+        <w:rPr>
+          <w:rFonts w:ascii="Times New Roman" w:hAnsi="Times New Roman" w:cs="Times New Roman"/>
+        </w:rPr>
+        <w:t xml:space="preserve"> dabei</w:t>
+      </w:r>
+      <w:r>
+        <w:rPr>
+          <w:rFonts w:ascii="Times New Roman" w:hAnsi="Times New Roman" w:cs="Times New Roman"/>
+        </w:rPr>
+        <w:t xml:space="preserve"> immer</w:t>
+      </w:r>
+      <w:r>
+        <w:rPr>
+          <w:rFonts w:ascii="Times New Roman" w:hAnsi="Times New Roman" w:cs="Times New Roman"/>
+        </w:rPr>
+        <w:t xml:space="preserve"> zwischen 0</w:t>
+      </w:r>
+      <w:r>
+        <w:rPr>
+          <w:rFonts w:ascii="Times New Roman" w:hAnsi="Times New Roman" w:cs="Times New Roman"/>
+        </w:rPr>
+        <w:t>.0</w:t>
+      </w:r>
+      <w:r>
+        <w:rPr>
+          <w:rFonts w:ascii="Times New Roman" w:hAnsi="Times New Roman" w:cs="Times New Roman"/>
+        </w:rPr>
+        <w:t xml:space="preserve"> und 1</w:t>
+      </w:r>
+      <w:r>
+        <w:rPr>
+          <w:rFonts w:ascii="Times New Roman" w:hAnsi="Times New Roman" w:cs="Times New Roman"/>
+        </w:rPr>
+        <w:t>.0</w:t>
+      </w:r>
+      <w:r>
+        <w:rPr>
+          <w:rFonts w:ascii="Times New Roman" w:hAnsi="Times New Roman" w:cs="Times New Roman"/>
+        </w:rPr>
+        <w:t>.</w:t>
+      </w:r>
+      <w:r>
+        <w:rPr>
+          <w:rFonts w:ascii="Times New Roman" w:hAnsi="Times New Roman" w:cs="Times New Roman"/>
+        </w:rPr>
+        <w:t xml:space="preserve"> Der Grund</w:t>
+      </w:r>
+      <w:r>
+        <w:rPr>
+          <w:rFonts w:ascii="Times New Roman" w:hAnsi="Times New Roman" w:cs="Times New Roman"/>
+        </w:rPr>
+        <w:t xml:space="preserve"> </w:t>
+      </w:r>
+      <w:r>
+        <w:rPr>
+          <w:rFonts w:ascii="Times New Roman" w:hAnsi="Times New Roman" w:cs="Times New Roman"/>
+        </w:rPr>
+        <w:t>h</w:t>
+      </w:r>
+      <w:r>
+        <w:rPr>
+          <w:rFonts w:ascii="Times New Roman" w:hAnsi="Times New Roman" w:cs="Times New Roman"/>
+        </w:rPr>
+        <w:t>ierfür ist, dass</w:t>
+      </w:r>
+      <w:r>
+        <w:rPr>
+          <w:rFonts w:ascii="Times New Roman" w:hAnsi="Times New Roman" w:cs="Times New Roman"/>
+        </w:rPr>
+        <w:t xml:space="preserve"> </w:t>
+      </w:r>
+      <w:r>
+        <w:rPr>
+          <w:rFonts w:ascii="Times New Roman" w:hAnsi="Times New Roman" w:cs="Times New Roman"/>
+        </w:rPr>
+        <w:t>eine Fläche</w:t>
+      </w:r>
+      <w:r>
+        <w:rPr>
+          <w:rFonts w:ascii="Times New Roman" w:hAnsi="Times New Roman" w:cs="Times New Roman"/>
+        </w:rPr>
+        <w:t xml:space="preserve"> </w:t>
+      </w:r>
+      <w:r>
+        <w:rPr>
+          <w:rFonts w:ascii="Times New Roman" w:hAnsi="Times New Roman" w:cs="Times New Roman"/>
+        </w:rPr>
+        <w:t xml:space="preserve">nicht weniger als 0 % oder mehr als 100 % </w:t>
+      </w:r>
+      <w:r>
+        <w:rPr>
+          <w:rFonts w:ascii="Times New Roman" w:hAnsi="Times New Roman" w:cs="Times New Roman"/>
+        </w:rPr>
+        <w:t>des einfallenden Lichtes reflektieren</w:t>
+      </w:r>
+      <w:r>
+        <w:rPr>
+          <w:rFonts w:ascii="Times New Roman" w:hAnsi="Times New Roman" w:cs="Times New Roman"/>
+        </w:rPr>
+        <w:t xml:space="preserve"> kann</w:t>
+      </w:r>
+      <w:r>
+        <w:rPr>
+          <w:rFonts w:ascii="Times New Roman" w:hAnsi="Times New Roman" w:cs="Times New Roman"/>
+        </w:rPr>
+        <w:t xml:space="preserve">. Außerdem ist das Endergebnis als ein RGB-Vektor definiert. Hierdurch wird der </w:t>
+      </w:r>
+      <w:r>
+        <w:rPr>
+          <w:rFonts w:ascii="Times New Roman" w:hAnsi="Times New Roman" w:cs="Times New Roman"/>
+        </w:rPr>
+        <w:t>Fresnel-</w:t>
+      </w:r>
+      <w:r>
+        <w:rPr>
+          <w:rFonts w:ascii="Times New Roman" w:hAnsi="Times New Roman" w:cs="Times New Roman"/>
+        </w:rPr>
+        <w:t>Effekt für alle drei Farbkanäle modelliert.</w:t>
+      </w:r>
+      <w:r>
+        <w:rPr>
+          <w:rFonts w:ascii="Times New Roman" w:hAnsi="Times New Roman" w:cs="Times New Roman"/>
+        </w:rPr>
+        <w:t xml:space="preserve"> </w:t>
+      </w:r>
+      <w:r>
+        <w:rPr>
+          <w:rFonts w:ascii="Times New Roman" w:hAnsi="Times New Roman" w:cs="Times New Roman"/>
+        </w:rPr>
+        <w:t>(vgl.rtr| rtrPape</w:t>
+      </w:r>
+      <w:r>
+        <w:rPr>
+          <w:rFonts w:ascii="Times New Roman" w:hAnsi="Times New Roman" w:cs="Times New Roman"/>
+        </w:rPr>
+        <w:t>r</w:t>
+      </w:r>
+      <w:r>
+        <w:rPr>
+          <w:rFonts w:ascii="Times New Roman" w:hAnsi="Times New Roman" w:cs="Times New Roman"/>
+        </w:rPr>
+        <w:t>|)</w:t>
+      </w:r>
+      <w:r>
+        <w:rPr>
+          <w:rFonts w:ascii="Times New Roman" w:hAnsi="Times New Roman" w:cs="Times New Roman"/>
+        </w:rPr>
+        <w:t xml:space="preserve">. </w:t>
+      </w:r>
+      <w:r>
+        <w:rPr>
+          <w:rFonts w:ascii="Times New Roman" w:hAnsi="Times New Roman" w:cs="Times New Roman"/>
+        </w:rPr>
+        <w:t xml:space="preserve">Die Folgende Grafik veranschaulicht für verschiedenen Materialien den Zusammenhang des Reflexionsanteiles in Abhängigkeit zum Eintrittswinkel. </w:t>
+      </w:r>
+    </w:p>
+    <w:p>
+      <w:pPr>
+        <w:rPr>
+          <w:rFonts w:ascii="Times New Roman" w:hAnsi="Times New Roman" w:cs="Times New Roman"/>
+        </w:rPr>
+      </w:pPr>
+    </w:p>
+    <w:p>
+      <w:pPr>
+        <w:rPr>
+          <w:rFonts w:ascii="Times New Roman" w:hAnsi="Times New Roman" w:cs="Times New Roman"/>
+        </w:rPr>
+      </w:pPr>
+    </w:p>
+    <w:p>
+      <w:pPr>
+        <w:rPr>
+          <w:rFonts w:ascii="Times New Roman" w:hAnsi="Times New Roman" w:cs="Times New Roman"/>
+        </w:rPr>
+      </w:pPr>
+    </w:p>
+    <w:p>
+      <w:pPr>
+        <w:rPr>
+          <w:rFonts w:ascii="Times New Roman" w:hAnsi="Times New Roman" w:cs="Times New Roman"/>
+        </w:rPr>
+      </w:pPr>
+    </w:p>
+    <w:p>
+      <w:pPr>
+        <w:rPr>
+          <w:rFonts w:ascii="Times New Roman" w:hAnsi="Times New Roman" w:cs="Times New Roman"/>
+        </w:rPr>
+      </w:pPr>
+      <w:r>
+        <w:rPr>
+          <w:rFonts w:ascii="Times New Roman" w:hAnsi="Times New Roman" w:cs="Times New Roman"/>
+        </w:rPr>
+        <w:t>(-   Bild  -)</w:t>
+      </w:r>
+    </w:p>
+    <w:p>
+      <w:pPr>
+        <w:rPr>
+          <w:rFonts w:ascii="Times New Roman" w:hAnsi="Times New Roman" w:cs="Times New Roman"/>
+        </w:rPr>
+      </w:pPr>
+    </w:p>
+    <w:p>
+      <w:pPr>
+        <w:rPr>
+          <w:rFonts w:ascii="Times New Roman" w:hAnsi="Times New Roman" w:cs="Times New Roman"/>
+        </w:rPr>
+      </w:pPr>
+    </w:p>
+    <w:p>
+      <w:pPr>
+        <w:rPr>
+          <w:rFonts w:ascii="Times New Roman" w:hAnsi="Times New Roman" w:cs="Times New Roman"/>
+        </w:rPr>
+      </w:pPr>
+    </w:p>
+    <w:p>
+      <w:pPr>
+        <w:rPr>
+          <w:rFonts w:ascii="Times New Roman" w:hAnsi="Times New Roman" w:cs="Times New Roman"/>
+        </w:rPr>
+      </w:pPr>
+    </w:p>
+    <w:p>
+      <w:pPr>
+        <w:rPr>
+          <w:rFonts w:ascii="Times New Roman" w:hAnsi="Times New Roman" w:cs="Times New Roman"/>
+        </w:rPr>
+      </w:pPr>
+      <w:r>
+        <w:rPr>
+          <w:rFonts w:ascii="Times New Roman" w:hAnsi="Times New Roman" w:cs="Times New Roman"/>
+        </w:rPr>
+        <w:t>In dem Diagramm fällt auf, dass der Reflexionsgrad</w:t>
+      </w:r>
+      <w:r>
+        <w:rPr>
+          <w:rFonts w:ascii="Times New Roman" w:hAnsi="Times New Roman" w:cs="Times New Roman"/>
+        </w:rPr>
+        <w:t xml:space="preserve"> bei einem Einfallswinkel von 0◦ bis etwa 45◦</w:t>
+      </w:r>
+      <w:r>
+        <w:rPr>
+          <w:rFonts w:ascii="Times New Roman" w:hAnsi="Times New Roman" w:cs="Times New Roman"/>
+        </w:rPr>
+        <w:t xml:space="preserve"> nahezu konstant</w:t>
+      </w:r>
+      <w:r>
+        <w:rPr>
+          <w:rFonts w:ascii="Times New Roman" w:hAnsi="Times New Roman" w:cs="Times New Roman"/>
+        </w:rPr>
+        <w:t xml:space="preserve"> und am Niedrigsten</w:t>
+      </w:r>
+      <w:r>
+        <w:rPr>
+          <w:rFonts w:ascii="Times New Roman" w:hAnsi="Times New Roman" w:cs="Times New Roman"/>
+        </w:rPr>
+        <w:t xml:space="preserve"> ist.  Zwischen 45◦und ca. 75◦ verändert sich der Reflexionsgrad deutlicher. </w:t>
+      </w:r>
+      <w:r>
+        <w:rPr>
+          <w:rFonts w:ascii="Times New Roman" w:hAnsi="Times New Roman" w:cs="Times New Roman"/>
+        </w:rPr>
+        <w:t>Im weiteren Verlauf des</w:t>
+      </w:r>
+      <w:r>
+        <w:rPr>
+          <w:rFonts w:ascii="Times New Roman" w:hAnsi="Times New Roman" w:cs="Times New Roman"/>
+        </w:rPr>
+        <w:t xml:space="preserve"> Reflexionsgrad</w:t>
+      </w:r>
+      <w:r>
+        <w:rPr>
+          <w:rFonts w:ascii="Times New Roman" w:hAnsi="Times New Roman" w:cs="Times New Roman"/>
+        </w:rPr>
+        <w:t>s</w:t>
+      </w:r>
+      <w:r>
+        <w:rPr>
+          <w:rFonts w:ascii="Times New Roman" w:hAnsi="Times New Roman" w:cs="Times New Roman"/>
+        </w:rPr>
+        <w:t xml:space="preserve"> zwischen 75◦und 90◦ </w:t>
+      </w:r>
+      <w:r>
+        <w:rPr>
+          <w:rFonts w:ascii="Times New Roman" w:hAnsi="Times New Roman" w:cs="Times New Roman"/>
+        </w:rPr>
+        <w:t xml:space="preserve">strebt dieser </w:t>
+      </w:r>
+      <w:r>
+        <w:rPr>
+          <w:rFonts w:ascii="Times New Roman" w:hAnsi="Times New Roman" w:cs="Times New Roman"/>
+        </w:rPr>
+        <w:t xml:space="preserve">fast exponentiell immer gegen 1. </w:t>
+      </w:r>
+      <w:r>
+        <w:rPr>
+          <w:rFonts w:ascii="Times New Roman" w:hAnsi="Times New Roman" w:cs="Times New Roman"/>
+        </w:rPr>
+        <w:t xml:space="preserve">Des Weiteren </w:t>
+      </w:r>
+      <w:r>
+        <w:rPr>
+          <w:rFonts w:ascii="Times New Roman" w:hAnsi="Times New Roman" w:cs="Times New Roman"/>
+        </w:rPr>
+        <w:t>zeigt die Grafik</w:t>
+      </w:r>
+      <w:r>
+        <w:rPr>
+          <w:rFonts w:ascii="Times New Roman" w:hAnsi="Times New Roman" w:cs="Times New Roman"/>
+        </w:rPr>
+        <w:t xml:space="preserve"> das Metalle wie beispielweise Kupfer Unterschiedliche Werte für die drei Farbkanäle Rot, Grün und Blau besitzen. Aufgrund dessen haben Metalle einen Farblichen Glanz, welcher für Kuper z.B. eher </w:t>
+      </w:r>
+      <w:r>
+        <w:rPr>
+          <w:rFonts w:ascii="Times New Roman" w:hAnsi="Times New Roman" w:cs="Times New Roman"/>
+        </w:rPr>
+        <w:t>rötlich</w:t>
+      </w:r>
+      <w:r>
+        <w:rPr>
+          <w:rFonts w:ascii="Times New Roman" w:hAnsi="Times New Roman" w:cs="Times New Roman"/>
+        </w:rPr>
+        <w:t xml:space="preserve"> ist</w:t>
+      </w:r>
+      <w:r>
+        <w:rPr>
+          <w:rFonts w:ascii="Times New Roman" w:hAnsi="Times New Roman" w:cs="Times New Roman"/>
+        </w:rPr>
+        <w:t xml:space="preserve"> und je</w:t>
+      </w:r>
+      <w:r>
+        <w:rPr>
+          <w:rFonts w:ascii="Times New Roman" w:hAnsi="Times New Roman" w:cs="Times New Roman"/>
+        </w:rPr>
+        <w:t xml:space="preserve"> nach Auftritts Winkel</w:t>
+      </w:r>
+      <w:r>
+        <w:rPr>
+          <w:rFonts w:ascii="Times New Roman" w:hAnsi="Times New Roman" w:cs="Times New Roman"/>
+        </w:rPr>
+        <w:t xml:space="preserve"> des Lichtes</w:t>
+      </w:r>
+      <w:r>
+        <w:rPr>
+          <w:rFonts w:ascii="Times New Roman" w:hAnsi="Times New Roman" w:cs="Times New Roman"/>
+        </w:rPr>
+        <w:t xml:space="preserve"> stärker oder weniger stark durchkommt</w:t>
+      </w:r>
+      <w:r>
+        <w:rPr>
+          <w:rFonts w:ascii="Times New Roman" w:hAnsi="Times New Roman" w:cs="Times New Roman"/>
+        </w:rPr>
+        <w:t xml:space="preserve">. </w:t>
+      </w:r>
+    </w:p>
+    <w:p>
+      <w:pPr>
+        <w:rPr>
+          <w:rFonts w:ascii="Times New Roman" w:hAnsi="Times New Roman" w:cs="Times New Roman"/>
+        </w:rPr>
+      </w:pPr>
+      <w:r>
+        <w:rPr>
+          <w:rFonts w:ascii="Times New Roman" w:hAnsi="Times New Roman" w:cs="Times New Roman"/>
+        </w:rPr>
+        <w:t xml:space="preserve">Zu erkennen ist außerdem, dass Metalle grundsätzlich einen deutlich Höheren </w:t>
+      </w:r>
+      <w:r>
+        <w:rPr>
+          <w:rFonts w:ascii="Times New Roman" w:hAnsi="Times New Roman" w:cs="Times New Roman"/>
+        </w:rPr>
+        <w:t>R</w:t>
+      </w:r>
+      <w:r>
+        <w:rPr>
+          <w:rFonts w:ascii="Times New Roman" w:hAnsi="Times New Roman" w:cs="Times New Roman"/>
+        </w:rPr>
+        <w:t xml:space="preserve">eflexionsgrad als Dielektrika besitzen. </w:t>
+      </w:r>
+      <w:r>
+        <w:rPr>
+          <w:rFonts w:ascii="Times New Roman" w:hAnsi="Times New Roman" w:cs="Times New Roman"/>
+        </w:rPr>
+        <w:t>Tatsächlich haben die Dielektrika bei</w:t>
+      </w:r>
+      <w:r>
+        <w:rPr>
+          <w:rFonts w:ascii="Times New Roman" w:hAnsi="Times New Roman" w:cs="Times New Roman"/>
+        </w:rPr>
+        <w:t xml:space="preserve"> 0 Grad Einfallswinkel (F(0)) einen Reflexionsanteil von 1% bis maximal 17%, während Metalle einen Anteil größer gleich </w:t>
+      </w:r>
+      <w:r>
+        <w:rPr>
+          <w:rFonts w:ascii="Times New Roman" w:hAnsi="Times New Roman" w:cs="Times New Roman"/>
+        </w:rPr>
+        <w:t>50% besitzen.</w:t>
+      </w:r>
+      <w:r>
+        <w:rPr>
+          <w:rFonts w:ascii="Times New Roman" w:hAnsi="Times New Roman" w:cs="Times New Roman"/>
+        </w:rPr>
+        <w:t xml:space="preserve"> </w:t>
+      </w:r>
+      <w:r>
+        <w:rPr>
+          <w:rFonts w:ascii="Times New Roman" w:hAnsi="Times New Roman" w:cs="Times New Roman"/>
+        </w:rPr>
+        <w:t>Da der Fresnel-Reflexionsgrad im Bereich von 0 Grad bis 45 Grad</w:t>
+      </w:r>
+      <w:r>
+        <w:rPr>
+          <w:rFonts w:ascii="Times New Roman" w:hAnsi="Times New Roman" w:cs="Times New Roman"/>
+        </w:rPr>
+        <w:t xml:space="preserve"> nahezu</w:t>
+      </w:r>
+      <w:r>
+        <w:rPr>
+          <w:rFonts w:ascii="Times New Roman" w:hAnsi="Times New Roman" w:cs="Times New Roman"/>
+        </w:rPr>
+        <w:t xml:space="preserve"> </w:t>
+      </w:r>
+      <w:r>
+        <w:rPr>
+          <w:rFonts w:ascii="Times New Roman" w:hAnsi="Times New Roman" w:cs="Times New Roman"/>
+        </w:rPr>
+        <w:t>identisch ist</w:t>
+      </w:r>
+      <w:r>
+        <w:rPr>
+          <w:rFonts w:ascii="Times New Roman" w:hAnsi="Times New Roman" w:cs="Times New Roman"/>
+        </w:rPr>
+        <w:t>,</w:t>
+      </w:r>
+      <w:r>
+        <w:rPr>
+          <w:rFonts w:ascii="Times New Roman" w:hAnsi="Times New Roman" w:cs="Times New Roman"/>
+        </w:rPr>
+        <w:t xml:space="preserve"> wird </w:t>
+      </w:r>
+      <w:r>
+        <w:rPr>
+          <w:rFonts w:ascii="Times New Roman" w:hAnsi="Times New Roman" w:cs="Times New Roman"/>
+        </w:rPr>
+        <w:t>bei 0 Grad</w:t>
+      </w:r>
+      <w:r>
+        <w:rPr>
+          <w:rFonts w:ascii="Times New Roman" w:hAnsi="Times New Roman" w:cs="Times New Roman"/>
+        </w:rPr>
+        <w:t>, der Wert</w:t>
+      </w:r>
+      <w:r>
+        <w:rPr>
+          <w:rFonts w:ascii="Times New Roman" w:hAnsi="Times New Roman" w:cs="Times New Roman"/>
+        </w:rPr>
+        <w:t xml:space="preserve"> </w:t>
+      </w:r>
+      <w:r>
+        <w:rPr>
+          <w:rFonts w:ascii="Times New Roman" w:hAnsi="Times New Roman" w:cs="Times New Roman"/>
+        </w:rPr>
+        <w:t xml:space="preserve">der Fresnel-Gleichung, </w:t>
+      </w:r>
+      <w:r>
+        <w:rPr>
+          <w:rFonts w:ascii="Times New Roman" w:hAnsi="Times New Roman" w:cs="Times New Roman"/>
+        </w:rPr>
+        <w:t>als das Basis-Reflexionsvermögen des</w:t>
+      </w:r>
+      <w:r>
+        <w:rPr>
+          <w:rFonts w:ascii="Times New Roman" w:hAnsi="Times New Roman" w:cs="Times New Roman"/>
+        </w:rPr>
+        <w:t xml:space="preserve"> </w:t>
+      </w:r>
+      <w:r>
+        <w:rPr>
+          <w:rFonts w:ascii="Times New Roman" w:hAnsi="Times New Roman" w:cs="Times New Roman"/>
+        </w:rPr>
+        <w:t>Materials bezeichnet.</w:t>
+      </w:r>
+      <w:r>
+        <w:rPr>
+          <w:rFonts w:ascii="Times New Roman" w:hAnsi="Times New Roman" w:cs="Times New Roman"/>
+        </w:rPr>
+        <w:t xml:space="preserve"> </w:t>
+      </w:r>
+      <w:r>
+        <w:rPr>
+          <w:rFonts w:ascii="Times New Roman" w:hAnsi="Times New Roman" w:cs="Times New Roman"/>
+        </w:rPr>
+        <w:t>Dieser stellt eine wichtige Konstant bei der Berechnung der Fresnel</w:t>
+      </w:r>
+      <w:r>
+        <w:rPr>
+          <w:rFonts w:ascii="Times New Roman" w:hAnsi="Times New Roman" w:cs="Times New Roman"/>
+        </w:rPr>
+        <w:t>-</w:t>
+      </w:r>
+      <w:r>
+        <w:rPr>
+          <w:rFonts w:ascii="Times New Roman" w:hAnsi="Times New Roman" w:cs="Times New Roman"/>
+        </w:rPr>
+        <w:t>Gleichung dar</w:t>
+      </w:r>
+      <w:r>
+        <w:rPr>
+          <w:rFonts w:ascii="Times New Roman" w:hAnsi="Times New Roman" w:cs="Times New Roman"/>
+        </w:rPr>
+        <w:t xml:space="preserve"> und wird im </w:t>
+      </w:r>
+      <w:r>
+        <w:rPr>
+          <w:rFonts w:ascii="Times New Roman" w:hAnsi="Times New Roman" w:cs="Times New Roman"/>
+        </w:rPr>
+        <w:t>Folgenden</w:t>
+      </w:r>
+      <w:r>
+        <w:rPr>
+          <w:rFonts w:ascii="Times New Roman" w:hAnsi="Times New Roman" w:cs="Times New Roman"/>
+        </w:rPr>
+        <w:t xml:space="preserve"> als F0 bezeichnet.</w:t>
+      </w:r>
+      <w:r>
+        <w:t xml:space="preserve"> </w:t>
+      </w:r>
+      <w:r>
+        <w:rPr>
+          <w:rFonts w:ascii="Times New Roman" w:hAnsi="Times New Roman" w:cs="Times New Roman"/>
+        </w:rPr>
+        <w:t xml:space="preserve">F0 </w:t>
+      </w:r>
+      <w:r>
+        <w:rPr>
+          <w:rFonts w:ascii="Times New Roman" w:hAnsi="Times New Roman" w:cs="Times New Roman"/>
+        </w:rPr>
+        <w:t xml:space="preserve">lässt sich dabei </w:t>
+      </w:r>
+      <w:r>
+        <w:rPr>
+          <w:rFonts w:ascii="Times New Roman" w:hAnsi="Times New Roman" w:cs="Times New Roman"/>
+        </w:rPr>
+        <w:t>mit Hilfe des sogenannten Brechungsindexes (IOR) berechnen</w:t>
+      </w:r>
+      <w:r>
+        <w:rPr>
+          <w:rFonts w:ascii="Times New Roman" w:hAnsi="Times New Roman" w:cs="Times New Roman"/>
+        </w:rPr>
+        <w:t xml:space="preserve"> </w:t>
+      </w:r>
+      <w:r>
+        <w:rPr>
+          <w:rFonts w:ascii="Times New Roman" w:hAnsi="Times New Roman" w:cs="Times New Roman"/>
+        </w:rPr>
+        <w:t>(vgl.rtr| rtrPaper|</w:t>
+      </w:r>
+      <w:r>
+        <w:rPr>
+          <w:rFonts w:ascii="Times New Roman" w:hAnsi="Times New Roman" w:cs="Times New Roman"/>
+        </w:rPr>
+        <w:t>DeFries</w:t>
+      </w:r>
+      <w:r>
+        <w:rPr>
+          <w:rFonts w:ascii="Times New Roman" w:hAnsi="Times New Roman" w:cs="Times New Roman"/>
+        </w:rPr>
+        <w:t>)</w:t>
+      </w:r>
+      <w:r>
+        <w:rPr>
+          <w:rFonts w:ascii="Times New Roman" w:hAnsi="Times New Roman" w:cs="Times New Roman"/>
+        </w:rPr>
+        <w:t>.</w:t>
+      </w:r>
+    </w:p>
+    <w:p>
+      <w:pPr>
+        <w:rPr>
+          <w:rFonts w:ascii="Times New Roman" w:hAnsi="Times New Roman" w:cs="Times New Roman"/>
+        </w:rPr>
+      </w:pPr>
+      <w:r>
+        <w:rPr>
+          <w:rFonts w:ascii="Times New Roman" w:hAnsi="Times New Roman" w:cs="Times New Roman"/>
+        </w:rPr>
+        <w:t xml:space="preserve">Die vollständigen Fresnel-Gleichungen </w:t>
+      </w:r>
+      <w:r>
+        <w:rPr>
+          <w:rFonts w:ascii="Times New Roman" w:hAnsi="Times New Roman" w:cs="Times New Roman"/>
+        </w:rPr>
+        <w:t>ist sehr</w:t>
+      </w:r>
+      <w:r>
+        <w:rPr>
+          <w:rFonts w:ascii="Times New Roman" w:hAnsi="Times New Roman" w:cs="Times New Roman"/>
+        </w:rPr>
+        <w:t xml:space="preserve"> komplex und benötigt</w:t>
+      </w:r>
+      <w:r>
+        <w:rPr>
+          <w:rFonts w:ascii="Times New Roman" w:hAnsi="Times New Roman" w:cs="Times New Roman"/>
+        </w:rPr>
+        <w:t xml:space="preserve"> einige</w:t>
+      </w:r>
+      <w:r>
+        <w:rPr>
+          <w:rFonts w:ascii="Times New Roman" w:hAnsi="Times New Roman" w:cs="Times New Roman"/>
+        </w:rPr>
+        <w:t xml:space="preserve"> Materialparamet</w:t>
+      </w:r>
+      <w:r>
+        <w:rPr>
+          <w:rFonts w:ascii="Times New Roman" w:hAnsi="Times New Roman" w:cs="Times New Roman"/>
+        </w:rPr>
+        <w:t>er, wodurch diese Funktion nicht besonders einfach</w:t>
+      </w:r>
+      <w:r>
+        <w:rPr>
+          <w:rFonts w:ascii="Times New Roman" w:hAnsi="Times New Roman" w:cs="Times New Roman"/>
+        </w:rPr>
+        <w:t xml:space="preserve"> für Künstler</w:t>
+      </w:r>
+      <w:r>
+        <w:rPr>
+          <w:rFonts w:ascii="Times New Roman" w:hAnsi="Times New Roman" w:cs="Times New Roman"/>
+        </w:rPr>
+        <w:t xml:space="preserve"> und Entwickler</w:t>
+      </w:r>
+      <w:r>
+        <w:rPr>
+          <w:rFonts w:ascii="Times New Roman" w:hAnsi="Times New Roman" w:cs="Times New Roman"/>
+        </w:rPr>
+        <w:t xml:space="preserve"> </w:t>
+      </w:r>
+      <w:r>
+        <w:rPr>
+          <w:rFonts w:ascii="Times New Roman" w:hAnsi="Times New Roman" w:cs="Times New Roman"/>
+        </w:rPr>
+        <w:t>zu benutzen ist. Wie bei</w:t>
+      </w:r>
+      <w:r>
+        <w:rPr>
+          <w:rFonts w:ascii="Times New Roman" w:hAnsi="Times New Roman" w:cs="Times New Roman"/>
+        </w:rPr>
+        <w:t xml:space="preserve"> </w:t>
+      </w:r>
+      <w:r>
+        <w:rPr>
+          <w:rFonts w:ascii="Times New Roman" w:hAnsi="Times New Roman" w:cs="Times New Roman"/>
+        </w:rPr>
+        <w:t xml:space="preserve">den anderen Funktionen auch wird bei der Fresnel-Gleichung eine Approximationsfunktion genutzt, die Sogenannte </w:t>
+      </w:r>
+      <w:r>
+        <w:rPr>
+          <w:rFonts w:ascii="Times New Roman" w:hAnsi="Times New Roman" w:cs="Times New Roman"/>
+        </w:rPr>
+        <w:t>Fresnel-Schlick</w:t>
+      </w:r>
+      <w:r>
+        <w:rPr>
+          <w:rFonts w:ascii="Times New Roman" w:hAnsi="Times New Roman" w:cs="Times New Roman"/>
+        </w:rPr>
+        <w:t xml:space="preserve"> Approximation, welche </w:t>
+      </w:r>
+      <w:r>
+        <w:rPr>
+          <w:rFonts w:ascii="Times New Roman" w:hAnsi="Times New Roman" w:cs="Times New Roman"/>
+        </w:rPr>
+        <w:t>Folgende</w:t>
+      </w:r>
+      <w:r>
+        <w:rPr>
+          <w:rFonts w:ascii="Times New Roman" w:hAnsi="Times New Roman" w:cs="Times New Roman"/>
+        </w:rPr>
+        <w:t xml:space="preserve"> Form besitzt: </w:t>
+      </w:r>
+    </w:p>
+    <w:p>
+      <w:pPr>
+        <w:rPr>
+          <w:rFonts w:ascii="Times New Roman" w:hAnsi="Times New Roman" w:cs="Times New Roman"/>
+        </w:rPr>
+      </w:pPr>
+      <w:r>
+        <w:rPr>
+          <w:rFonts w:ascii="Times New Roman" w:hAnsi="Times New Roman" w:cs="Times New Roman"/>
+        </w:rPr>
+        <w:t xml:space="preserve">(-Formel -) </w:t>
+      </w:r>
+    </w:p>
+    <w:p>
+      <w:pPr>
+        <w:rPr>
+          <w:rFonts w:ascii="Times New Roman" w:hAnsi="Times New Roman" w:cs="Times New Roman"/>
+        </w:rPr>
+      </w:pPr>
+    </w:p>
+    <w:p>
+      <w:pPr>
+        <w:rPr>
+          <w:rFonts w:ascii="Times New Roman" w:hAnsi="Times New Roman" w:cs="Times New Roman"/>
+        </w:rPr>
+      </w:pPr>
+      <w:r>
+        <w:rPr>
+          <w:rFonts w:ascii="Times New Roman" w:hAnsi="Times New Roman" w:cs="Times New Roman"/>
+        </w:rPr>
+        <w:t>Was auffällt ist, dass die Fresnel-Schlick Funktion nicht die Oberflächennormale n sondern den Halfway-Verktor h zur Berechnung des Eintrittes Winkels verwendet. Dies hängt damit zusammen, dass</w:t>
+      </w:r>
+      <w:r>
+        <w:rPr>
+          <w:rFonts w:ascii="Times New Roman" w:hAnsi="Times New Roman" w:cs="Times New Roman"/>
+        </w:rPr>
+        <w:t xml:space="preserve"> bei der Fresnel-Gleichung nur die aktiven Mikrofacetten betrachtet werden. Für die</w:t>
+      </w:r>
+      <w:r>
+        <w:rPr>
+          <w:rFonts w:ascii="Times New Roman" w:hAnsi="Times New Roman" w:cs="Times New Roman"/>
+        </w:rPr>
+        <w:t xml:space="preserve"> </w:t>
+      </w:r>
+      <w:r>
+        <w:rPr>
+          <w:rFonts w:ascii="Times New Roman" w:hAnsi="Times New Roman" w:cs="Times New Roman"/>
+        </w:rPr>
+        <w:t xml:space="preserve">Oberflächennormale m einer Mikrofacette gilt m = h. </w:t>
+      </w:r>
+      <w:r>
+        <w:rPr>
+          <w:rFonts w:ascii="Times New Roman" w:hAnsi="Times New Roman" w:cs="Times New Roman"/>
+        </w:rPr>
+        <w:t xml:space="preserve">Somit wird auch bei der Fresnel-Gleichung die Orientierung der Mikrofacetten mit einbezogen. </w:t>
+      </w:r>
+    </w:p>
+    <w:p>
+      <w:pPr>
+        <w:rPr>
+          <w:rFonts w:ascii="Times New Roman" w:hAnsi="Times New Roman" w:cs="Times New Roman"/>
+        </w:rPr>
+      </w:pPr>
+      <w:r>
+        <w:rPr>
+          <w:rFonts w:ascii="Times New Roman" w:hAnsi="Times New Roman" w:cs="Times New Roman"/>
+        </w:rPr>
+        <w:t xml:space="preserve">Des Weiteren ist es möglich bei </w:t>
+      </w:r>
+      <w:r>
+        <w:rPr>
+          <w:rFonts w:ascii="Times New Roman" w:hAnsi="Times New Roman" w:cs="Times New Roman"/>
+        </w:rPr>
+        <w:t xml:space="preserve">der Berechnung </w:t>
+      </w:r>
+      <w:r>
+        <w:rPr>
+          <w:rFonts w:ascii="Times New Roman" w:hAnsi="Times New Roman" w:cs="Times New Roman"/>
+        </w:rPr>
+        <w:t xml:space="preserve">der Fresnel-Gleichung noch zusätzliche Annährung zu machen. Für die </w:t>
+      </w:r>
+      <w:r>
+        <w:rPr>
+          <w:rFonts w:ascii="Times New Roman" w:hAnsi="Times New Roman" w:cs="Times New Roman"/>
+        </w:rPr>
+        <w:t xml:space="preserve">dielektrischen Oberflächen </w:t>
+      </w:r>
+      <w:r>
+        <w:rPr>
+          <w:rFonts w:ascii="Times New Roman" w:hAnsi="Times New Roman" w:cs="Times New Roman"/>
+        </w:rPr>
+        <w:t xml:space="preserve">wird beispielweise ein Fester </w:t>
+      </w:r>
+      <w:r>
+        <w:rPr>
+          <w:rFonts w:ascii="Times New Roman" w:hAnsi="Times New Roman" w:cs="Times New Roman"/>
+        </w:rPr>
+        <w:t>Basisreflexionsgrad</w:t>
+      </w:r>
+      <w:r>
+        <w:rPr>
+          <w:rFonts w:ascii="Times New Roman" w:hAnsi="Times New Roman" w:cs="Times New Roman"/>
+        </w:rPr>
+        <w:t xml:space="preserve"> gesetzt (F0 = 0,04), welcher </w:t>
+      </w:r>
+      <w:r>
+        <w:rPr>
+          <w:rFonts w:ascii="Times New Roman" w:hAnsi="Times New Roman" w:cs="Times New Roman"/>
+        </w:rPr>
+        <w:t xml:space="preserve">dennoch </w:t>
+      </w:r>
+      <w:r>
+        <w:rPr>
+          <w:rFonts w:ascii="Times New Roman" w:hAnsi="Times New Roman" w:cs="Times New Roman"/>
+        </w:rPr>
+        <w:t>zu physikalisch plausiblen Ergebnissen</w:t>
+      </w:r>
+      <w:r>
+        <w:rPr>
+          <w:rFonts w:ascii="Times New Roman" w:hAnsi="Times New Roman" w:cs="Times New Roman"/>
+        </w:rPr>
+        <w:t xml:space="preserve"> führt</w:t>
+      </w:r>
+      <w:r>
+        <w:rPr>
+          <w:rFonts w:ascii="Times New Roman" w:hAnsi="Times New Roman" w:cs="Times New Roman"/>
+        </w:rPr>
+        <w:t xml:space="preserve"> (DeFries)</w:t>
+      </w:r>
+      <w:r>
+        <w:rPr>
+          <w:rFonts w:ascii="Times New Roman" w:hAnsi="Times New Roman" w:cs="Times New Roman"/>
+        </w:rPr>
+        <w:t>.</w:t>
+      </w:r>
+    </w:p>
+    <w:p>
+      <w:pPr>
+        <w:rPr>
+          <w:rFonts w:ascii="Times New Roman" w:hAnsi="Times New Roman" w:cs="Times New Roman"/>
+        </w:rPr>
+      </w:pPr>
+      <w:r>
+        <w:rPr>
+          <w:rFonts w:ascii="Times New Roman" w:hAnsi="Times New Roman" w:cs="Times New Roman"/>
+        </w:rPr>
+        <w:lastRenderedPageBreak/>
+        <w:t xml:space="preserve">Zuletzt lässt sich mit der Fresnel-Gleichung auch der Anteil des Diffusen Lichtes ausrechnen. Hierzu wird eine Aussage über die Energieerhaltung getroffen. </w:t>
+      </w:r>
+      <w:r>
+        <w:rPr>
+          <w:rFonts w:ascii="Times New Roman" w:hAnsi="Times New Roman" w:cs="Times New Roman"/>
+        </w:rPr>
+        <w:t xml:space="preserve">Die gesamte Energie des Lichtstrahls, welcher auf eine Oberfläche auftritt, wird zwischen dem gebrochenen und reflektierten Licht aufgeteilt. Durch die Fresnel-Gleichung wird der Reflexionsanteil ausgerechnet. Dieser Anteil kann anschließend von der Gesamtmenge an Energie abgezogen werden, um damit den Anteil des </w:t>
+      </w:r>
+      <w:r>
+        <w:rPr>
+          <w:rFonts w:ascii="Times New Roman" w:hAnsi="Times New Roman" w:cs="Times New Roman"/>
+        </w:rPr>
+        <w:t xml:space="preserve">gebrochenen Lichts </w:t>
+      </w:r>
+      <w:r>
+        <w:rPr>
+          <w:rFonts w:ascii="Times New Roman" w:hAnsi="Times New Roman" w:cs="Times New Roman"/>
+        </w:rPr>
+        <w:t>zu errechnen</w:t>
+      </w:r>
+      <w:r>
+        <w:rPr>
+          <w:rFonts w:ascii="Times New Roman" w:hAnsi="Times New Roman" w:cs="Times New Roman"/>
+        </w:rPr>
+        <w:t xml:space="preserve"> (DeFries)</w:t>
+      </w:r>
+      <w:r>
+        <w:rPr>
+          <w:rFonts w:ascii="Times New Roman" w:hAnsi="Times New Roman" w:cs="Times New Roman"/>
+        </w:rPr>
+        <w:t xml:space="preserve">. Im Folgenden ergibt sich diese Gleichung: </w:t>
+      </w:r>
+    </w:p>
+    <w:p>
+      <w:pPr>
+        <w:rPr>
+          <w:rFonts w:ascii="Times New Roman" w:hAnsi="Times New Roman" w:cs="Times New Roman"/>
+        </w:rPr>
+      </w:pPr>
+    </w:p>
+    <w:p>
+      <w:pPr>
+        <w:rPr>
+          <w:rFonts w:ascii="Times New Roman" w:hAnsi="Times New Roman" w:cs="Times New Roman"/>
+        </w:rPr>
+      </w:pPr>
+      <w:r>
+        <w:rPr>
+          <w:rFonts w:ascii="Times New Roman" w:hAnsi="Times New Roman" w:cs="Times New Roman"/>
+        </w:rPr>
+        <w:t xml:space="preserve">(- Formel-) </w:t>
+      </w:r>
+    </w:p>
+    <w:p>
+      <w:pPr>
+        <w:rPr>
+          <w:rFonts w:ascii="Times New Roman" w:hAnsi="Times New Roman" w:cs="Times New Roman"/>
+          <w:b/>
+          <w:bCs/>
+        </w:rPr>
+      </w:pPr>
+      <w:r>
+        <w:rPr>
+          <w:rFonts w:ascii="Times New Roman" w:hAnsi="Times New Roman" w:cs="Times New Roman"/>
+          <w:b/>
+          <w:bCs/>
+        </w:rPr>
+        <w:t>Physically Based Rendering Programm</w:t>
+      </w:r>
+    </w:p>
+    <w:p>
+      <w:pPr>
+        <w:rPr>
+          <w:rFonts w:ascii="Times New Roman" w:hAnsi="Times New Roman" w:cs="Times New Roman"/>
+        </w:rPr>
+      </w:pPr>
+      <w:r>
+        <w:rPr>
+          <w:rFonts w:ascii="Times New Roman" w:hAnsi="Times New Roman" w:cs="Times New Roman"/>
+        </w:rPr>
+        <w:t>In dem Folgenden Kapitel wird auf das Programm, welches in der</w:t>
+      </w:r>
+      <w:r>
+        <w:rPr>
+          <w:rFonts w:ascii="Times New Roman" w:hAnsi="Times New Roman" w:cs="Times New Roman"/>
+        </w:rPr>
+        <w:t xml:space="preserve"> Präsentation im Fach „Programmierung von Grafik-Shadern“ </w:t>
+      </w:r>
+      <w:r>
+        <w:rPr>
+          <w:rFonts w:ascii="Times New Roman" w:hAnsi="Times New Roman" w:cs="Times New Roman"/>
+        </w:rPr>
+        <w:t xml:space="preserve">vorgestellt wurde, </w:t>
+      </w:r>
+      <w:r>
+        <w:rPr>
+          <w:rFonts w:ascii="Times New Roman" w:hAnsi="Times New Roman" w:cs="Times New Roman"/>
+        </w:rPr>
+        <w:t xml:space="preserve">eingegangen. </w:t>
+      </w:r>
+      <w:r>
+        <w:rPr>
+          <w:rFonts w:ascii="Times New Roman" w:hAnsi="Times New Roman" w:cs="Times New Roman"/>
+        </w:rPr>
+        <w:t xml:space="preserve">Dabei sollen vor allem die Unterschiede und Anpassungen an dem Programm von David Wolf, welches als Grundlage für den Programmcode galt, aufgezeigt werden. </w:t>
+      </w:r>
+      <w:r>
+        <w:rPr>
+          <w:rFonts w:ascii="Times New Roman" w:hAnsi="Times New Roman" w:cs="Times New Roman"/>
+        </w:rPr>
+        <w:t xml:space="preserve">Die Grund Idee des Programmes war eine Sandbox zu erstellen in, welcher die Studierenden die Lichtinteraktion auf verschiedenen Materialien und Objekten beobachten können. </w:t>
+      </w:r>
+      <w:r>
+        <w:rPr>
+          <w:rFonts w:ascii="Times New Roman" w:hAnsi="Times New Roman" w:cs="Times New Roman"/>
+        </w:rPr>
+        <w:t xml:space="preserve">Ein Nutzer sollte dabei die Möglichkeit haben </w:t>
+      </w:r>
+      <w:r>
+        <w:rPr>
+          <w:rFonts w:ascii="Times New Roman" w:hAnsi="Times New Roman" w:cs="Times New Roman"/>
+        </w:rPr>
+        <w:t xml:space="preserve">sich frei in der Szenerie der Sandbox bewegen und </w:t>
+      </w:r>
+      <w:r>
+        <w:rPr>
+          <w:rFonts w:ascii="Times New Roman" w:hAnsi="Times New Roman" w:cs="Times New Roman"/>
+        </w:rPr>
+        <w:t>die Parameter der Umgebung verändern</w:t>
+      </w:r>
+      <w:r>
+        <w:rPr>
+          <w:rFonts w:ascii="Times New Roman" w:hAnsi="Times New Roman" w:cs="Times New Roman"/>
+        </w:rPr>
+        <w:t xml:space="preserve"> </w:t>
+      </w:r>
+      <w:r>
+        <w:rPr>
+          <w:rFonts w:ascii="Times New Roman" w:hAnsi="Times New Roman" w:cs="Times New Roman"/>
+        </w:rPr>
+        <w:t xml:space="preserve">zu können. </w:t>
+      </w:r>
+    </w:p>
+    <w:p>
+      <w:pPr>
+        <w:rPr>
+          <w:rFonts w:ascii="Times New Roman" w:hAnsi="Times New Roman" w:cs="Times New Roman"/>
+        </w:rPr>
+      </w:pPr>
+      <w:r>
+        <w:rPr>
+          <w:rFonts w:ascii="Times New Roman" w:hAnsi="Times New Roman" w:cs="Times New Roman"/>
+        </w:rPr>
+        <w:t>Für ersteres wurde die Kamera-Klasse (camera.h), welche Joey DeFries in seinem Buch … (ref) beschreibt in das Programm von David Wolf eingebunden. Diese Klasse erlaubt</w:t>
+      </w:r>
+      <w:r>
+        <w:rPr>
+          <w:rFonts w:ascii="Times New Roman" w:hAnsi="Times New Roman" w:cs="Times New Roman"/>
+        </w:rPr>
+        <w:t xml:space="preserve"> die Navigation in einem Raum mit</w:t>
+      </w:r>
+      <w:r>
+        <w:rPr>
+          <w:rFonts w:ascii="Times New Roman" w:hAnsi="Times New Roman" w:cs="Times New Roman"/>
+        </w:rPr>
+        <w:t xml:space="preserve"> Maus</w:t>
+      </w:r>
+      <w:r>
+        <w:rPr>
+          <w:rFonts w:ascii="Times New Roman" w:hAnsi="Times New Roman" w:cs="Times New Roman"/>
+        </w:rPr>
+        <w:t>-</w:t>
+      </w:r>
+      <w:r>
+        <w:rPr>
+          <w:rFonts w:ascii="Times New Roman" w:hAnsi="Times New Roman" w:cs="Times New Roman"/>
+        </w:rPr>
+        <w:t xml:space="preserve"> </w:t>
+      </w:r>
+      <w:r>
+        <w:rPr>
+          <w:rFonts w:ascii="Times New Roman" w:hAnsi="Times New Roman" w:cs="Times New Roman"/>
+        </w:rPr>
+        <w:t xml:space="preserve">und </w:t>
+      </w:r>
+      <w:r>
+        <w:rPr>
+          <w:rFonts w:ascii="Times New Roman" w:hAnsi="Times New Roman" w:cs="Times New Roman"/>
+        </w:rPr>
+        <w:t>Tastensteuerung</w:t>
+      </w:r>
+      <w:r>
+        <w:rPr>
+          <w:rFonts w:ascii="Times New Roman" w:hAnsi="Times New Roman" w:cs="Times New Roman"/>
+        </w:rPr>
+        <w:t>.</w:t>
+      </w:r>
+      <w:r>
+        <w:rPr>
+          <w:rFonts w:ascii="Times New Roman" w:hAnsi="Times New Roman" w:cs="Times New Roman"/>
+        </w:rPr>
+        <w:t xml:space="preserve"> Obwohl die Klasse </w:t>
+      </w:r>
+      <w:r>
+        <w:rPr>
+          <w:rFonts w:ascii="Times New Roman" w:hAnsi="Times New Roman" w:cs="Times New Roman"/>
+        </w:rPr>
+        <w:t>richtig funktioniert</w:t>
+      </w:r>
+      <w:r>
+        <w:rPr>
+          <w:rFonts w:ascii="Times New Roman" w:hAnsi="Times New Roman" w:cs="Times New Roman"/>
+        </w:rPr>
+        <w:t xml:space="preserve"> wurden dennoch kleinere Anpassungen gemacht. Zum einen wurde die Zoom Funktion entfernt, da sie nicht unbedingt gebraucht wurde. </w:t>
+      </w:r>
+    </w:p>
+    <w:p>
+      <w:pPr>
+        <w:rPr>
+          <w:rFonts w:ascii="Times New Roman" w:hAnsi="Times New Roman" w:cs="Times New Roman"/>
+        </w:rPr>
+      </w:pPr>
+      <w:r>
+        <w:rPr>
+          <w:rFonts w:ascii="Times New Roman" w:hAnsi="Times New Roman" w:cs="Times New Roman"/>
+        </w:rPr>
+        <w:t xml:space="preserve">Des Weiteren wurde ein Teil der Logik angepasst. Um </w:t>
+      </w:r>
+      <w:r>
+        <w:rPr>
+          <w:rFonts w:ascii="Times New Roman" w:hAnsi="Times New Roman" w:cs="Times New Roman"/>
+        </w:rPr>
+        <w:t xml:space="preserve">den Richtungsvektor </w:t>
+      </w:r>
+      <w:r>
+        <w:rPr>
+          <w:rFonts w:ascii="Times New Roman" w:hAnsi="Times New Roman" w:cs="Times New Roman"/>
+        </w:rPr>
+        <w:t>d</w:t>
+      </w:r>
+      <w:r>
+        <w:rPr>
+          <w:rFonts w:ascii="Times New Roman" w:hAnsi="Times New Roman" w:cs="Times New Roman"/>
+        </w:rPr>
+        <w:t>er</w:t>
+      </w:r>
+      <w:r>
+        <w:rPr>
+          <w:rFonts w:ascii="Times New Roman" w:hAnsi="Times New Roman" w:cs="Times New Roman"/>
+        </w:rPr>
+        <w:t xml:space="preserve"> Kamera in die </w:t>
+      </w:r>
+      <w:r>
+        <w:rPr>
+          <w:rFonts w:ascii="Times New Roman" w:hAnsi="Times New Roman" w:cs="Times New Roman"/>
+        </w:rPr>
+        <w:t xml:space="preserve">Standardausrichtung </w:t>
+      </w:r>
+      <w:r>
+        <w:rPr>
+          <w:rFonts w:ascii="Times New Roman" w:hAnsi="Times New Roman" w:cs="Times New Roman"/>
+        </w:rPr>
+        <w:t>(x = 0, y = 0, z = -1) zu bringen, verwendet DeFries einen Negativen Offset in der Horizontalen Achse</w:t>
+      </w:r>
+      <w:r>
+        <w:rPr>
+          <w:rFonts w:ascii="Times New Roman" w:hAnsi="Times New Roman" w:cs="Times New Roman"/>
+        </w:rPr>
+        <w:t xml:space="preserve">, welche durch den </w:t>
+      </w:r>
+      <w:r>
+        <w:rPr>
+          <w:rFonts w:ascii="Times New Roman" w:hAnsi="Times New Roman" w:cs="Times New Roman"/>
+        </w:rPr>
+        <w:t>Parameter yaw</w:t>
+      </w:r>
+      <w:r>
+        <w:rPr>
+          <w:rFonts w:ascii="Times New Roman" w:hAnsi="Times New Roman" w:cs="Times New Roman"/>
+        </w:rPr>
+        <w:t xml:space="preserve"> ausgedrückt wird</w:t>
+      </w:r>
+      <w:r>
+        <w:rPr>
+          <w:rFonts w:ascii="Times New Roman" w:hAnsi="Times New Roman" w:cs="Times New Roman"/>
+        </w:rPr>
+        <w:t xml:space="preserve">. </w:t>
+      </w:r>
+      <w:r>
+        <w:rPr>
+          <w:rFonts w:ascii="Times New Roman" w:hAnsi="Times New Roman" w:cs="Times New Roman"/>
+        </w:rPr>
+        <w:t>Dies ist</w:t>
+      </w:r>
+      <w:r>
+        <w:rPr>
+          <w:rFonts w:ascii="Times New Roman" w:hAnsi="Times New Roman" w:cs="Times New Roman"/>
+        </w:rPr>
+        <w:t xml:space="preserve"> an sich</w:t>
+      </w:r>
+      <w:r>
+        <w:rPr>
+          <w:rFonts w:ascii="Times New Roman" w:hAnsi="Times New Roman" w:cs="Times New Roman"/>
+        </w:rPr>
+        <w:t xml:space="preserve"> Mathematisch korrekt, erscheint aber bei erster Betrachtung nicht intuitiv</w:t>
+      </w:r>
+      <w:r>
+        <w:rPr>
+          <w:rFonts w:ascii="Times New Roman" w:hAnsi="Times New Roman" w:cs="Times New Roman"/>
+        </w:rPr>
+        <w:t xml:space="preserve">, da man ausgehen würde, dass die Ausgangsposition für yaw </w:t>
+      </w:r>
+      <w:r>
+        <w:rPr>
+          <w:rFonts w:ascii="Times New Roman" w:hAnsi="Times New Roman" w:cs="Times New Roman"/>
+        </w:rPr>
+        <w:t xml:space="preserve">gleich </w:t>
+      </w:r>
+      <w:r>
+        <w:rPr>
+          <w:rFonts w:ascii="Times New Roman" w:hAnsi="Times New Roman" w:cs="Times New Roman"/>
+        </w:rPr>
+        <w:t xml:space="preserve">0 </w:t>
+      </w:r>
+      <w:r>
+        <w:rPr>
+          <w:rFonts w:ascii="Times New Roman" w:hAnsi="Times New Roman" w:cs="Times New Roman"/>
+        </w:rPr>
+        <w:t xml:space="preserve">(und nicht -90) </w:t>
+      </w:r>
+      <w:r>
+        <w:rPr>
+          <w:rFonts w:ascii="Times New Roman" w:hAnsi="Times New Roman" w:cs="Times New Roman"/>
+        </w:rPr>
+        <w:t>sein sollte</w:t>
+      </w:r>
+      <w:r>
+        <w:rPr>
+          <w:rFonts w:ascii="Times New Roman" w:hAnsi="Times New Roman" w:cs="Times New Roman"/>
+        </w:rPr>
+        <w:t>.</w:t>
+      </w:r>
+      <w:r>
+        <w:rPr>
+          <w:rFonts w:ascii="Times New Roman" w:hAnsi="Times New Roman" w:cs="Times New Roman"/>
+        </w:rPr>
+        <w:t xml:space="preserve"> Aus diesem Grund wurde</w:t>
+      </w:r>
+      <w:r>
+        <w:rPr>
+          <w:rFonts w:ascii="Times New Roman" w:hAnsi="Times New Roman" w:cs="Times New Roman"/>
+        </w:rPr>
+        <w:t>n d</w:t>
+      </w:r>
+      <w:r>
+        <w:rPr>
+          <w:rFonts w:ascii="Times New Roman" w:hAnsi="Times New Roman" w:cs="Times New Roman"/>
+        </w:rPr>
+        <w:t xml:space="preserve">ie </w:t>
+      </w:r>
+      <w:r>
+        <w:rPr>
+          <w:rFonts w:ascii="Times New Roman" w:hAnsi="Times New Roman" w:cs="Times New Roman"/>
+        </w:rPr>
+        <w:t>Cosinus</w:t>
+      </w:r>
+      <w:r>
+        <w:rPr>
+          <w:rFonts w:ascii="Times New Roman" w:hAnsi="Times New Roman" w:cs="Times New Roman"/>
+        </w:rPr>
+        <w:t>-</w:t>
+      </w:r>
+      <w:r>
+        <w:rPr>
+          <w:rFonts w:ascii="Times New Roman" w:hAnsi="Times New Roman" w:cs="Times New Roman"/>
+        </w:rPr>
+        <w:t xml:space="preserve"> und Sinus</w:t>
+      </w:r>
+      <w:r>
+        <w:rPr>
+          <w:rFonts w:ascii="Times New Roman" w:hAnsi="Times New Roman" w:cs="Times New Roman"/>
+        </w:rPr>
+        <w:t>t</w:t>
+      </w:r>
+      <w:r>
+        <w:rPr>
+          <w:rFonts w:ascii="Times New Roman" w:hAnsi="Times New Roman" w:cs="Times New Roman"/>
+        </w:rPr>
+        <w:t>erme in der</w:t>
+      </w:r>
+      <w:r>
+        <w:rPr>
+          <w:rFonts w:ascii="Times New Roman" w:hAnsi="Times New Roman" w:cs="Times New Roman"/>
+        </w:rPr>
+        <w:t xml:space="preserve"> </w:t>
+      </w:r>
+      <w:r>
+        <w:rPr>
+          <w:rFonts w:ascii="Consolas" w:hAnsi="Consolas" w:cs="Consolas"/>
+          <w:color w:val="000000"/>
+          <w:sz w:val="19"/>
+          <w:szCs w:val="19"/>
+        </w:rPr>
+        <w:t>updateCameraVectors</w:t>
+      </w:r>
+      <w:r>
+        <w:rPr>
+          <w:rFonts w:ascii="Times New Roman" w:hAnsi="Times New Roman" w:cs="Times New Roman"/>
+        </w:rPr>
+        <w:t xml:space="preserve"> Funktion angepasst. </w:t>
+      </w:r>
+      <w:r>
+        <w:rPr>
+          <w:rFonts w:ascii="Times New Roman" w:hAnsi="Times New Roman" w:cs="Times New Roman"/>
+        </w:rPr>
+        <w:t xml:space="preserve">Die angepasste Gleichung zur Berechnung des Kamera </w:t>
+      </w:r>
+      <w:r>
+        <w:rPr>
+          <w:rFonts w:ascii="Times New Roman" w:hAnsi="Times New Roman" w:cs="Times New Roman"/>
+        </w:rPr>
+        <w:t>Richtungsv</w:t>
+      </w:r>
+      <w:r>
+        <w:rPr>
+          <w:rFonts w:ascii="Times New Roman" w:hAnsi="Times New Roman" w:cs="Times New Roman"/>
+        </w:rPr>
+        <w:t xml:space="preserve">ektor sieht nun Folgendermaßen aus. </w:t>
+      </w:r>
+    </w:p>
+    <w:p>
+      <w:pPr>
+        <w:rPr>
+          <w:rFonts w:ascii="Times New Roman" w:hAnsi="Times New Roman" w:cs="Times New Roman"/>
+        </w:rPr>
+      </w:pPr>
+    </w:p>
+    <w:p>
+      <w:pPr>
+        <w:rPr>
+          <w:rFonts w:ascii="Times New Roman" w:hAnsi="Times New Roman" w:cs="Times New Roman"/>
+        </w:rPr>
+      </w:pPr>
+      <w:r>
+        <w:rPr>
+          <w:rFonts w:ascii="Times New Roman" w:hAnsi="Times New Roman" w:cs="Times New Roman"/>
+        </w:rPr>
+        <w:t xml:space="preserve">(- ProgrammCode -) </w:t>
+      </w:r>
+    </w:p>
+    <w:p>
+      <w:pPr>
+        <w:rPr>
+          <w:rFonts w:ascii="Times New Roman" w:hAnsi="Times New Roman" w:cs="Times New Roman"/>
+        </w:rPr>
+      </w:pPr>
+    </w:p>
+    <w:p>
+      <w:pPr>
+        <w:rPr>
+          <w:rFonts w:ascii="Times New Roman" w:hAnsi="Times New Roman" w:cs="Times New Roman"/>
+        </w:rPr>
+      </w:pPr>
+    </w:p>
+    <w:p>
+      <w:pPr>
+        <w:rPr>
+          <w:rFonts w:ascii="Times New Roman" w:hAnsi="Times New Roman" w:cs="Times New Roman"/>
+        </w:rPr>
+      </w:pPr>
+      <w:r>
+        <w:rPr>
+          <w:rFonts w:ascii="Times New Roman" w:hAnsi="Times New Roman" w:cs="Times New Roman"/>
+        </w:rPr>
+        <w:t xml:space="preserve">Als nächstes wurde die Tastensteuerung der Anwendung implementiert. </w:t>
+      </w:r>
+      <w:r>
+        <w:rPr>
+          <w:rFonts w:ascii="Times New Roman" w:hAnsi="Times New Roman" w:cs="Times New Roman"/>
+        </w:rPr>
+        <w:t xml:space="preserve">Diese Überprüft per Polling auf </w:t>
+      </w:r>
+      <w:r>
+        <w:rPr>
+          <w:rFonts w:ascii="Times New Roman" w:hAnsi="Times New Roman" w:cs="Times New Roman"/>
+        </w:rPr>
+        <w:t xml:space="preserve">vorher Festgelegte Tasten, ob diese derzeit gedrückt sind. </w:t>
+      </w:r>
+      <w:r>
+        <w:rPr>
+          <w:rFonts w:ascii="Times New Roman" w:hAnsi="Times New Roman" w:cs="Times New Roman"/>
+        </w:rPr>
+        <w:t xml:space="preserve">Diese Funktion mit dem Namen </w:t>
+      </w:r>
+      <w:r>
+        <w:rPr>
+          <w:rFonts w:ascii="Times New Roman" w:hAnsi="Times New Roman" w:cs="Times New Roman"/>
+        </w:rPr>
+        <w:t>„p</w:t>
+      </w:r>
+      <w:r>
+        <w:rPr>
+          <w:rFonts w:ascii="Consolas" w:hAnsi="Consolas" w:cs="Consolas"/>
+          <w:color w:val="000000"/>
+          <w:sz w:val="19"/>
+          <w:szCs w:val="19"/>
+        </w:rPr>
+        <w:t>rocessKeypress</w:t>
+      </w:r>
+      <w:r>
+        <w:rPr>
+          <w:rFonts w:ascii="Times New Roman" w:hAnsi="Times New Roman" w:cs="Times New Roman"/>
+        </w:rPr>
+        <w:t xml:space="preserve">“ </w:t>
+      </w:r>
+      <w:r>
+        <w:rPr>
+          <w:rFonts w:ascii="Times New Roman" w:hAnsi="Times New Roman" w:cs="Times New Roman"/>
+        </w:rPr>
+        <w:t>wird sukzessiv in While-Schleife der Method „</w:t>
+      </w:r>
+      <w:r>
+        <w:rPr>
+          <w:rFonts w:ascii="Consolas" w:hAnsi="Consolas" w:cs="Consolas"/>
+          <w:color w:val="000000"/>
+          <w:sz w:val="19"/>
+          <w:szCs w:val="19"/>
+        </w:rPr>
+        <w:t>mainLoop</w:t>
+      </w:r>
+      <w:r>
+        <w:rPr>
+          <w:rFonts w:ascii="Times New Roman" w:hAnsi="Times New Roman" w:cs="Times New Roman"/>
+        </w:rPr>
+        <w:t>“</w:t>
+      </w:r>
+      <w:r>
+        <w:rPr>
+          <w:rFonts w:ascii="Times New Roman" w:hAnsi="Times New Roman" w:cs="Times New Roman"/>
+        </w:rPr>
+        <w:t xml:space="preserve"> in der Klasse „</w:t>
+      </w:r>
+      <w:r>
+        <w:rPr>
+          <w:rFonts w:ascii="Times New Roman" w:hAnsi="Times New Roman" w:cs="Times New Roman"/>
+        </w:rPr>
+        <w:t>scenerunner</w:t>
+      </w:r>
+      <w:r>
+        <w:rPr>
+          <w:rFonts w:ascii="Times New Roman" w:hAnsi="Times New Roman" w:cs="Times New Roman"/>
+        </w:rPr>
+        <w:t>“</w:t>
+      </w:r>
+      <w:r>
+        <w:rPr>
+          <w:rFonts w:ascii="Times New Roman" w:hAnsi="Times New Roman" w:cs="Times New Roman"/>
+        </w:rPr>
+        <w:t xml:space="preserve"> Aufgerufen.  </w:t>
+      </w:r>
+    </w:p>
+    <w:p>
+      <w:pPr>
+        <w:rPr>
+          <w:rFonts w:ascii="Times New Roman" w:hAnsi="Times New Roman" w:cs="Times New Roman"/>
+        </w:rPr>
+      </w:pPr>
+    </w:p>
+    <w:p>
+      <w:pPr>
+        <w:rPr>
+          <w:rFonts w:ascii="Times New Roman" w:hAnsi="Times New Roman" w:cs="Times New Roman"/>
+        </w:rPr>
+      </w:pPr>
+      <w:r>
+        <w:rPr>
+          <w:rFonts w:ascii="Times New Roman" w:hAnsi="Times New Roman" w:cs="Times New Roman"/>
+        </w:rPr>
+        <w:t xml:space="preserve">(- Auszug des Quellcodes -) </w:t>
+      </w:r>
+    </w:p>
+    <w:p>
+      <w:pPr>
+        <w:rPr>
+          <w:rFonts w:ascii="Times New Roman" w:hAnsi="Times New Roman" w:cs="Times New Roman"/>
+        </w:rPr>
+      </w:pPr>
+    </w:p>
+    <w:p>
+      <w:pPr>
+        <w:rPr>
+          <w:rFonts w:ascii="Times New Roman" w:hAnsi="Times New Roman" w:cs="Times New Roman"/>
+        </w:rPr>
+      </w:pPr>
+    </w:p>
+    <w:p>
+      <w:pPr>
+        <w:rPr>
+          <w:rFonts w:ascii="Times New Roman" w:hAnsi="Times New Roman" w:cs="Times New Roman"/>
+        </w:rPr>
+      </w:pPr>
+      <w:r>
+        <w:rPr>
+          <w:rFonts w:ascii="Times New Roman" w:hAnsi="Times New Roman" w:cs="Times New Roman"/>
+        </w:rPr>
+        <w:t xml:space="preserve">Kommt es zu einem Tastendruck dann </w:t>
+      </w:r>
+      <w:r>
+        <w:rPr>
+          <w:rFonts w:ascii="Times New Roman" w:hAnsi="Times New Roman" w:cs="Times New Roman"/>
+        </w:rPr>
+        <w:t xml:space="preserve">wird </w:t>
+      </w:r>
+      <w:r>
+        <w:rPr>
+          <w:rFonts w:ascii="Times New Roman" w:hAnsi="Times New Roman" w:cs="Times New Roman"/>
+        </w:rPr>
+        <w:t xml:space="preserve">der </w:t>
+      </w:r>
+      <w:r>
+        <w:rPr>
+          <w:rFonts w:ascii="Times New Roman" w:hAnsi="Times New Roman" w:cs="Times New Roman"/>
+        </w:rPr>
+        <w:t>Variable</w:t>
+      </w:r>
+      <w:r>
+        <w:rPr>
+          <w:rFonts w:ascii="Times New Roman" w:hAnsi="Times New Roman" w:cs="Times New Roman"/>
+        </w:rPr>
+        <w:t>n</w:t>
+      </w:r>
+      <w:r>
+        <w:rPr>
+          <w:rFonts w:ascii="Times New Roman" w:hAnsi="Times New Roman" w:cs="Times New Roman"/>
+        </w:rPr>
+        <w:t xml:space="preserve"> "</w:t>
+      </w:r>
+      <w:r>
+        <w:rPr>
+          <w:rFonts w:ascii="Consolas" w:hAnsi="Consolas" w:cs="Consolas"/>
+          <w:color w:val="000000"/>
+          <w:sz w:val="19"/>
+          <w:szCs w:val="19"/>
+        </w:rPr>
+        <w:t>keypress</w:t>
+      </w:r>
+      <w:r>
+        <w:rPr>
+          <w:rFonts w:ascii="Times New Roman" w:hAnsi="Times New Roman" w:cs="Times New Roman"/>
+        </w:rPr>
+        <w:t>“ ein String</w:t>
+      </w:r>
+      <w:r>
+        <w:rPr>
+          <w:rFonts w:ascii="Times New Roman" w:hAnsi="Times New Roman" w:cs="Times New Roman"/>
+        </w:rPr>
+        <w:t xml:space="preserve"> zu</w:t>
+      </w:r>
+      <w:r>
+        <w:rPr>
+          <w:rFonts w:ascii="Times New Roman" w:hAnsi="Times New Roman" w:cs="Times New Roman"/>
+        </w:rPr>
+        <w:t>gewiesen</w:t>
+      </w:r>
+      <w:r>
+        <w:rPr>
+          <w:rFonts w:ascii="Times New Roman" w:hAnsi="Times New Roman" w:cs="Times New Roman"/>
+        </w:rPr>
+        <w:t>. Dieser String steht als Repräsentant der jeweiligen Taste</w:t>
+      </w:r>
+      <w:r>
+        <w:rPr>
+          <w:rFonts w:ascii="Times New Roman" w:hAnsi="Times New Roman" w:cs="Times New Roman"/>
+        </w:rPr>
+        <w:t xml:space="preserve"> oder </w:t>
+      </w:r>
+      <w:r>
+        <w:rPr>
+          <w:rFonts w:ascii="Times New Roman" w:hAnsi="Times New Roman" w:cs="Times New Roman"/>
+        </w:rPr>
+        <w:t>der Funktion, welche ausgeführt werden soll.</w:t>
+      </w:r>
+      <w:r>
+        <w:rPr>
+          <w:rFonts w:ascii="Times New Roman" w:hAnsi="Times New Roman" w:cs="Times New Roman"/>
+        </w:rPr>
+        <w:t xml:space="preserve"> </w:t>
+      </w:r>
+    </w:p>
+    <w:p>
+      <w:pPr>
+        <w:rPr>
+          <w:rFonts w:ascii="Times New Roman" w:hAnsi="Times New Roman" w:cs="Times New Roman"/>
+        </w:rPr>
+      </w:pPr>
+      <w:r>
+        <w:rPr>
+          <w:rFonts w:ascii="Times New Roman" w:hAnsi="Times New Roman" w:cs="Times New Roman"/>
+        </w:rPr>
+        <w:lastRenderedPageBreak/>
+        <w:t xml:space="preserve">(-Code-) </w:t>
+      </w:r>
+    </w:p>
+    <w:p>
+      <w:pPr>
+        <w:rPr>
+          <w:rFonts w:ascii="Times New Roman" w:hAnsi="Times New Roman" w:cs="Times New Roman"/>
+        </w:rPr>
+      </w:pPr>
+    </w:p>
+    <w:p>
+      <w:pPr>
+        <w:rPr>
+          <w:rFonts w:ascii="Times New Roman" w:hAnsi="Times New Roman" w:cs="Times New Roman"/>
+        </w:rPr>
+      </w:pPr>
+      <w:r>
+        <w:rPr>
+          <w:rFonts w:ascii="Times New Roman" w:hAnsi="Times New Roman" w:cs="Times New Roman"/>
+        </w:rPr>
+        <w:t>(</w:t>
+      </w:r>
+      <w:r>
+        <w:rPr>
+          <w:rFonts w:ascii="Times New Roman" w:hAnsi="Times New Roman" w:cs="Times New Roman"/>
+        </w:rPr>
+        <w:t xml:space="preserve">Eine gesamte Auflistung aller Funktionen und Eingabemöglichkeiten befindet sich unter Folgendem Link: </w:t>
+      </w:r>
+      <w:hyperlink r:id="rId5" w:history="1">
+        <w:r>
+          <w:rPr>
+            <w:rStyle w:val="Hyperlink"/>
+            <w:rFonts w:ascii="Times New Roman" w:hAnsi="Times New Roman" w:cs="Times New Roman"/>
+          </w:rPr>
+          <w:t>https://github.com/MeisterFa/openGLPbrExample</w:t>
+        </w:r>
+      </w:hyperlink>
+      <w:r>
+        <w:rPr>
+          <w:rFonts w:ascii="Times New Roman" w:hAnsi="Times New Roman" w:cs="Times New Roman"/>
+        </w:rPr>
+        <w:t>.</w:t>
+      </w:r>
+      <w:r>
+        <w:rPr>
+          <w:rFonts w:ascii="Times New Roman" w:hAnsi="Times New Roman" w:cs="Times New Roman"/>
+        </w:rPr>
+        <w:t>)</w:t>
+      </w:r>
+      <w:r>
+        <w:rPr>
+          <w:rFonts w:ascii="Times New Roman" w:hAnsi="Times New Roman" w:cs="Times New Roman"/>
+        </w:rPr>
+        <w:t xml:space="preserve"> </w:t>
+      </w:r>
+      <w:r>
+        <w:rPr>
+          <w:rFonts w:ascii="Times New Roman" w:hAnsi="Times New Roman" w:cs="Times New Roman"/>
+        </w:rPr>
+        <w:t xml:space="preserve">Der Inhalt der Variable wird anschließend über eine Erweitere Update Methode an die Klasse </w:t>
+      </w:r>
+      <w:r>
+        <w:rPr>
+          <w:rFonts w:ascii="Times New Roman" w:hAnsi="Times New Roman" w:cs="Times New Roman"/>
+        </w:rPr>
+        <w:t>„s</w:t>
+      </w:r>
+      <w:r>
+        <w:rPr>
+          <w:rFonts w:ascii="Times New Roman" w:hAnsi="Times New Roman" w:cs="Times New Roman"/>
+        </w:rPr>
+        <w:t>cene</w:t>
+      </w:r>
+      <w:r>
+        <w:rPr>
+          <w:rFonts w:ascii="Times New Roman" w:hAnsi="Times New Roman" w:cs="Times New Roman"/>
+        </w:rPr>
+        <w:t>“</w:t>
+      </w:r>
+      <w:r>
+        <w:rPr>
+          <w:rFonts w:ascii="Times New Roman" w:hAnsi="Times New Roman" w:cs="Times New Roman"/>
+        </w:rPr>
+        <w:t xml:space="preserve"> Übergeben. Diese besitzt eine Methode „</w:t>
+      </w:r>
+      <w:r>
+        <w:rPr>
+          <w:rFonts w:ascii="Consolas" w:hAnsi="Consolas" w:cs="Consolas"/>
+          <w:color w:val="000000"/>
+          <w:sz w:val="19"/>
+          <w:szCs w:val="19"/>
+        </w:rPr>
+        <w:t>processKeyboardInput</w:t>
+      </w:r>
+      <w:r>
+        <w:rPr>
+          <w:rFonts w:ascii="Times New Roman" w:hAnsi="Times New Roman" w:cs="Times New Roman"/>
+        </w:rPr>
+        <w:t>“</w:t>
+      </w:r>
+      <w:r>
+        <w:rPr>
+          <w:rFonts w:ascii="Times New Roman" w:hAnsi="Times New Roman" w:cs="Times New Roman"/>
+        </w:rPr>
+        <w:t xml:space="preserve">, welche </w:t>
+      </w:r>
+      <w:r>
+        <w:rPr>
+          <w:rFonts w:ascii="Times New Roman" w:hAnsi="Times New Roman" w:cs="Times New Roman"/>
+        </w:rPr>
+        <w:t xml:space="preserve">in Abhängigkeit des </w:t>
+      </w:r>
+      <w:r>
+        <w:rPr>
+          <w:rFonts w:ascii="Times New Roman" w:hAnsi="Times New Roman" w:cs="Times New Roman"/>
+        </w:rPr>
+        <w:t>Übergebene</w:t>
+      </w:r>
+      <w:r>
+        <w:rPr>
+          <w:rFonts w:ascii="Times New Roman" w:hAnsi="Times New Roman" w:cs="Times New Roman"/>
+        </w:rPr>
+        <w:t>n</w:t>
+      </w:r>
+      <w:r>
+        <w:rPr>
+          <w:rFonts w:ascii="Times New Roman" w:hAnsi="Times New Roman" w:cs="Times New Roman"/>
+        </w:rPr>
+        <w:t xml:space="preserve"> String</w:t>
+      </w:r>
+      <w:r>
+        <w:rPr>
+          <w:rFonts w:ascii="Times New Roman" w:hAnsi="Times New Roman" w:cs="Times New Roman"/>
+        </w:rPr>
+        <w:t>s</w:t>
+      </w:r>
+      <w:r>
+        <w:rPr>
+          <w:rFonts w:ascii="Times New Roman" w:hAnsi="Times New Roman" w:cs="Times New Roman"/>
+        </w:rPr>
+        <w:t xml:space="preserve"> anschließend eine Funktion aufruft oder einen Parameter der Szenerie ändert. </w:t>
+      </w:r>
+    </w:p>
+    <w:p>
+      <w:pPr>
+        <w:rPr>
+          <w:rFonts w:ascii="Times New Roman" w:hAnsi="Times New Roman" w:cs="Times New Roman"/>
+        </w:rPr>
+      </w:pPr>
+      <w:r>
+        <w:rPr>
+          <w:rFonts w:ascii="Times New Roman" w:hAnsi="Times New Roman" w:cs="Times New Roman"/>
+        </w:rPr>
+        <w:t xml:space="preserve">(- Code -) </w:t>
+      </w:r>
+    </w:p>
+    <w:p>
+      <w:pPr>
+        <w:rPr>
+          <w:rFonts w:ascii="Times New Roman" w:hAnsi="Times New Roman" w:cs="Times New Roman"/>
+        </w:rPr>
+      </w:pPr>
+    </w:p>
+    <w:p>
+      <w:pPr>
+        <w:rPr>
+          <w:rFonts w:ascii="Times New Roman" w:hAnsi="Times New Roman" w:cs="Times New Roman"/>
+        </w:rPr>
+      </w:pPr>
+      <w:r>
+        <w:rPr>
+          <w:rFonts w:ascii="Times New Roman" w:hAnsi="Times New Roman" w:cs="Times New Roman"/>
+        </w:rPr>
+        <w:t>Auf eine nahezu Homogene Art und Weise funktioniert die Maussteuerung des Programmes. Über Polling wird in der Methode „</w:t>
+      </w:r>
+      <w:r>
+        <w:rPr>
+          <w:rFonts w:ascii="Consolas" w:hAnsi="Consolas" w:cs="Consolas"/>
+          <w:color w:val="000000"/>
+          <w:sz w:val="19"/>
+          <w:szCs w:val="19"/>
+        </w:rPr>
+        <w:t>mainLoop</w:t>
+      </w:r>
+      <w:r>
+        <w:rPr>
+          <w:rFonts w:ascii="Times New Roman" w:hAnsi="Times New Roman" w:cs="Times New Roman"/>
+        </w:rPr>
+        <w:t xml:space="preserve">“ die derzeitige Mausposition abgefragt. Diese </w:t>
+      </w:r>
+      <w:r>
+        <w:rPr>
+          <w:rFonts w:ascii="Times New Roman" w:hAnsi="Times New Roman" w:cs="Times New Roman"/>
+        </w:rPr>
+        <w:t xml:space="preserve">Position </w:t>
+      </w:r>
+      <w:r>
+        <w:rPr>
+          <w:rFonts w:ascii="Times New Roman" w:hAnsi="Times New Roman" w:cs="Times New Roman"/>
+        </w:rPr>
+        <w:t xml:space="preserve"> beschrieben</w:t>
+      </w:r>
+      <w:r>
+        <w:rPr>
+          <w:rFonts w:ascii="Times New Roman" w:hAnsi="Times New Roman" w:cs="Times New Roman"/>
+        </w:rPr>
+        <w:t xml:space="preserve"> durch eine</w:t>
+      </w:r>
+      <w:r>
+        <w:rPr>
+          <w:rFonts w:ascii="Times New Roman" w:hAnsi="Times New Roman" w:cs="Times New Roman"/>
+        </w:rPr>
+        <w:t xml:space="preserve"> x und y Koordinate</w:t>
+      </w:r>
+      <w:r>
+        <w:rPr>
+          <w:rFonts w:ascii="Times New Roman" w:hAnsi="Times New Roman" w:cs="Times New Roman"/>
+        </w:rPr>
+        <w:t xml:space="preserve"> wird</w:t>
+      </w:r>
+      <w:r>
+        <w:rPr>
+          <w:rFonts w:ascii="Times New Roman" w:hAnsi="Times New Roman" w:cs="Times New Roman"/>
+        </w:rPr>
+        <w:t xml:space="preserve"> anschließend an die „</w:t>
+      </w:r>
+      <w:r>
+        <w:rPr>
+          <w:rFonts w:ascii="Consolas" w:hAnsi="Consolas" w:cs="Consolas"/>
+          <w:color w:val="000000"/>
+          <w:sz w:val="19"/>
+          <w:szCs w:val="19"/>
+        </w:rPr>
+        <w:t>updateMouseMovement</w:t>
+      </w:r>
+      <w:r>
+        <w:rPr>
+          <w:rFonts w:ascii="Times New Roman" w:hAnsi="Times New Roman" w:cs="Times New Roman"/>
+        </w:rPr>
+        <w:t>“-Methode der Klasse „scene“ übergeben</w:t>
+      </w:r>
+      <w:r>
+        <w:rPr>
+          <w:rFonts w:ascii="Times New Roman" w:hAnsi="Times New Roman" w:cs="Times New Roman"/>
+        </w:rPr>
+        <w:t xml:space="preserve">. </w:t>
+      </w:r>
+    </w:p>
+    <w:p>
+      <w:pPr>
+        <w:rPr>
+          <w:rFonts w:ascii="Times New Roman" w:hAnsi="Times New Roman" w:cs="Times New Roman"/>
+        </w:rPr>
+      </w:pPr>
+      <w:r>
+        <w:rPr>
+          <w:rFonts w:ascii="Times New Roman" w:hAnsi="Times New Roman" w:cs="Times New Roman"/>
+        </w:rPr>
+        <w:t xml:space="preserve">(-Code-) </w:t>
+      </w:r>
+    </w:p>
+    <w:p>
+      <w:pPr>
+        <w:rPr>
+          <w:rFonts w:ascii="Times New Roman" w:hAnsi="Times New Roman" w:cs="Times New Roman"/>
+        </w:rPr>
+      </w:pPr>
+    </w:p>
+    <w:p>
+      <w:pPr>
+        <w:rPr>
+          <w:rFonts w:ascii="Times New Roman" w:hAnsi="Times New Roman" w:cs="Times New Roman"/>
+        </w:rPr>
+      </w:pPr>
+      <w:r>
+        <w:rPr>
+          <w:rFonts w:ascii="Times New Roman" w:hAnsi="Times New Roman" w:cs="Times New Roman"/>
+        </w:rPr>
+        <w:t xml:space="preserve">Beide Koordinaten werden anschließend </w:t>
+      </w:r>
+      <w:r>
+        <w:rPr>
+          <w:rFonts w:ascii="Times New Roman" w:hAnsi="Times New Roman" w:cs="Times New Roman"/>
+        </w:rPr>
+        <w:t>an die</w:t>
+      </w:r>
+      <w:r>
+        <w:rPr>
+          <w:rFonts w:ascii="Times New Roman" w:hAnsi="Times New Roman" w:cs="Times New Roman"/>
+        </w:rPr>
+        <w:t xml:space="preserve"> Kamera Klasse weitergereicht, welche die Neuberechnung der Kameraorientierung übernimmt. Damit die Kamera Klasse </w:t>
+      </w:r>
+      <w:r>
+        <w:rPr>
+          <w:rFonts w:ascii="Times New Roman" w:hAnsi="Times New Roman" w:cs="Times New Roman"/>
+        </w:rPr>
+        <w:t>korrekt</w:t>
+      </w:r>
+      <w:r>
+        <w:rPr>
+          <w:rFonts w:ascii="Times New Roman" w:hAnsi="Times New Roman" w:cs="Times New Roman"/>
+        </w:rPr>
+        <w:t xml:space="preserve"> Funktioniert (und der Nutzer sich 360 Grad umsehen kann), muss der Mauszeiger deaktiviert werden. In Folge dessen wurde</w:t>
+      </w:r>
+      <w:r>
+        <w:rPr>
+          <w:rFonts w:ascii="Times New Roman" w:hAnsi="Times New Roman" w:cs="Times New Roman"/>
+        </w:rPr>
+        <w:t>n</w:t>
+      </w:r>
+      <w:r>
+        <w:rPr>
+          <w:rFonts w:ascii="Times New Roman" w:hAnsi="Times New Roman" w:cs="Times New Roman"/>
+        </w:rPr>
+        <w:t xml:space="preserve"> </w:t>
+      </w:r>
+      <w:r>
+        <w:rPr>
+          <w:rFonts w:ascii="Times New Roman" w:hAnsi="Times New Roman" w:cs="Times New Roman"/>
+        </w:rPr>
+        <w:t>zwei</w:t>
+      </w:r>
+      <w:r>
+        <w:rPr>
+          <w:rFonts w:ascii="Times New Roman" w:hAnsi="Times New Roman" w:cs="Times New Roman"/>
+        </w:rPr>
+        <w:t xml:space="preserve"> Taste</w:t>
+      </w:r>
+      <w:r>
+        <w:rPr>
+          <w:rFonts w:ascii="Times New Roman" w:hAnsi="Times New Roman" w:cs="Times New Roman"/>
+        </w:rPr>
+        <w:t>n</w:t>
+      </w:r>
+      <w:r>
+        <w:rPr>
+          <w:rFonts w:ascii="Times New Roman" w:hAnsi="Times New Roman" w:cs="Times New Roman"/>
+        </w:rPr>
+        <w:t xml:space="preserve"> mit der Funktion der Deaktivierung und Aktivierung des </w:t>
+      </w:r>
+      <w:r>
+        <w:rPr>
+          <w:rFonts w:ascii="Times New Roman" w:hAnsi="Times New Roman" w:cs="Times New Roman"/>
+        </w:rPr>
+        <w:t>Mauszeiger</w:t>
+      </w:r>
+      <w:r>
+        <w:rPr>
+          <w:rFonts w:ascii="Times New Roman" w:hAnsi="Times New Roman" w:cs="Times New Roman"/>
+        </w:rPr>
+        <w:t xml:space="preserve">s belegt. In der Zeit in, welcher der Mauszeiger aktiviert ist, ist das Aktualisieren der Mauszeiger Position nicht notwendig und wird durch Folgende Codezeile verhindert: </w:t>
+      </w:r>
+    </w:p>
+    <w:p>
+      <w:pPr>
+        <w:rPr>
+          <w:rFonts w:ascii="Times New Roman" w:hAnsi="Times New Roman" w:cs="Times New Roman"/>
+        </w:rPr>
+      </w:pPr>
+      <w:r>
+        <w:rPr>
+          <w:rFonts w:ascii="Times New Roman" w:hAnsi="Times New Roman" w:cs="Times New Roman"/>
+        </w:rPr>
+        <w:t xml:space="preserve">(- Code_)  </w:t>
+      </w:r>
+    </w:p>
+    <w:p>
+      <w:pPr>
+        <w:rPr>
+          <w:rFonts w:ascii="Times New Roman" w:hAnsi="Times New Roman" w:cs="Times New Roman"/>
+        </w:rPr>
+      </w:pPr>
+      <w:r>
+        <w:rPr>
+          <w:rFonts w:ascii="Times New Roman" w:hAnsi="Times New Roman" w:cs="Times New Roman"/>
+        </w:rPr>
+        <w:t>Durch das Aktivieren</w:t>
+      </w:r>
+      <w:r>
+        <w:rPr>
+          <w:rFonts w:ascii="Times New Roman" w:hAnsi="Times New Roman" w:cs="Times New Roman"/>
+        </w:rPr>
+        <w:t xml:space="preserve"> und Deaktivieren </w:t>
+      </w:r>
+      <w:r>
+        <w:rPr>
+          <w:rFonts w:ascii="Times New Roman" w:hAnsi="Times New Roman" w:cs="Times New Roman"/>
+        </w:rPr>
+        <w:t xml:space="preserve">des Mauszeiger </w:t>
+      </w:r>
+      <w:r>
+        <w:rPr>
+          <w:rFonts w:ascii="Times New Roman" w:hAnsi="Times New Roman" w:cs="Times New Roman"/>
+        </w:rPr>
+        <w:t xml:space="preserve">kann </w:t>
+      </w:r>
+      <w:r>
+        <w:rPr>
+          <w:rFonts w:ascii="Times New Roman" w:hAnsi="Times New Roman" w:cs="Times New Roman"/>
+        </w:rPr>
+        <w:t xml:space="preserve">es zu Kurzzeitigen Sprüngen </w:t>
+      </w:r>
+      <w:r>
+        <w:rPr>
+          <w:rFonts w:ascii="Times New Roman" w:hAnsi="Times New Roman" w:cs="Times New Roman"/>
+        </w:rPr>
+        <w:t xml:space="preserve">der </w:t>
+      </w:r>
+      <w:r>
+        <w:rPr>
+          <w:rFonts w:ascii="Times New Roman" w:hAnsi="Times New Roman" w:cs="Times New Roman"/>
+        </w:rPr>
+        <w:t>Kamera</w:t>
+      </w:r>
+      <w:r>
+        <w:rPr>
+          <w:rFonts w:ascii="Times New Roman" w:hAnsi="Times New Roman" w:cs="Times New Roman"/>
+        </w:rPr>
+        <w:t xml:space="preserve"> kommen. Dieses Problem und deren Lösung wird von Joey DeFries bereits in seinem Buch „</w:t>
+      </w:r>
+      <w:r>
+        <w:rPr>
+          <w:rFonts w:ascii="Times New Roman" w:hAnsi="Times New Roman" w:cs="Times New Roman"/>
+        </w:rPr>
+        <w:t>…</w:t>
+      </w:r>
+      <w:r>
+        <w:rPr>
+          <w:rFonts w:ascii="Times New Roman" w:hAnsi="Times New Roman" w:cs="Times New Roman"/>
+        </w:rPr>
+        <w:t>“</w:t>
+      </w:r>
+      <w:r>
+        <w:rPr>
+          <w:rFonts w:ascii="Times New Roman" w:hAnsi="Times New Roman" w:cs="Times New Roman"/>
+        </w:rPr>
+        <w:t xml:space="preserve"> vollumfassend </w:t>
+      </w:r>
+      <w:r>
+        <w:rPr>
+          <w:rFonts w:ascii="Times New Roman" w:hAnsi="Times New Roman" w:cs="Times New Roman"/>
+        </w:rPr>
+        <w:t>erklärt</w:t>
+      </w:r>
+      <w:r>
+        <w:rPr>
+          <w:rFonts w:ascii="Times New Roman" w:hAnsi="Times New Roman" w:cs="Times New Roman"/>
+        </w:rPr>
+        <w:t xml:space="preserve"> (</w:t>
+      </w:r>
+      <w:r>
+        <w:rPr>
+          <w:rFonts w:ascii="Times New Roman" w:hAnsi="Times New Roman" w:cs="Times New Roman"/>
+        </w:rPr>
+        <w:t xml:space="preserve">ref). Die Ursache des Problems liegt dabei, dass die neue x und y Position des </w:t>
+      </w:r>
+      <w:r>
+        <w:rPr>
+          <w:rFonts w:ascii="Times New Roman" w:hAnsi="Times New Roman" w:cs="Times New Roman"/>
+        </w:rPr>
+        <w:t>Mauszeigers zu</w:t>
+      </w:r>
+      <w:r>
+        <w:rPr>
+          <w:rFonts w:ascii="Times New Roman" w:hAnsi="Times New Roman" w:cs="Times New Roman"/>
+        </w:rPr>
+        <w:t xml:space="preserve"> stark von der vorhergehenden Mausposition abweicht.</w:t>
+      </w:r>
+      <w:r>
+        <w:rPr>
+          <w:rFonts w:ascii="Times New Roman" w:hAnsi="Times New Roman" w:cs="Times New Roman"/>
+        </w:rPr>
+        <w:t xml:space="preserve"> </w:t>
+      </w:r>
+      <w:r>
+        <w:rPr>
+          <w:rFonts w:ascii="Times New Roman" w:hAnsi="Times New Roman" w:cs="Times New Roman"/>
+        </w:rPr>
+        <w:t xml:space="preserve">In Folge dessen ist der </w:t>
+      </w:r>
+      <w:r>
+        <w:rPr>
+          <w:rFonts w:ascii="Times New Roman" w:hAnsi="Times New Roman" w:cs="Times New Roman"/>
+        </w:rPr>
+        <w:t xml:space="preserve">berechnete </w:t>
+      </w:r>
+      <w:r>
+        <w:rPr>
+          <w:rFonts w:ascii="Times New Roman" w:hAnsi="Times New Roman" w:cs="Times New Roman"/>
+        </w:rPr>
+        <w:t>Offset</w:t>
+      </w:r>
+      <w:r>
+        <w:rPr>
+          <w:rFonts w:ascii="Times New Roman" w:hAnsi="Times New Roman" w:cs="Times New Roman"/>
+        </w:rPr>
+        <w:t xml:space="preserve"> zu hoch, was </w:t>
+      </w:r>
+      <w:r>
+        <w:rPr>
+          <w:rFonts w:ascii="Times New Roman" w:hAnsi="Times New Roman" w:cs="Times New Roman"/>
+        </w:rPr>
+        <w:t>schlussendlich in</w:t>
+      </w:r>
+      <w:r>
+        <w:rPr>
+          <w:rFonts w:ascii="Times New Roman" w:hAnsi="Times New Roman" w:cs="Times New Roman"/>
+        </w:rPr>
+        <w:t xml:space="preserve"> Kamerasprüngen </w:t>
+      </w:r>
+      <w:r>
+        <w:rPr>
+          <w:rFonts w:ascii="Times New Roman" w:hAnsi="Times New Roman" w:cs="Times New Roman"/>
+        </w:rPr>
+        <w:t>resultiert</w:t>
+      </w:r>
+      <w:r>
+        <w:rPr>
+          <w:rFonts w:ascii="Times New Roman" w:hAnsi="Times New Roman" w:cs="Times New Roman"/>
+        </w:rPr>
+        <w:t>. DeFries hat zur Lösung des Problems bereits eine Logik implementiert</w:t>
+      </w:r>
+      <w:r>
+        <w:rPr>
+          <w:rFonts w:ascii="Times New Roman" w:hAnsi="Times New Roman" w:cs="Times New Roman"/>
+        </w:rPr>
+        <w:t xml:space="preserve">, welche nach jedem Deaktivieren des Mauszeigers aufgerufen werden muss (vgl. DeFriesCamera).  </w:t>
+      </w:r>
+    </w:p>
+    <w:p>
+      <w:pPr>
+        <w:autoSpaceDE w:val="0"/>
+        <w:autoSpaceDN w:val="0"/>
+        <w:adjustRightInd w:val="0"/>
+        <w:spacing w:after="0" w:line="240" w:lineRule="auto"/>
+        <w:rPr>
+          <w:rFonts w:ascii="Times New Roman" w:hAnsi="Times New Roman" w:cs="Times New Roman"/>
+        </w:rPr>
+      </w:pPr>
+      <w:r>
+        <w:rPr>
+          <w:rFonts w:ascii="Times New Roman" w:hAnsi="Times New Roman" w:cs="Times New Roman"/>
+        </w:rPr>
+        <w:t xml:space="preserve">Wie bereits weiter oben erwähnt wurden </w:t>
+      </w:r>
+      <w:r>
+        <w:rPr>
+          <w:rFonts w:ascii="Times New Roman" w:hAnsi="Times New Roman" w:cs="Times New Roman"/>
+        </w:rPr>
+        <w:t xml:space="preserve">auch </w:t>
+      </w:r>
+      <w:r>
+        <w:rPr>
+          <w:rFonts w:ascii="Times New Roman" w:hAnsi="Times New Roman" w:cs="Times New Roman"/>
+        </w:rPr>
+        <w:t xml:space="preserve">Anpassungen an der Szenerie </w:t>
+      </w:r>
+      <w:r>
+        <w:rPr>
+          <w:rFonts w:ascii="Times New Roman" w:hAnsi="Times New Roman" w:cs="Times New Roman"/>
+        </w:rPr>
+        <w:t xml:space="preserve">von David Wolf gemacht. Dabei wurden zuerst alle Objekte bis auf eins aus der Szene entfernt. </w:t>
+      </w:r>
+      <w:r>
+        <w:rPr>
+          <w:rFonts w:ascii="Times New Roman" w:hAnsi="Times New Roman" w:cs="Times New Roman"/>
+        </w:rPr>
+        <w:t xml:space="preserve">Anschließen wurde das </w:t>
+      </w:r>
+      <w:r>
+        <w:rPr>
+          <w:rFonts w:ascii="Times New Roman" w:hAnsi="Times New Roman" w:cs="Times New Roman"/>
+        </w:rPr>
+        <w:t xml:space="preserve">eine Objekt wurde </w:t>
+      </w:r>
+      <w:r>
+        <w:rPr>
+          <w:rFonts w:ascii="Times New Roman" w:hAnsi="Times New Roman" w:cs="Times New Roman"/>
+        </w:rPr>
+        <w:t>in</w:t>
+      </w:r>
+      <w:r>
+        <w:rPr>
+          <w:rFonts w:ascii="Times New Roman" w:hAnsi="Times New Roman" w:cs="Times New Roman"/>
+        </w:rPr>
+        <w:t xml:space="preserve"> der Ebene zentriert. Durch die</w:t>
+      </w:r>
+      <w:r>
+        <w:rPr>
+          <w:rFonts w:ascii="Times New Roman" w:hAnsi="Times New Roman" w:cs="Times New Roman"/>
+        </w:rPr>
+        <w:t xml:space="preserve"> weiter oben Angesprochene</w:t>
+      </w:r>
+      <w:r>
+        <w:rPr>
+          <w:rFonts w:ascii="Times New Roman" w:hAnsi="Times New Roman" w:cs="Times New Roman"/>
+        </w:rPr>
+        <w:t xml:space="preserve"> Tastensteuerung können die Eigenschaften, bezüglich </w:t>
+      </w:r>
+      <w:r>
+        <w:rPr>
+          <w:rFonts w:ascii="Times New Roman" w:hAnsi="Times New Roman" w:cs="Times New Roman"/>
+        </w:rPr>
+        <w:t xml:space="preserve">der </w:t>
+      </w:r>
+      <w:r>
+        <w:rPr>
+          <w:rFonts w:ascii="Times New Roman" w:hAnsi="Times New Roman" w:cs="Times New Roman"/>
+        </w:rPr>
+        <w:t xml:space="preserve">Materialart und </w:t>
+      </w:r>
+      <w:r>
+        <w:rPr>
+          <w:rFonts w:ascii="Times New Roman" w:hAnsi="Times New Roman" w:cs="Times New Roman"/>
+        </w:rPr>
+        <w:t xml:space="preserve">des </w:t>
+      </w:r>
+      <w:r>
+        <w:rPr>
+          <w:rFonts w:ascii="Times New Roman" w:hAnsi="Times New Roman" w:cs="Times New Roman"/>
+        </w:rPr>
+        <w:t xml:space="preserve">Modelltyps </w:t>
+      </w:r>
+      <w:r>
+        <w:rPr>
+          <w:rFonts w:ascii="Times New Roman" w:hAnsi="Times New Roman" w:cs="Times New Roman"/>
+        </w:rPr>
+        <w:t xml:space="preserve">des Objektes </w:t>
+      </w:r>
+      <w:r>
+        <w:rPr>
+          <w:rFonts w:ascii="Times New Roman" w:hAnsi="Times New Roman" w:cs="Times New Roman"/>
+        </w:rPr>
+        <w:t>verändert werden. Bei den verschiedenen Materialarten stehen G</w:t>
+      </w:r>
+      <w:r>
+        <w:rPr>
+          <w:rFonts w:ascii="Times New Roman" w:hAnsi="Times New Roman" w:cs="Times New Roman"/>
+        </w:rPr>
+        <w:t>old</w:t>
+      </w:r>
+      <w:r>
+        <w:rPr>
+          <w:rFonts w:ascii="Times New Roman" w:hAnsi="Times New Roman" w:cs="Times New Roman"/>
+        </w:rPr>
+        <w:t>,</w:t>
+      </w:r>
+      <w:r>
+        <w:rPr>
+          <w:rFonts w:ascii="Times New Roman" w:hAnsi="Times New Roman" w:cs="Times New Roman"/>
+        </w:rPr>
+        <w:t xml:space="preserve"> Kupfer</w:t>
+      </w:r>
+      <w:r>
+        <w:rPr>
+          <w:rFonts w:ascii="Times New Roman" w:hAnsi="Times New Roman" w:cs="Times New Roman"/>
+        </w:rPr>
+        <w:t>,</w:t>
+      </w:r>
+      <w:r>
+        <w:rPr>
+          <w:rFonts w:ascii="Times New Roman" w:hAnsi="Times New Roman" w:cs="Times New Roman"/>
+        </w:rPr>
+        <w:t xml:space="preserve"> A</w:t>
+      </w:r>
+      <w:r>
+        <w:rPr>
+          <w:rFonts w:ascii="Times New Roman" w:hAnsi="Times New Roman" w:cs="Times New Roman"/>
+        </w:rPr>
+        <w:t>luminium,</w:t>
+      </w:r>
+      <w:r>
+        <w:rPr>
+          <w:rFonts w:ascii="Times New Roman" w:hAnsi="Times New Roman" w:cs="Times New Roman"/>
+        </w:rPr>
+        <w:t xml:space="preserve"> T</w:t>
+      </w:r>
+      <w:r>
+        <w:rPr>
+          <w:rFonts w:ascii="Times New Roman" w:hAnsi="Times New Roman" w:cs="Times New Roman"/>
+        </w:rPr>
+        <w:t>itan</w:t>
+      </w:r>
+      <w:r>
+        <w:rPr>
+          <w:rFonts w:ascii="Times New Roman" w:hAnsi="Times New Roman" w:cs="Times New Roman"/>
+        </w:rPr>
+        <w:t>,</w:t>
+      </w:r>
+      <w:r>
+        <w:rPr>
+          <w:rFonts w:ascii="Times New Roman" w:hAnsi="Times New Roman" w:cs="Times New Roman"/>
+        </w:rPr>
+        <w:t xml:space="preserve"> S</w:t>
+      </w:r>
+      <w:r>
+        <w:rPr>
+          <w:rFonts w:ascii="Times New Roman" w:hAnsi="Times New Roman" w:cs="Times New Roman"/>
+        </w:rPr>
+        <w:t>ilber</w:t>
+      </w:r>
+      <w:r>
+        <w:rPr>
+          <w:rFonts w:ascii="Times New Roman" w:hAnsi="Times New Roman" w:cs="Times New Roman"/>
+        </w:rPr>
+        <w:t xml:space="preserve"> und generisches Nicht Metall zur Auswahl. Das generische Material hat zu dem die </w:t>
+      </w:r>
+      <w:r>
+        <w:rPr>
+          <w:rFonts w:ascii="Times New Roman" w:hAnsi="Times New Roman" w:cs="Times New Roman"/>
+        </w:rPr>
+        <w:t>Eigenschaft</w:t>
+      </w:r>
+      <w:r>
+        <w:rPr>
+          <w:rFonts w:ascii="Times New Roman" w:hAnsi="Times New Roman" w:cs="Times New Roman"/>
+        </w:rPr>
+        <w:t xml:space="preserve">, dass dessen Rauheit verändert werden kann. </w:t>
+      </w:r>
+      <w:r>
+        <w:rPr>
+          <w:rFonts w:ascii="Times New Roman" w:hAnsi="Times New Roman" w:cs="Times New Roman"/>
+        </w:rPr>
+        <w:t xml:space="preserve">Wodurch </w:t>
+      </w:r>
+      <w:r>
+        <w:rPr>
+          <w:rFonts w:ascii="Times New Roman" w:hAnsi="Times New Roman" w:cs="Times New Roman"/>
+        </w:rPr>
+        <w:t xml:space="preserve">sich die </w:t>
+      </w:r>
+      <w:r>
+        <w:rPr>
+          <w:rFonts w:ascii="Times New Roman" w:hAnsi="Times New Roman" w:cs="Times New Roman"/>
+        </w:rPr>
+        <w:t>Wirkung der Mikrofacetten besser betrachten</w:t>
+      </w:r>
+      <w:r>
+        <w:rPr>
+          <w:rFonts w:ascii="Times New Roman" w:hAnsi="Times New Roman" w:cs="Times New Roman"/>
+        </w:rPr>
+        <w:t xml:space="preserve"> lässt</w:t>
+      </w:r>
+      <w:r>
+        <w:rPr>
+          <w:rFonts w:ascii="Times New Roman" w:hAnsi="Times New Roman" w:cs="Times New Roman"/>
+        </w:rPr>
+        <w:t xml:space="preserve">. </w:t>
+      </w:r>
+    </w:p>
+    <w:p>
+      <w:pPr>
+        <w:autoSpaceDE w:val="0"/>
+        <w:autoSpaceDN w:val="0"/>
+        <w:adjustRightInd w:val="0"/>
+        <w:spacing w:after="0" w:line="240" w:lineRule="auto"/>
+        <w:rPr>
+          <w:rFonts w:ascii="Times New Roman" w:hAnsi="Times New Roman" w:cs="Times New Roman"/>
+        </w:rPr>
+      </w:pPr>
+    </w:p>
+    <w:p>
+      <w:pPr>
+        <w:autoSpaceDE w:val="0"/>
+        <w:autoSpaceDN w:val="0"/>
+        <w:adjustRightInd w:val="0"/>
+        <w:spacing w:after="0" w:line="240" w:lineRule="auto"/>
+        <w:rPr>
+          <w:rFonts w:ascii="Times New Roman" w:hAnsi="Times New Roman" w:cs="Times New Roman"/>
+        </w:rPr>
+      </w:pPr>
+      <w:r>
+        <w:rPr>
+          <w:rFonts w:ascii="Times New Roman" w:hAnsi="Times New Roman" w:cs="Times New Roman"/>
+        </w:rPr>
+        <w:t>(-Code-)</w:t>
+      </w:r>
+    </w:p>
+    <w:p>
+      <w:pPr>
+        <w:autoSpaceDE w:val="0"/>
+        <w:autoSpaceDN w:val="0"/>
+        <w:adjustRightInd w:val="0"/>
+        <w:spacing w:after="0" w:line="240" w:lineRule="auto"/>
+        <w:rPr>
+          <w:rFonts w:ascii="Times New Roman" w:hAnsi="Times New Roman" w:cs="Times New Roman"/>
+        </w:rPr>
+      </w:pPr>
+    </w:p>
+    <w:p>
+      <w:pPr>
+        <w:autoSpaceDE w:val="0"/>
+        <w:autoSpaceDN w:val="0"/>
+        <w:adjustRightInd w:val="0"/>
+        <w:spacing w:after="0" w:line="240" w:lineRule="auto"/>
+        <w:rPr>
+          <w:rFonts w:ascii="Times New Roman" w:hAnsi="Times New Roman" w:cs="Times New Roman"/>
+        </w:rPr>
+      </w:pPr>
+      <w:r>
+        <w:rPr>
+          <w:rFonts w:ascii="Times New Roman" w:hAnsi="Times New Roman" w:cs="Times New Roman"/>
+        </w:rPr>
+        <w:t xml:space="preserve">Des Weiteren ist es möglich zwischen drei verschiedenen </w:t>
+      </w:r>
+      <w:r>
+        <w:rPr>
+          <w:rFonts w:ascii="Times New Roman" w:hAnsi="Times New Roman" w:cs="Times New Roman"/>
+        </w:rPr>
+        <w:t>Modellen</w:t>
+      </w:r>
+      <w:r>
+        <w:rPr>
+          <w:rFonts w:ascii="Times New Roman" w:hAnsi="Times New Roman" w:cs="Times New Roman"/>
+        </w:rPr>
+        <w:t xml:space="preserve"> zu wählen, welche</w:t>
+      </w:r>
+      <w:r>
+        <w:rPr>
+          <w:rFonts w:ascii="Times New Roman" w:hAnsi="Times New Roman" w:cs="Times New Roman"/>
+        </w:rPr>
+        <w:t xml:space="preserve"> bereits </w:t>
+      </w:r>
+      <w:r>
+        <w:rPr>
+          <w:rFonts w:ascii="Times New Roman" w:hAnsi="Times New Roman" w:cs="Times New Roman"/>
+        </w:rPr>
+        <w:t xml:space="preserve">zu </w:t>
+      </w:r>
+      <w:r>
+        <w:rPr>
+          <w:rFonts w:ascii="Times New Roman" w:hAnsi="Times New Roman" w:cs="Times New Roman"/>
+        </w:rPr>
+        <w:t>Beginn</w:t>
+      </w:r>
+      <w:r>
+        <w:rPr>
+          <w:rFonts w:ascii="Times New Roman" w:hAnsi="Times New Roman" w:cs="Times New Roman"/>
+        </w:rPr>
+        <w:t xml:space="preserve"> des Programmes</w:t>
+      </w:r>
+      <w:r>
+        <w:rPr>
+          <w:rFonts w:ascii="Times New Roman" w:hAnsi="Times New Roman" w:cs="Times New Roman"/>
+        </w:rPr>
+        <w:t xml:space="preserve"> geladen werden. Zwei dieser Modelle stammen </w:t>
+      </w:r>
+      <w:r>
+        <w:rPr>
+          <w:rFonts w:ascii="Times New Roman" w:hAnsi="Times New Roman" w:cs="Times New Roman"/>
+        </w:rPr>
+        <w:t xml:space="preserve">aus den Projekten </w:t>
+      </w:r>
+      <w:r>
+        <w:rPr>
+          <w:rFonts w:ascii="Times New Roman" w:hAnsi="Times New Roman" w:cs="Times New Roman"/>
+        </w:rPr>
+        <w:t xml:space="preserve">von David Wolf. Das dritte </w:t>
+      </w:r>
+      <w:r>
+        <w:rPr>
+          <w:rFonts w:ascii="Times New Roman" w:hAnsi="Times New Roman" w:cs="Times New Roman"/>
+        </w:rPr>
+        <w:t xml:space="preserve">Modell wurde auf der Internet Seite: </w:t>
+      </w:r>
+      <w:hyperlink r:id="rId6" w:history="1">
+        <w:r>
+          <w:rPr>
+            <w:rStyle w:val="Hyperlink"/>
+            <w:rFonts w:ascii="Times New Roman" w:hAnsi="Times New Roman" w:cs="Times New Roman"/>
+          </w:rPr>
+          <w:t>https://free3d.com/de</w:t>
+        </w:r>
+      </w:hyperlink>
+      <w:r>
+        <w:rPr>
+          <w:rFonts w:ascii="Times New Roman" w:hAnsi="Times New Roman" w:cs="Times New Roman"/>
+        </w:rPr>
+        <w:t xml:space="preserve"> heruntergeladen. </w:t>
+      </w:r>
+    </w:p>
+    <w:p>
+      <w:pPr>
+        <w:autoSpaceDE w:val="0"/>
+        <w:autoSpaceDN w:val="0"/>
+        <w:adjustRightInd w:val="0"/>
+        <w:spacing w:after="0" w:line="240" w:lineRule="auto"/>
+        <w:rPr>
+          <w:rFonts w:ascii="Times New Roman" w:hAnsi="Times New Roman" w:cs="Times New Roman"/>
+        </w:rPr>
+      </w:pPr>
+    </w:p>
+    <w:p>
+      <w:pPr>
+        <w:autoSpaceDE w:val="0"/>
+        <w:autoSpaceDN w:val="0"/>
+        <w:adjustRightInd w:val="0"/>
+        <w:spacing w:after="0" w:line="240" w:lineRule="auto"/>
+        <w:rPr>
+          <w:rFonts w:ascii="Times New Roman" w:hAnsi="Times New Roman" w:cs="Times New Roman"/>
+          <w:sz w:val="28"/>
+          <w:szCs w:val="28"/>
+        </w:rPr>
+      </w:pPr>
+    </w:p>
+    <w:p>
+      <w:pPr>
+        <w:rPr>
+          <w:rFonts w:ascii="Times New Roman" w:hAnsi="Times New Roman" w:cs="Times New Roman"/>
+        </w:rPr>
+      </w:pPr>
+      <w:r>
+        <w:rPr>
+          <w:rFonts w:ascii="Times New Roman" w:hAnsi="Times New Roman" w:cs="Times New Roman"/>
+        </w:rPr>
+        <w:t xml:space="preserve"> </w:t>
+      </w:r>
+      <w:r>
+        <w:rPr>
+          <w:rFonts w:ascii="Times New Roman" w:hAnsi="Times New Roman" w:cs="Times New Roman"/>
+        </w:rPr>
+        <w:t xml:space="preserve">(-Code-) </w:t>
+      </w:r>
+    </w:p>
+    <w:p>
+      <w:pPr>
+        <w:rPr>
+          <w:rFonts w:ascii="Times New Roman" w:hAnsi="Times New Roman" w:cs="Times New Roman"/>
+        </w:rPr>
+      </w:pPr>
+    </w:p>
+    <w:p>
+      <w:pPr>
+        <w:rPr>
+          <w:rFonts w:ascii="Times New Roman" w:hAnsi="Times New Roman" w:cs="Times New Roman"/>
+        </w:rPr>
+      </w:pPr>
+      <w:r>
+        <w:rPr>
+          <w:rFonts w:ascii="Times New Roman" w:hAnsi="Times New Roman" w:cs="Times New Roman"/>
+        </w:rPr>
+        <w:lastRenderedPageBreak/>
+        <w:t xml:space="preserve">Zuletzt wurde </w:t>
+      </w:r>
+      <w:r>
+        <w:rPr>
+          <w:rFonts w:ascii="Times New Roman" w:hAnsi="Times New Roman" w:cs="Times New Roman"/>
+        </w:rPr>
+        <w:t>der</w:t>
+      </w:r>
+      <w:r>
+        <w:rPr>
+          <w:rFonts w:ascii="Times New Roman" w:hAnsi="Times New Roman" w:cs="Times New Roman"/>
+        </w:rPr>
+        <w:t xml:space="preserve"> </w:t>
+      </w:r>
+      <w:r>
+        <w:rPr>
+          <w:rFonts w:ascii="Times New Roman" w:hAnsi="Times New Roman" w:cs="Times New Roman"/>
+        </w:rPr>
+        <w:t xml:space="preserve">Fragment-Shader </w:t>
+      </w:r>
+      <w:r>
+        <w:rPr>
+          <w:rFonts w:ascii="Times New Roman" w:hAnsi="Times New Roman" w:cs="Times New Roman"/>
+        </w:rPr>
+        <w:t xml:space="preserve">von David Wolf angepasst. </w:t>
+      </w:r>
+      <w:r>
+        <w:rPr>
+          <w:rFonts w:ascii="Times New Roman" w:hAnsi="Times New Roman" w:cs="Times New Roman"/>
+        </w:rPr>
+        <w:t>Dieser ist</w:t>
+      </w:r>
+      <w:r>
+        <w:rPr>
+          <w:rFonts w:ascii="Times New Roman" w:hAnsi="Times New Roman" w:cs="Times New Roman"/>
+        </w:rPr>
+        <w:t xml:space="preserve"> eine Umsetzung der im Kapitel .. (ref.) bereits Angesprochenen Reflactance Equation. </w:t>
+      </w:r>
+      <w:r>
+        <w:rPr>
+          <w:rFonts w:ascii="Times New Roman" w:hAnsi="Times New Roman" w:cs="Times New Roman"/>
+        </w:rPr>
+        <w:t>Da die Umsetzung der Formel</w:t>
+      </w:r>
+      <w:r>
+        <w:rPr>
+          <w:rFonts w:ascii="Times New Roman" w:hAnsi="Times New Roman" w:cs="Times New Roman"/>
+        </w:rPr>
+        <w:t xml:space="preserve"> (ref.)</w:t>
+      </w:r>
+      <w:r>
+        <w:rPr>
+          <w:rFonts w:ascii="Times New Roman" w:hAnsi="Times New Roman" w:cs="Times New Roman"/>
+        </w:rPr>
+        <w:t xml:space="preserve"> fast eins zu eins ist, soll im Folgenden nur auf die </w:t>
+      </w:r>
+      <w:r>
+        <w:rPr>
+          <w:rFonts w:ascii="Times New Roman" w:hAnsi="Times New Roman" w:cs="Times New Roman"/>
+        </w:rPr>
+        <w:t xml:space="preserve">Wichtigen Unterschiede, zwischen dem Shader dieses Programms und dem von David Wolf, eingegangen werden. </w:t>
+      </w:r>
+    </w:p>
+    <w:p>
+      <w:pPr>
+        <w:rPr>
+          <w:rFonts w:ascii="Times New Roman" w:hAnsi="Times New Roman" w:cs="Times New Roman"/>
+        </w:rPr>
+      </w:pPr>
+      <w:r>
+        <w:rPr>
+          <w:rFonts w:ascii="Times New Roman" w:hAnsi="Times New Roman" w:cs="Times New Roman"/>
+        </w:rPr>
+        <w:t xml:space="preserve">(-Formel-) </w:t>
+      </w:r>
+    </w:p>
+    <w:p>
+      <w:pPr>
+        <w:rPr>
+          <w:rFonts w:ascii="Times New Roman" w:hAnsi="Times New Roman" w:cs="Times New Roman"/>
+        </w:rPr>
+      </w:pPr>
+    </w:p>
+    <w:p>
+      <w:pPr>
+        <w:rPr>
+          <w:rFonts w:ascii="Times New Roman" w:hAnsi="Times New Roman" w:cs="Times New Roman"/>
+        </w:rPr>
+      </w:pPr>
+      <w:r>
+        <w:rPr>
+          <w:rFonts w:ascii="Times New Roman" w:hAnsi="Times New Roman" w:cs="Times New Roman"/>
+        </w:rPr>
+        <w:t>Im Shader wurde zuerst der „MaterialInfo“-</w:t>
+      </w:r>
+      <w:r>
+        <w:t xml:space="preserve"> </w:t>
+      </w:r>
+      <w:r>
+        <w:rPr>
+          <w:rFonts w:ascii="Times New Roman" w:hAnsi="Times New Roman" w:cs="Times New Roman"/>
+        </w:rPr>
+        <w:t>uniform struct</w:t>
+      </w:r>
+      <w:r>
+        <w:rPr>
+          <w:rFonts w:ascii="Times New Roman" w:hAnsi="Times New Roman" w:cs="Times New Roman"/>
+        </w:rPr>
+        <w:t xml:space="preserve">, um einen float alpha, erweitert. Dieser repräsentiert die Rauheit alpha, welche in der </w:t>
+      </w:r>
+      <w:r>
+        <w:rPr>
+          <w:rFonts w:ascii="Times New Roman" w:hAnsi="Times New Roman" w:cs="Times New Roman"/>
+        </w:rPr>
+        <w:t>Verteilungsfunktion der Normalen</w:t>
+      </w:r>
+      <w:r>
+        <w:rPr>
+          <w:rFonts w:ascii="Times New Roman" w:hAnsi="Times New Roman" w:cs="Times New Roman"/>
+        </w:rPr>
+        <w:t xml:space="preserve"> D benötigt wird. Es wäre möglich gewesen alpha </w:t>
+      </w:r>
+      <w:r>
+        <w:rPr>
+          <w:rFonts w:ascii="Times New Roman" w:hAnsi="Times New Roman" w:cs="Times New Roman"/>
+        </w:rPr>
+        <w:t>erst</w:t>
+      </w:r>
+      <w:r>
+        <w:rPr>
+          <w:rFonts w:ascii="Times New Roman" w:hAnsi="Times New Roman" w:cs="Times New Roman"/>
+        </w:rPr>
+        <w:t xml:space="preserve"> im Shader selbst zu berechnen. Dennoch macht es rein </w:t>
+      </w:r>
+      <w:r>
+        <w:rPr>
+          <w:rFonts w:ascii="Times New Roman" w:hAnsi="Times New Roman" w:cs="Times New Roman"/>
+        </w:rPr>
+        <w:t>didaktisch</w:t>
+      </w:r>
+      <w:r>
+        <w:rPr>
+          <w:rFonts w:ascii="Times New Roman" w:hAnsi="Times New Roman" w:cs="Times New Roman"/>
+        </w:rPr>
+        <w:t xml:space="preserve"> sinn diesen Wert als eigenen Eingabe Parameter zu betrachten, da die einzelnen Funktionen somit den realen </w:t>
+      </w:r>
+      <w:r>
+        <w:rPr>
+          <w:rFonts w:ascii="Times New Roman" w:hAnsi="Times New Roman" w:cs="Times New Roman"/>
+        </w:rPr>
+        <w:t>Formeln</w:t>
+      </w:r>
+      <w:r>
+        <w:rPr>
+          <w:rFonts w:ascii="Times New Roman" w:hAnsi="Times New Roman" w:cs="Times New Roman"/>
+        </w:rPr>
+        <w:t xml:space="preserve"> noch mehr entsprechen. </w:t>
+      </w:r>
+    </w:p>
+    <w:p>
+      <w:pPr>
+        <w:rPr>
+          <w:rFonts w:ascii="Times New Roman" w:hAnsi="Times New Roman" w:cs="Times New Roman"/>
+        </w:rPr>
+      </w:pPr>
+      <w:r>
+        <w:rPr>
+          <w:rFonts w:ascii="Times New Roman" w:hAnsi="Times New Roman" w:cs="Times New Roman"/>
+        </w:rPr>
+        <w:t xml:space="preserve">Des Weiteren </w:t>
+      </w:r>
+      <w:r>
+        <w:rPr>
+          <w:rFonts w:ascii="Times New Roman" w:hAnsi="Times New Roman" w:cs="Times New Roman"/>
+        </w:rPr>
+        <w:t xml:space="preserve">wurden Syntaktische und Semantische Korrekturen an David Wolfs Shader vorgenommen. Beispielsweise hatte David Wolf die Funktion für die </w:t>
+      </w:r>
+      <w:r>
+        <w:rPr>
+          <w:rFonts w:ascii="Times New Roman" w:hAnsi="Times New Roman" w:cs="Times New Roman"/>
+        </w:rPr>
+        <w:t>GeometrySchlickGGX</w:t>
+      </w:r>
+      <w:r>
+        <w:rPr>
+          <w:rFonts w:ascii="Times New Roman" w:hAnsi="Times New Roman" w:cs="Times New Roman"/>
+        </w:rPr>
+        <w:t xml:space="preserve">-Approximation fälschlicherweise als </w:t>
+      </w:r>
+      <w:r>
+        <w:rPr>
+          <w:rFonts w:ascii="Times New Roman" w:hAnsi="Times New Roman" w:cs="Times New Roman"/>
+        </w:rPr>
+        <w:t>GeometrieSmith</w:t>
+      </w:r>
+      <w:r>
+        <w:rPr>
+          <w:rFonts w:ascii="Times New Roman" w:hAnsi="Times New Roman" w:cs="Times New Roman"/>
+        </w:rPr>
+        <w:t xml:space="preserve"> benannt, siehe (-ref-)</w:t>
+      </w:r>
+    </w:p>
+    <w:p>
+      <w:pPr>
+        <w:rPr>
+          <w:rFonts w:ascii="Times New Roman" w:hAnsi="Times New Roman" w:cs="Times New Roman"/>
+        </w:rPr>
+      </w:pPr>
+    </w:p>
+    <w:p>
+      <w:pPr>
+        <w:rPr>
+          <w:rFonts w:ascii="Times New Roman" w:hAnsi="Times New Roman" w:cs="Times New Roman"/>
+        </w:rPr>
+      </w:pPr>
+      <w:r>
+        <w:rPr>
+          <w:rFonts w:ascii="Times New Roman" w:hAnsi="Times New Roman" w:cs="Times New Roman"/>
+        </w:rPr>
+        <w:t>(- code David Wolf Geometrieshmith-)</w:t>
+      </w:r>
+    </w:p>
+    <w:p>
+      <w:pPr>
+        <w:rPr>
+          <w:rFonts w:ascii="Times New Roman" w:hAnsi="Times New Roman" w:cs="Times New Roman"/>
+        </w:rPr>
+      </w:pPr>
+    </w:p>
+    <w:p>
+      <w:pPr>
+        <w:rPr>
+          <w:rFonts w:ascii="Times New Roman" w:hAnsi="Times New Roman" w:cs="Times New Roman"/>
+        </w:rPr>
+      </w:pPr>
+    </w:p>
+    <w:p>
+      <w:pPr>
+        <w:rPr>
+          <w:rFonts w:ascii="Times New Roman" w:hAnsi="Times New Roman" w:cs="Times New Roman"/>
+        </w:rPr>
+      </w:pPr>
+      <w:r>
+        <w:rPr>
+          <w:rFonts w:ascii="Times New Roman" w:hAnsi="Times New Roman" w:cs="Times New Roman"/>
+        </w:rPr>
+        <w:t>Außerdem wurde</w:t>
+      </w:r>
+      <w:r>
+        <w:rPr>
+          <w:rFonts w:ascii="Times New Roman" w:hAnsi="Times New Roman" w:cs="Times New Roman"/>
+        </w:rPr>
+        <w:t xml:space="preserve"> eine Verbesserung</w:t>
+      </w:r>
+      <w:r>
+        <w:rPr>
+          <w:rFonts w:ascii="Times New Roman" w:hAnsi="Times New Roman" w:cs="Times New Roman"/>
+        </w:rPr>
+        <w:t xml:space="preserve"> i</w:t>
+      </w:r>
+      <w:r>
+        <w:rPr>
+          <w:rFonts w:ascii="Times New Roman" w:hAnsi="Times New Roman" w:cs="Times New Roman"/>
+        </w:rPr>
+        <w:t>n</w:t>
+      </w:r>
+      <w:r>
+        <w:rPr>
+          <w:rFonts w:ascii="Times New Roman" w:hAnsi="Times New Roman" w:cs="Times New Roman"/>
+        </w:rPr>
+        <w:t xml:space="preserve"> Bezug auf die Energieerhaltung</w:t>
+      </w:r>
+      <w:r>
+        <w:rPr>
+          <w:rFonts w:ascii="Times New Roman" w:hAnsi="Times New Roman" w:cs="Times New Roman"/>
+        </w:rPr>
+        <w:t xml:space="preserve"> </w:t>
+      </w:r>
+      <w:r>
+        <w:rPr>
+          <w:rFonts w:ascii="Times New Roman" w:hAnsi="Times New Roman" w:cs="Times New Roman"/>
+        </w:rPr>
+        <w:t>vorgenommen</w:t>
+      </w:r>
+      <w:r>
+        <w:rPr>
+          <w:rFonts w:ascii="Times New Roman" w:hAnsi="Times New Roman" w:cs="Times New Roman"/>
+        </w:rPr>
+        <w:t>.</w:t>
+      </w:r>
+      <w:r>
+        <w:rPr>
+          <w:rFonts w:ascii="Times New Roman" w:hAnsi="Times New Roman" w:cs="Times New Roman"/>
+        </w:rPr>
+        <w:t xml:space="preserve"> Wie im Kapitel … (refFresnel) angemerkt lässt sich der Anteil der Diffusen Reflexion aus der Teilmenge der Spiegelnden Reflexion (Fresnel Gleichung) errechnen. Der Diffuse Anteil wurde bis dahin von David Wolf nicht mit in den Shader einbezogen, was zu einer Teilweise Überbelichtung der Objekte geführt hat. Der Folgende Codeabschnitt zeigt, wie der Diffuse Anteil aus der Fresnel-Gleichung errechnet </w:t>
+      </w:r>
+      <w:r>
+        <w:rPr>
+          <w:rFonts w:ascii="Times New Roman" w:hAnsi="Times New Roman" w:cs="Times New Roman"/>
+        </w:rPr>
+        <w:t xml:space="preserve">und anschließend in die Finale Gleichung eingesetzt </w:t>
+      </w:r>
+      <w:r>
+        <w:rPr>
+          <w:rFonts w:ascii="Times New Roman" w:hAnsi="Times New Roman" w:cs="Times New Roman"/>
+        </w:rPr>
+        <w:t>wird</w:t>
+      </w:r>
+      <w:r>
+        <w:rPr>
+          <w:rFonts w:ascii="Times New Roman" w:hAnsi="Times New Roman" w:cs="Times New Roman"/>
+        </w:rPr>
+        <w:t>.</w:t>
+      </w:r>
       <w:bookmarkStart w:id="0" w:name="_GoBack"/>
       <w:bookmarkEnd w:id="0"/>
-      <w:r>
-        <w:rPr>
-          <w:rFonts w:ascii="Times New Roman" w:hAnsi="Times New Roman" w:cs="Times New Roman"/>
-        </w:rPr>
-        <w:t xml:space="preserve"> der Funktion </w:t>
-      </w:r>
-      <w:r>
-        <w:rPr>
-          <w:rFonts w:ascii="Times New Roman" w:hAnsi="Times New Roman" w:cs="Times New Roman"/>
-        </w:rPr>
-        <w:t xml:space="preserve">variieren </w:t>
-      </w:r>
-      <w:r>
-        <w:rPr>
-          <w:rFonts w:ascii="Times New Roman" w:hAnsi="Times New Roman" w:cs="Times New Roman"/>
-        </w:rPr>
-        <w:t xml:space="preserve">in Abhängigkeit von Zwei Faktoren: dem Einfallswinkel (Winkel zwischen Lichtvektor und Oberflächennormale) und dem Brechungsindex des Materials. </w:t>
-      </w:r>
-      <w:r>
-        <w:rPr>
-          <w:rFonts w:ascii="Times New Roman" w:hAnsi="Times New Roman" w:cs="Times New Roman"/>
-        </w:rPr>
-        <w:t>Die Werte</w:t>
-      </w:r>
-      <w:r>
-        <w:rPr>
-          <w:rFonts w:ascii="Times New Roman" w:hAnsi="Times New Roman" w:cs="Times New Roman"/>
-        </w:rPr>
-        <w:t xml:space="preserve"> </w:t>
-      </w:r>
-      <w:r>
-        <w:rPr>
-          <w:rFonts w:ascii="Times New Roman" w:hAnsi="Times New Roman" w:cs="Times New Roman"/>
-        </w:rPr>
-        <w:lastRenderedPageBreak/>
-        <w:t>befinden</w:t>
-      </w:r>
-      <w:r>
-        <w:rPr>
-          <w:rFonts w:ascii="Times New Roman" w:hAnsi="Times New Roman" w:cs="Times New Roman"/>
-        </w:rPr>
-        <w:t xml:space="preserve"> </w:t>
-      </w:r>
-      <w:r>
-        <w:rPr>
-          <w:rFonts w:ascii="Times New Roman" w:hAnsi="Times New Roman" w:cs="Times New Roman"/>
-        </w:rPr>
-        <w:t>sich</w:t>
-      </w:r>
-      <w:r>
-        <w:rPr>
-          <w:rFonts w:ascii="Times New Roman" w:hAnsi="Times New Roman" w:cs="Times New Roman"/>
-        </w:rPr>
-        <w:t xml:space="preserve"> dabei</w:t>
-      </w:r>
-      <w:r>
-        <w:rPr>
-          <w:rFonts w:ascii="Times New Roman" w:hAnsi="Times New Roman" w:cs="Times New Roman"/>
-        </w:rPr>
-        <w:t xml:space="preserve"> immer</w:t>
-      </w:r>
-      <w:r>
-        <w:rPr>
-          <w:rFonts w:ascii="Times New Roman" w:hAnsi="Times New Roman" w:cs="Times New Roman"/>
-        </w:rPr>
-        <w:t xml:space="preserve"> zwischen 0</w:t>
-      </w:r>
-      <w:r>
-        <w:rPr>
-          <w:rFonts w:ascii="Times New Roman" w:hAnsi="Times New Roman" w:cs="Times New Roman"/>
-        </w:rPr>
-        <w:t>.0</w:t>
-      </w:r>
-      <w:r>
-        <w:rPr>
-          <w:rFonts w:ascii="Times New Roman" w:hAnsi="Times New Roman" w:cs="Times New Roman"/>
-        </w:rPr>
-        <w:t xml:space="preserve"> und 1</w:t>
-      </w:r>
-      <w:r>
-        <w:rPr>
-          <w:rFonts w:ascii="Times New Roman" w:hAnsi="Times New Roman" w:cs="Times New Roman"/>
-        </w:rPr>
-        <w:t>.0</w:t>
-      </w:r>
-      <w:r>
-        <w:rPr>
-          <w:rFonts w:ascii="Times New Roman" w:hAnsi="Times New Roman" w:cs="Times New Roman"/>
-        </w:rPr>
-        <w:t>.</w:t>
-      </w:r>
-      <w:r>
-        <w:rPr>
-          <w:rFonts w:ascii="Times New Roman" w:hAnsi="Times New Roman" w:cs="Times New Roman"/>
-        </w:rPr>
-        <w:t xml:space="preserve"> Der Grund</w:t>
-      </w:r>
-      <w:r>
-        <w:rPr>
-          <w:rFonts w:ascii="Times New Roman" w:hAnsi="Times New Roman" w:cs="Times New Roman"/>
-        </w:rPr>
-        <w:t xml:space="preserve"> </w:t>
-      </w:r>
-      <w:r>
-        <w:rPr>
-          <w:rFonts w:ascii="Times New Roman" w:hAnsi="Times New Roman" w:cs="Times New Roman"/>
-        </w:rPr>
-        <w:t>h</w:t>
-      </w:r>
-      <w:r>
-        <w:rPr>
-          <w:rFonts w:ascii="Times New Roman" w:hAnsi="Times New Roman" w:cs="Times New Roman"/>
-        </w:rPr>
-        <w:t>ierfür ist, dass</w:t>
-      </w:r>
-      <w:r>
-        <w:rPr>
-          <w:rFonts w:ascii="Times New Roman" w:hAnsi="Times New Roman" w:cs="Times New Roman"/>
-        </w:rPr>
-        <w:t xml:space="preserve"> </w:t>
-      </w:r>
-      <w:r>
-        <w:rPr>
-          <w:rFonts w:ascii="Times New Roman" w:hAnsi="Times New Roman" w:cs="Times New Roman"/>
-        </w:rPr>
-        <w:t>eine Fläche</w:t>
-      </w:r>
-      <w:r>
-        <w:rPr>
-          <w:rFonts w:ascii="Times New Roman" w:hAnsi="Times New Roman" w:cs="Times New Roman"/>
-        </w:rPr>
-        <w:t xml:space="preserve"> </w:t>
-      </w:r>
-      <w:r>
-        <w:rPr>
-          <w:rFonts w:ascii="Times New Roman" w:hAnsi="Times New Roman" w:cs="Times New Roman"/>
-        </w:rPr>
-        <w:t xml:space="preserve">nicht weniger als 0 % oder mehr als 100 % </w:t>
-      </w:r>
-      <w:r>
-        <w:rPr>
-          <w:rFonts w:ascii="Times New Roman" w:hAnsi="Times New Roman" w:cs="Times New Roman"/>
-        </w:rPr>
-        <w:t>des einfallenden Lichtes reflektieren</w:t>
-      </w:r>
-      <w:r>
-        <w:rPr>
-          <w:rFonts w:ascii="Times New Roman" w:hAnsi="Times New Roman" w:cs="Times New Roman"/>
-        </w:rPr>
-        <w:t xml:space="preserve"> kann</w:t>
-      </w:r>
-      <w:r>
-        <w:rPr>
-          <w:rFonts w:ascii="Times New Roman" w:hAnsi="Times New Roman" w:cs="Times New Roman"/>
-        </w:rPr>
-        <w:t xml:space="preserve">. Außerdem ist das Endergebnis als ein RGB-Vektor definiert. Hierdurch wird der </w:t>
-      </w:r>
-      <w:r>
-        <w:rPr>
-          <w:rFonts w:ascii="Times New Roman" w:hAnsi="Times New Roman" w:cs="Times New Roman"/>
-        </w:rPr>
-        <w:t>Fresnel-</w:t>
-      </w:r>
-      <w:r>
-        <w:rPr>
-          <w:rFonts w:ascii="Times New Roman" w:hAnsi="Times New Roman" w:cs="Times New Roman"/>
-        </w:rPr>
-        <w:t>Effekt für alle drei Farbkanäle modelliert.</w:t>
-      </w:r>
-      <w:r>
-        <w:rPr>
-          <w:rFonts w:ascii="Times New Roman" w:hAnsi="Times New Roman" w:cs="Times New Roman"/>
-        </w:rPr>
-        <w:t xml:space="preserve"> </w:t>
-      </w:r>
-      <w:r>
-        <w:rPr>
-          <w:rFonts w:ascii="Times New Roman" w:hAnsi="Times New Roman" w:cs="Times New Roman"/>
-        </w:rPr>
-        <w:t>(vgl.rtr| rtrPape</w:t>
-      </w:r>
-      <w:r>
-        <w:rPr>
-          <w:rFonts w:ascii="Times New Roman" w:hAnsi="Times New Roman" w:cs="Times New Roman"/>
-        </w:rPr>
-        <w:t>r</w:t>
-      </w:r>
-      <w:r>
-        <w:rPr>
-          <w:rFonts w:ascii="Times New Roman" w:hAnsi="Times New Roman" w:cs="Times New Roman"/>
-        </w:rPr>
-        <w:t>|)</w:t>
-      </w:r>
-      <w:r>
-        <w:rPr>
-          <w:rFonts w:ascii="Times New Roman" w:hAnsi="Times New Roman" w:cs="Times New Roman"/>
-        </w:rPr>
-        <w:t xml:space="preserve">. </w:t>
-      </w:r>
-      <w:r>
-        <w:rPr>
-          <w:rFonts w:ascii="Times New Roman" w:hAnsi="Times New Roman" w:cs="Times New Roman"/>
-        </w:rPr>
-        <w:t xml:space="preserve">Die Folgende Grafik veranschaulicht für verschiedenen Materialien den Zusammenhang des Reflexionsanteiles in Abhängigkeit zum Eintrittswinkel. </w:t>
-      </w:r>
-    </w:p>
-    <w:p>
-      <w:pPr>
-        <w:rPr>
-          <w:rFonts w:ascii="Times New Roman" w:hAnsi="Times New Roman" w:cs="Times New Roman"/>
-        </w:rPr>
-      </w:pPr>
-    </w:p>
-    <w:p>
-      <w:pPr>
-        <w:rPr>
-          <w:rFonts w:ascii="Times New Roman" w:hAnsi="Times New Roman" w:cs="Times New Roman"/>
-        </w:rPr>
-      </w:pPr>
-    </w:p>
-    <w:p>
-      <w:pPr>
-        <w:rPr>
-          <w:rFonts w:ascii="Times New Roman" w:hAnsi="Times New Roman" w:cs="Times New Roman"/>
-        </w:rPr>
-      </w:pPr>
-    </w:p>
-    <w:p>
-      <w:pPr>
-        <w:rPr>
-          <w:rFonts w:ascii="Times New Roman" w:hAnsi="Times New Roman" w:cs="Times New Roman"/>
-        </w:rPr>
-      </w:pPr>
-    </w:p>
-    <w:p>
-      <w:pPr>
-        <w:rPr>
-          <w:rFonts w:ascii="Times New Roman" w:hAnsi="Times New Roman" w:cs="Times New Roman"/>
-        </w:rPr>
-      </w:pPr>
-      <w:r>
-        <w:rPr>
-          <w:rFonts w:ascii="Times New Roman" w:hAnsi="Times New Roman" w:cs="Times New Roman"/>
-        </w:rPr>
-        <w:t>(-   Bild  -)</w:t>
-      </w:r>
-    </w:p>
-    <w:p>
-      <w:pPr>
-        <w:rPr>
-          <w:rFonts w:ascii="Times New Roman" w:hAnsi="Times New Roman" w:cs="Times New Roman"/>
-        </w:rPr>
-      </w:pPr>
-    </w:p>
-    <w:p>
-      <w:pPr>
-        <w:rPr>
-          <w:rFonts w:ascii="Times New Roman" w:hAnsi="Times New Roman" w:cs="Times New Roman"/>
-        </w:rPr>
-      </w:pPr>
-    </w:p>
-    <w:p>
-      <w:pPr>
-        <w:rPr>
-          <w:rFonts w:ascii="Times New Roman" w:hAnsi="Times New Roman" w:cs="Times New Roman"/>
-        </w:rPr>
-      </w:pPr>
-    </w:p>
-    <w:p>
-      <w:pPr>
-        <w:rPr>
-          <w:rFonts w:ascii="Times New Roman" w:hAnsi="Times New Roman" w:cs="Times New Roman"/>
-        </w:rPr>
-      </w:pPr>
-    </w:p>
-    <w:p>
-      <w:pPr>
-        <w:rPr>
-          <w:rFonts w:ascii="Times New Roman" w:hAnsi="Times New Roman" w:cs="Times New Roman"/>
-        </w:rPr>
-      </w:pPr>
-      <w:r>
-        <w:rPr>
-          <w:rFonts w:ascii="Times New Roman" w:hAnsi="Times New Roman" w:cs="Times New Roman"/>
-        </w:rPr>
-        <w:t>In dem Diagramm fällt auf, dass der Reflexionsgrad</w:t>
-      </w:r>
-      <w:r>
-        <w:rPr>
-          <w:rFonts w:ascii="Times New Roman" w:hAnsi="Times New Roman" w:cs="Times New Roman"/>
-        </w:rPr>
-        <w:t xml:space="preserve"> bei einem Einfallswinkel von 0◦ bis etwa 45◦</w:t>
-      </w:r>
-      <w:r>
-        <w:rPr>
-          <w:rFonts w:ascii="Times New Roman" w:hAnsi="Times New Roman" w:cs="Times New Roman"/>
-        </w:rPr>
-        <w:t xml:space="preserve"> nahezu konstant</w:t>
-      </w:r>
-      <w:r>
-        <w:rPr>
-          <w:rFonts w:ascii="Times New Roman" w:hAnsi="Times New Roman" w:cs="Times New Roman"/>
-        </w:rPr>
-        <w:t xml:space="preserve"> und am Niedrigsten</w:t>
-      </w:r>
-      <w:r>
-        <w:rPr>
-          <w:rFonts w:ascii="Times New Roman" w:hAnsi="Times New Roman" w:cs="Times New Roman"/>
-        </w:rPr>
-        <w:t xml:space="preserve"> ist.  Zwischen 45◦und ca. 75◦ verändert sich der Reflexionsgrad deutlicher. </w:t>
-      </w:r>
-      <w:r>
-        <w:rPr>
-          <w:rFonts w:ascii="Times New Roman" w:hAnsi="Times New Roman" w:cs="Times New Roman"/>
-        </w:rPr>
-        <w:t>Im weiteren Verlauf des</w:t>
-      </w:r>
-      <w:r>
-        <w:rPr>
-          <w:rFonts w:ascii="Times New Roman" w:hAnsi="Times New Roman" w:cs="Times New Roman"/>
-        </w:rPr>
-        <w:t xml:space="preserve"> Reflexionsgrad</w:t>
-      </w:r>
-      <w:r>
-        <w:rPr>
-          <w:rFonts w:ascii="Times New Roman" w:hAnsi="Times New Roman" w:cs="Times New Roman"/>
-        </w:rPr>
-        <w:t>s</w:t>
-      </w:r>
-      <w:r>
-        <w:rPr>
-          <w:rFonts w:ascii="Times New Roman" w:hAnsi="Times New Roman" w:cs="Times New Roman"/>
-        </w:rPr>
-        <w:t xml:space="preserve"> zwischen 75◦und 90◦ </w:t>
-      </w:r>
-      <w:r>
-        <w:rPr>
-          <w:rFonts w:ascii="Times New Roman" w:hAnsi="Times New Roman" w:cs="Times New Roman"/>
-        </w:rPr>
-        <w:t xml:space="preserve">strebt dieser </w:t>
-      </w:r>
-      <w:r>
-        <w:rPr>
-          <w:rFonts w:ascii="Times New Roman" w:hAnsi="Times New Roman" w:cs="Times New Roman"/>
-        </w:rPr>
-        <w:t xml:space="preserve">fast exponentiell immer gegen 1. </w:t>
-      </w:r>
-      <w:r>
-        <w:rPr>
-          <w:rFonts w:ascii="Times New Roman" w:hAnsi="Times New Roman" w:cs="Times New Roman"/>
-        </w:rPr>
-        <w:t xml:space="preserve">Des Weiteren </w:t>
-      </w:r>
-      <w:r>
-        <w:rPr>
-          <w:rFonts w:ascii="Times New Roman" w:hAnsi="Times New Roman" w:cs="Times New Roman"/>
-        </w:rPr>
-        <w:t>zeigt die Grafik</w:t>
-      </w:r>
-      <w:r>
-        <w:rPr>
-          <w:rFonts w:ascii="Times New Roman" w:hAnsi="Times New Roman" w:cs="Times New Roman"/>
-        </w:rPr>
-        <w:t xml:space="preserve"> das Metalle wie beispielweise Kupfer Unterschiedliche Werte für die drei Farbkanäle Rot, Grün und Blau besitzen. Aufgrund dessen haben Metalle einen Farblichen Glanz, welcher für Kuper z.B. eher </w:t>
-      </w:r>
-      <w:r>
-        <w:rPr>
-          <w:rFonts w:ascii="Times New Roman" w:hAnsi="Times New Roman" w:cs="Times New Roman"/>
-        </w:rPr>
-        <w:t>rötlich</w:t>
-      </w:r>
-      <w:r>
-        <w:rPr>
-          <w:rFonts w:ascii="Times New Roman" w:hAnsi="Times New Roman" w:cs="Times New Roman"/>
-        </w:rPr>
-        <w:t xml:space="preserve"> ist</w:t>
-      </w:r>
-      <w:r>
-        <w:rPr>
-          <w:rFonts w:ascii="Times New Roman" w:hAnsi="Times New Roman" w:cs="Times New Roman"/>
-        </w:rPr>
-        <w:t xml:space="preserve"> und je</w:t>
-      </w:r>
-      <w:r>
-        <w:rPr>
-          <w:rFonts w:ascii="Times New Roman" w:hAnsi="Times New Roman" w:cs="Times New Roman"/>
-        </w:rPr>
-        <w:t xml:space="preserve"> nach Auftritts Winkel</w:t>
-      </w:r>
-      <w:r>
-        <w:rPr>
-          <w:rFonts w:ascii="Times New Roman" w:hAnsi="Times New Roman" w:cs="Times New Roman"/>
-        </w:rPr>
-        <w:t xml:space="preserve"> des Lichtes</w:t>
-      </w:r>
-      <w:r>
-        <w:rPr>
-          <w:rFonts w:ascii="Times New Roman" w:hAnsi="Times New Roman" w:cs="Times New Roman"/>
-        </w:rPr>
-        <w:t xml:space="preserve"> stärker oder weniger stark durchkommt</w:t>
-      </w:r>
-      <w:r>
-        <w:rPr>
-          <w:rFonts w:ascii="Times New Roman" w:hAnsi="Times New Roman" w:cs="Times New Roman"/>
-        </w:rPr>
-        <w:t xml:space="preserve">. </w:t>
-      </w:r>
-    </w:p>
-    <w:p>
-      <w:pPr>
-        <w:rPr>
-          <w:rFonts w:ascii="Times New Roman" w:hAnsi="Times New Roman" w:cs="Times New Roman"/>
-        </w:rPr>
-      </w:pPr>
-      <w:r>
-        <w:rPr>
-          <w:rFonts w:ascii="Times New Roman" w:hAnsi="Times New Roman" w:cs="Times New Roman"/>
-        </w:rPr>
-        <w:t xml:space="preserve">Zu erkennen ist außerdem, dass Metalle grundsätzlich einen deutlich Höheren </w:t>
-      </w:r>
-      <w:r>
-        <w:rPr>
-          <w:rFonts w:ascii="Times New Roman" w:hAnsi="Times New Roman" w:cs="Times New Roman"/>
-        </w:rPr>
-        <w:t>R</w:t>
-      </w:r>
-      <w:r>
-        <w:rPr>
-          <w:rFonts w:ascii="Times New Roman" w:hAnsi="Times New Roman" w:cs="Times New Roman"/>
-        </w:rPr>
-        <w:t xml:space="preserve">eflexionsgrad als Dielektrika besitzen. </w:t>
-      </w:r>
-      <w:r>
-        <w:rPr>
-          <w:rFonts w:ascii="Times New Roman" w:hAnsi="Times New Roman" w:cs="Times New Roman"/>
-        </w:rPr>
-        <w:t xml:space="preserve">Tatsächlich haben </w:t>
-      </w:r>
-      <w:r>
-        <w:rPr>
-          <w:rFonts w:ascii="Times New Roman" w:hAnsi="Times New Roman" w:cs="Times New Roman"/>
-        </w:rPr>
-        <w:t>die Dielektrika</w:t>
-      </w:r>
-      <w:r>
-        <w:rPr>
-          <w:rFonts w:ascii="Times New Roman" w:hAnsi="Times New Roman" w:cs="Times New Roman"/>
-        </w:rPr>
-        <w:t xml:space="preserve"> bei</w:t>
-      </w:r>
-      <w:r>
-        <w:rPr>
-          <w:rFonts w:ascii="Times New Roman" w:hAnsi="Times New Roman" w:cs="Times New Roman"/>
-        </w:rPr>
-        <w:t xml:space="preserve"> 0 Grad Einfallswinkel (F(0)) einen Reflexionsanteil von 1% bis maximal 17%, w</w:t>
-      </w:r>
-      <w:r>
-        <w:rPr>
-          <w:rFonts w:ascii="Times New Roman" w:hAnsi="Times New Roman" w:cs="Times New Roman"/>
-        </w:rPr>
-        <w:t>ährend</w:t>
-      </w:r>
-      <w:r>
-        <w:rPr>
-          <w:rFonts w:ascii="Times New Roman" w:hAnsi="Times New Roman" w:cs="Times New Roman"/>
-        </w:rPr>
-        <w:t xml:space="preserve"> Metalle einen Anteil größer gleich </w:t>
-      </w:r>
-      <w:r>
-        <w:rPr>
-          <w:rFonts w:ascii="Times New Roman" w:hAnsi="Times New Roman" w:cs="Times New Roman"/>
-        </w:rPr>
-        <w:t>50% besitzen.</w:t>
-      </w:r>
-      <w:r>
-        <w:rPr>
-          <w:rFonts w:ascii="Times New Roman" w:hAnsi="Times New Roman" w:cs="Times New Roman"/>
-        </w:rPr>
-        <w:t xml:space="preserve"> </w:t>
-      </w:r>
-      <w:r>
-        <w:rPr>
-          <w:rFonts w:ascii="Times New Roman" w:hAnsi="Times New Roman" w:cs="Times New Roman"/>
-        </w:rPr>
-        <w:t xml:space="preserve">Da der </w:t>
-      </w:r>
-      <w:r>
-        <w:rPr>
-          <w:rFonts w:ascii="Times New Roman" w:hAnsi="Times New Roman" w:cs="Times New Roman"/>
-        </w:rPr>
-        <w:t xml:space="preserve">Fresnel-Reflexionsgrad </w:t>
-      </w:r>
-      <w:r>
-        <w:rPr>
-          <w:rFonts w:ascii="Times New Roman" w:hAnsi="Times New Roman" w:cs="Times New Roman"/>
-        </w:rPr>
-        <w:t>im</w:t>
-      </w:r>
-      <w:r>
-        <w:rPr>
-          <w:rFonts w:ascii="Times New Roman" w:hAnsi="Times New Roman" w:cs="Times New Roman"/>
-        </w:rPr>
-        <w:t xml:space="preserve"> Bereich</w:t>
-      </w:r>
-      <w:r>
-        <w:rPr>
-          <w:rFonts w:ascii="Times New Roman" w:hAnsi="Times New Roman" w:cs="Times New Roman"/>
-        </w:rPr>
-        <w:t xml:space="preserve"> von </w:t>
-      </w:r>
-      <w:r>
-        <w:rPr>
-          <w:rFonts w:ascii="Times New Roman" w:hAnsi="Times New Roman" w:cs="Times New Roman"/>
-        </w:rPr>
-        <w:t>0</w:t>
-      </w:r>
-      <w:r>
-        <w:rPr>
-          <w:rFonts w:ascii="Times New Roman" w:hAnsi="Times New Roman" w:cs="Times New Roman"/>
-        </w:rPr>
-        <w:t xml:space="preserve"> Grad bis 45 Grad</w:t>
-      </w:r>
-      <w:r>
-        <w:rPr>
-          <w:rFonts w:ascii="Times New Roman" w:hAnsi="Times New Roman" w:cs="Times New Roman"/>
-        </w:rPr>
-        <w:t xml:space="preserve"> nahezu</w:t>
-      </w:r>
-      <w:r>
-        <w:rPr>
-          <w:rFonts w:ascii="Times New Roman" w:hAnsi="Times New Roman" w:cs="Times New Roman"/>
-        </w:rPr>
-        <w:t xml:space="preserve"> </w:t>
-      </w:r>
-      <w:r>
-        <w:rPr>
-          <w:rFonts w:ascii="Times New Roman" w:hAnsi="Times New Roman" w:cs="Times New Roman"/>
-        </w:rPr>
-        <w:t>identisch ist</w:t>
-      </w:r>
-      <w:r>
-        <w:rPr>
-          <w:rFonts w:ascii="Times New Roman" w:hAnsi="Times New Roman" w:cs="Times New Roman"/>
-        </w:rPr>
-        <w:t>,</w:t>
-      </w:r>
-      <w:r>
-        <w:rPr>
-          <w:rFonts w:ascii="Times New Roman" w:hAnsi="Times New Roman" w:cs="Times New Roman"/>
-        </w:rPr>
-        <w:t xml:space="preserve"> wird </w:t>
-      </w:r>
-      <w:r>
-        <w:rPr>
-          <w:rFonts w:ascii="Times New Roman" w:hAnsi="Times New Roman" w:cs="Times New Roman"/>
-        </w:rPr>
-        <w:t>bei 0 Grad</w:t>
-      </w:r>
-      <w:r>
-        <w:rPr>
-          <w:rFonts w:ascii="Times New Roman" w:hAnsi="Times New Roman" w:cs="Times New Roman"/>
-        </w:rPr>
-        <w:t>, der Wert</w:t>
-      </w:r>
-      <w:r>
-        <w:rPr>
-          <w:rFonts w:ascii="Times New Roman" w:hAnsi="Times New Roman" w:cs="Times New Roman"/>
-        </w:rPr>
-        <w:t xml:space="preserve"> </w:t>
-      </w:r>
-      <w:r>
-        <w:rPr>
-          <w:rFonts w:ascii="Times New Roman" w:hAnsi="Times New Roman" w:cs="Times New Roman"/>
-        </w:rPr>
-        <w:t xml:space="preserve">der Fresnel-Gleichung, </w:t>
-      </w:r>
-      <w:r>
-        <w:rPr>
-          <w:rFonts w:ascii="Times New Roman" w:hAnsi="Times New Roman" w:cs="Times New Roman"/>
-        </w:rPr>
-        <w:t xml:space="preserve">als </w:t>
-      </w:r>
-      <w:r>
-        <w:rPr>
-          <w:rFonts w:ascii="Times New Roman" w:hAnsi="Times New Roman" w:cs="Times New Roman"/>
-        </w:rPr>
-        <w:t xml:space="preserve">das </w:t>
-      </w:r>
-      <w:r>
-        <w:rPr>
-          <w:rFonts w:ascii="Times New Roman" w:hAnsi="Times New Roman" w:cs="Times New Roman"/>
-        </w:rPr>
-        <w:t>Basis-Reflexionsvermögen des</w:t>
-      </w:r>
-      <w:r>
-        <w:rPr>
-          <w:rFonts w:ascii="Times New Roman" w:hAnsi="Times New Roman" w:cs="Times New Roman"/>
-        </w:rPr>
-        <w:t xml:space="preserve"> </w:t>
-      </w:r>
-      <w:r>
-        <w:rPr>
-          <w:rFonts w:ascii="Times New Roman" w:hAnsi="Times New Roman" w:cs="Times New Roman"/>
-        </w:rPr>
-        <w:t xml:space="preserve">Materials </w:t>
-      </w:r>
-      <w:r>
-        <w:rPr>
-          <w:rFonts w:ascii="Times New Roman" w:hAnsi="Times New Roman" w:cs="Times New Roman"/>
-        </w:rPr>
-        <w:t>bezeichnet</w:t>
-      </w:r>
-      <w:r>
-        <w:rPr>
-          <w:rFonts w:ascii="Times New Roman" w:hAnsi="Times New Roman" w:cs="Times New Roman"/>
-        </w:rPr>
-        <w:t>.</w:t>
-      </w:r>
-      <w:r>
-        <w:rPr>
-          <w:rFonts w:ascii="Times New Roman" w:hAnsi="Times New Roman" w:cs="Times New Roman"/>
-        </w:rPr>
-        <w:t xml:space="preserve"> </w:t>
-      </w:r>
-      <w:r>
-        <w:rPr>
-          <w:rFonts w:ascii="Times New Roman" w:hAnsi="Times New Roman" w:cs="Times New Roman"/>
-        </w:rPr>
-        <w:t>Dieser stellt eine wichtige Konstant bei der Berechnung der Fresnel</w:t>
-      </w:r>
-      <w:r>
-        <w:rPr>
-          <w:rFonts w:ascii="Times New Roman" w:hAnsi="Times New Roman" w:cs="Times New Roman"/>
-        </w:rPr>
-        <w:t>-</w:t>
-      </w:r>
-      <w:r>
-        <w:rPr>
-          <w:rFonts w:ascii="Times New Roman" w:hAnsi="Times New Roman" w:cs="Times New Roman"/>
-        </w:rPr>
-        <w:t>Gleichung dar</w:t>
-      </w:r>
-      <w:r>
-        <w:rPr>
-          <w:rFonts w:ascii="Times New Roman" w:hAnsi="Times New Roman" w:cs="Times New Roman"/>
-        </w:rPr>
-        <w:t xml:space="preserve"> und wird im </w:t>
-      </w:r>
-      <w:r>
-        <w:rPr>
-          <w:rFonts w:ascii="Times New Roman" w:hAnsi="Times New Roman" w:cs="Times New Roman"/>
-        </w:rPr>
-        <w:t>Folgenden</w:t>
-      </w:r>
-      <w:r>
-        <w:rPr>
-          <w:rFonts w:ascii="Times New Roman" w:hAnsi="Times New Roman" w:cs="Times New Roman"/>
-        </w:rPr>
-        <w:t xml:space="preserve"> als F0 bezeichnet.</w:t>
-      </w:r>
-      <w:r>
-        <w:t xml:space="preserve"> </w:t>
-      </w:r>
-      <w:r>
-        <w:rPr>
-          <w:rFonts w:ascii="Times New Roman" w:hAnsi="Times New Roman" w:cs="Times New Roman"/>
-        </w:rPr>
-        <w:t xml:space="preserve">F0 </w:t>
-      </w:r>
-      <w:r>
-        <w:rPr>
-          <w:rFonts w:ascii="Times New Roman" w:hAnsi="Times New Roman" w:cs="Times New Roman"/>
-        </w:rPr>
-        <w:t xml:space="preserve">lässt sich dabei </w:t>
-      </w:r>
-      <w:r>
-        <w:rPr>
-          <w:rFonts w:ascii="Times New Roman" w:hAnsi="Times New Roman" w:cs="Times New Roman"/>
-        </w:rPr>
-        <w:t>mit Hilfe des sogenannten Brechungsindexes (IOR) berechnen</w:t>
-      </w:r>
-      <w:r>
-        <w:rPr>
-          <w:rFonts w:ascii="Times New Roman" w:hAnsi="Times New Roman" w:cs="Times New Roman"/>
-        </w:rPr>
-        <w:t xml:space="preserve"> </w:t>
-      </w:r>
-      <w:r>
-        <w:rPr>
-          <w:rFonts w:ascii="Times New Roman" w:hAnsi="Times New Roman" w:cs="Times New Roman"/>
-        </w:rPr>
-        <w:t>(vgl.rtr| rtrPaper|</w:t>
-      </w:r>
-      <w:r>
-        <w:rPr>
-          <w:rFonts w:ascii="Times New Roman" w:hAnsi="Times New Roman" w:cs="Times New Roman"/>
-        </w:rPr>
-        <w:t>DeFries</w:t>
-      </w:r>
-      <w:r>
-        <w:rPr>
-          <w:rFonts w:ascii="Times New Roman" w:hAnsi="Times New Roman" w:cs="Times New Roman"/>
-        </w:rPr>
-        <w:t>)</w:t>
-      </w:r>
-      <w:r>
-        <w:rPr>
-          <w:rFonts w:ascii="Times New Roman" w:hAnsi="Times New Roman" w:cs="Times New Roman"/>
-        </w:rPr>
-        <w:t>.</w:t>
-      </w:r>
-    </w:p>
-    <w:p>
-      <w:pPr>
-        <w:rPr>
-          <w:rFonts w:ascii="Times New Roman" w:hAnsi="Times New Roman" w:cs="Times New Roman"/>
-        </w:rPr>
-      </w:pPr>
-      <w:r>
-        <w:rPr>
-          <w:rFonts w:ascii="Times New Roman" w:hAnsi="Times New Roman" w:cs="Times New Roman"/>
-        </w:rPr>
-        <w:t xml:space="preserve">Die vollständigen Fresnel-Gleichungen </w:t>
-      </w:r>
-      <w:r>
-        <w:rPr>
-          <w:rFonts w:ascii="Times New Roman" w:hAnsi="Times New Roman" w:cs="Times New Roman"/>
-        </w:rPr>
-        <w:t>ist sehr</w:t>
-      </w:r>
-      <w:r>
-        <w:rPr>
-          <w:rFonts w:ascii="Times New Roman" w:hAnsi="Times New Roman" w:cs="Times New Roman"/>
-        </w:rPr>
-        <w:t xml:space="preserve"> komplex und benötigt</w:t>
-      </w:r>
-      <w:r>
-        <w:rPr>
-          <w:rFonts w:ascii="Times New Roman" w:hAnsi="Times New Roman" w:cs="Times New Roman"/>
-        </w:rPr>
-        <w:t xml:space="preserve"> einige</w:t>
-      </w:r>
-      <w:r>
-        <w:rPr>
-          <w:rFonts w:ascii="Times New Roman" w:hAnsi="Times New Roman" w:cs="Times New Roman"/>
-        </w:rPr>
-        <w:t xml:space="preserve"> Materialparamet</w:t>
-      </w:r>
-      <w:r>
-        <w:rPr>
-          <w:rFonts w:ascii="Times New Roman" w:hAnsi="Times New Roman" w:cs="Times New Roman"/>
-        </w:rPr>
-        <w:t>er, wodurch diese Funktion nicht besonders einfach</w:t>
-      </w:r>
-      <w:r>
-        <w:rPr>
-          <w:rFonts w:ascii="Times New Roman" w:hAnsi="Times New Roman" w:cs="Times New Roman"/>
-        </w:rPr>
-        <w:t xml:space="preserve"> für Künstler</w:t>
-      </w:r>
-      <w:r>
-        <w:rPr>
-          <w:rFonts w:ascii="Times New Roman" w:hAnsi="Times New Roman" w:cs="Times New Roman"/>
-        </w:rPr>
-        <w:t xml:space="preserve"> und Entwickler</w:t>
-      </w:r>
-      <w:r>
-        <w:rPr>
-          <w:rFonts w:ascii="Times New Roman" w:hAnsi="Times New Roman" w:cs="Times New Roman"/>
-        </w:rPr>
-        <w:t xml:space="preserve"> </w:t>
-      </w:r>
-      <w:r>
-        <w:rPr>
-          <w:rFonts w:ascii="Times New Roman" w:hAnsi="Times New Roman" w:cs="Times New Roman"/>
-        </w:rPr>
-        <w:t>zu benutzen ist. Wie bei</w:t>
-      </w:r>
-      <w:r>
-        <w:rPr>
-          <w:rFonts w:ascii="Times New Roman" w:hAnsi="Times New Roman" w:cs="Times New Roman"/>
-        </w:rPr>
-        <w:t xml:space="preserve"> </w:t>
-      </w:r>
-      <w:r>
-        <w:rPr>
-          <w:rFonts w:ascii="Times New Roman" w:hAnsi="Times New Roman" w:cs="Times New Roman"/>
-        </w:rPr>
-        <w:t xml:space="preserve">den anderen Funktionen auch wird bei der Fresnel-Gleichung eine Approximationsfunktion genutzt, die Sogenannte </w:t>
-      </w:r>
-      <w:r>
-        <w:rPr>
-          <w:rFonts w:ascii="Times New Roman" w:hAnsi="Times New Roman" w:cs="Times New Roman"/>
-        </w:rPr>
-        <w:t>Fresnel-Schlick</w:t>
-      </w:r>
-      <w:r>
-        <w:rPr>
-          <w:rFonts w:ascii="Times New Roman" w:hAnsi="Times New Roman" w:cs="Times New Roman"/>
-        </w:rPr>
-        <w:t xml:space="preserve"> Approximation, welche </w:t>
-      </w:r>
-      <w:r>
-        <w:rPr>
-          <w:rFonts w:ascii="Times New Roman" w:hAnsi="Times New Roman" w:cs="Times New Roman"/>
-        </w:rPr>
-        <w:t>die</w:t>
-      </w:r>
-      <w:r>
-        <w:rPr>
-          <w:rFonts w:ascii="Times New Roman" w:hAnsi="Times New Roman" w:cs="Times New Roman"/>
-        </w:rPr>
-        <w:t xml:space="preserve"> Form besitzt: </w:t>
-      </w:r>
-    </w:p>
-    <w:p>
-      <w:pPr>
-        <w:rPr>
-          <w:rFonts w:ascii="Times New Roman" w:hAnsi="Times New Roman" w:cs="Times New Roman"/>
-        </w:rPr>
-      </w:pPr>
-      <w:r>
-        <w:rPr>
-          <w:rFonts w:ascii="Times New Roman" w:hAnsi="Times New Roman" w:cs="Times New Roman"/>
-        </w:rPr>
-        <w:t xml:space="preserve">(-Formel -) </w:t>
-      </w:r>
-    </w:p>
-    <w:p>
-      <w:pPr>
-        <w:rPr>
-          <w:rFonts w:ascii="Times New Roman" w:hAnsi="Times New Roman" w:cs="Times New Roman"/>
-        </w:rPr>
-      </w:pPr>
-    </w:p>
-    <w:p>
-      <w:pPr>
-        <w:rPr>
-          <w:rFonts w:ascii="Times New Roman" w:hAnsi="Times New Roman" w:cs="Times New Roman"/>
-        </w:rPr>
-      </w:pPr>
-      <w:r>
-        <w:rPr>
-          <w:rFonts w:ascii="Times New Roman" w:hAnsi="Times New Roman" w:cs="Times New Roman"/>
-        </w:rPr>
-        <w:t>Was auffällt ist, dass die Fresnel-Schlick Funktion nicht die Oberflächennormale n sondern den Halfway-Verktor h zur Berechnung des Eintrittes Winkels verwendet. Dies hängt damit zusammen, dass</w:t>
-      </w:r>
-      <w:r>
-        <w:rPr>
-          <w:rFonts w:ascii="Times New Roman" w:hAnsi="Times New Roman" w:cs="Times New Roman"/>
-        </w:rPr>
-        <w:t xml:space="preserve"> auch bei der Fresnel-Gleichung nur die aktiven Mikrofacetten betrachtet werden. Für die</w:t>
-      </w:r>
-      <w:r>
-        <w:rPr>
-          <w:rFonts w:ascii="Times New Roman" w:hAnsi="Times New Roman" w:cs="Times New Roman"/>
-        </w:rPr>
-        <w:t xml:space="preserve"> </w:t>
-      </w:r>
-      <w:r>
-        <w:rPr>
-          <w:rFonts w:ascii="Times New Roman" w:hAnsi="Times New Roman" w:cs="Times New Roman"/>
-        </w:rPr>
-        <w:t xml:space="preserve">Oberflächennormale m einer Mikrofacette gilt m = h. </w:t>
-      </w:r>
-      <w:r>
-        <w:rPr>
-          <w:rFonts w:ascii="Times New Roman" w:hAnsi="Times New Roman" w:cs="Times New Roman"/>
-        </w:rPr>
-        <w:t xml:space="preserve">Somit wird auch bei der Fresnel-Gleichung die Orientierung der Mikrofacetten mit einbezogen. </w:t>
-      </w:r>
-    </w:p>
-    <w:p>
-      <w:pPr>
-        <w:rPr>
-          <w:rFonts w:ascii="Times New Roman" w:hAnsi="Times New Roman" w:cs="Times New Roman"/>
-        </w:rPr>
-      </w:pPr>
-      <w:r>
-        <w:rPr>
-          <w:rFonts w:ascii="Times New Roman" w:hAnsi="Times New Roman" w:cs="Times New Roman"/>
-        </w:rPr>
-        <w:t xml:space="preserve">Des Weiteren ist es möglich bei </w:t>
-      </w:r>
-      <w:r>
-        <w:rPr>
-          <w:rFonts w:ascii="Times New Roman" w:hAnsi="Times New Roman" w:cs="Times New Roman"/>
-        </w:rPr>
-        <w:t xml:space="preserve">der Berechnung </w:t>
-      </w:r>
-      <w:r>
-        <w:rPr>
-          <w:rFonts w:ascii="Times New Roman" w:hAnsi="Times New Roman" w:cs="Times New Roman"/>
-        </w:rPr>
-        <w:t xml:space="preserve">der Fresnel-Gleichung noch zusätzliche Annährung zu machen. Für die </w:t>
-      </w:r>
-      <w:r>
-        <w:rPr>
-          <w:rFonts w:ascii="Times New Roman" w:hAnsi="Times New Roman" w:cs="Times New Roman"/>
-        </w:rPr>
-        <w:t xml:space="preserve">dielektrischen Oberflächen </w:t>
-      </w:r>
-      <w:r>
-        <w:rPr>
-          <w:rFonts w:ascii="Times New Roman" w:hAnsi="Times New Roman" w:cs="Times New Roman"/>
-        </w:rPr>
-        <w:t xml:space="preserve">wird beispielweise ein Fester </w:t>
-      </w:r>
-      <w:r>
-        <w:rPr>
-          <w:rFonts w:ascii="Times New Roman" w:hAnsi="Times New Roman" w:cs="Times New Roman"/>
-        </w:rPr>
-        <w:t>Basisreflexionsgrad</w:t>
-      </w:r>
-      <w:r>
-        <w:rPr>
-          <w:rFonts w:ascii="Times New Roman" w:hAnsi="Times New Roman" w:cs="Times New Roman"/>
-        </w:rPr>
-        <w:t xml:space="preserve"> gesetzt (F0 = 0,04), welcher </w:t>
-      </w:r>
-      <w:r>
-        <w:rPr>
-          <w:rFonts w:ascii="Times New Roman" w:hAnsi="Times New Roman" w:cs="Times New Roman"/>
-        </w:rPr>
-        <w:t xml:space="preserve">dennoch </w:t>
-      </w:r>
-      <w:r>
-        <w:rPr>
-          <w:rFonts w:ascii="Times New Roman" w:hAnsi="Times New Roman" w:cs="Times New Roman"/>
-        </w:rPr>
-        <w:t>zu physikalisch plausiblen Ergebnissen</w:t>
-      </w:r>
-      <w:r>
-        <w:rPr>
-          <w:rFonts w:ascii="Times New Roman" w:hAnsi="Times New Roman" w:cs="Times New Roman"/>
-        </w:rPr>
-        <w:t xml:space="preserve"> führt.   </w:t>
-      </w:r>
-    </w:p>
-    <w:p>
-      <w:pPr>
-        <w:rPr>
-          <w:rFonts w:ascii="Times New Roman" w:hAnsi="Times New Roman" w:cs="Times New Roman"/>
-        </w:rPr>
-      </w:pPr>
-    </w:p>
-    <w:p>
-      <w:pPr>
-        <w:rPr>
-          <w:rFonts w:ascii="Times New Roman" w:hAnsi="Times New Roman" w:cs="Times New Roman"/>
-          <w:b/>
-          <w:bCs/>
-        </w:rPr>
-      </w:pPr>
-      <w:r>
-        <w:rPr>
-          <w:rFonts w:ascii="Times New Roman" w:hAnsi="Times New Roman" w:cs="Times New Roman"/>
-          <w:b/>
-          <w:bCs/>
-        </w:rPr>
-        <w:t>Projektbeschreibung</w:t>
-      </w:r>
-    </w:p>
-    <w:p>
-      <w:pPr>
-        <w:rPr>
-          <w:rFonts w:ascii="Times New Roman" w:hAnsi="Times New Roman" w:cs="Times New Roman"/>
-        </w:rPr>
-      </w:pPr>
-      <w:r>
-        <w:rPr>
-          <w:rFonts w:ascii="Times New Roman" w:hAnsi="Times New Roman" w:cs="Times New Roman"/>
-        </w:rPr>
-        <w:t>Dies ist Mathematisch korrekt, erscheint aber bei erster Betrachtung nicht intuitiv.</w:t>
-      </w:r>
-    </w:p>
-    <w:p>
-      <w:pPr>
-        <w:rPr>
-          <w:rFonts w:ascii="Times New Roman" w:hAnsi="Times New Roman" w:cs="Times New Roman"/>
-        </w:rPr>
-      </w:pPr>
-    </w:p>
+    </w:p>
+    <w:p>
+      <w:pPr>
+        <w:rPr>
+          <w:rFonts w:ascii="Times New Roman" w:hAnsi="Times New Roman" w:cs="Times New Roman"/>
+        </w:rPr>
+      </w:pPr>
+    </w:p>
+    <w:p>
+      <w:pPr>
+        <w:rPr>
+          <w:rFonts w:ascii="Times New Roman" w:hAnsi="Times New Roman" w:cs="Times New Roman"/>
+        </w:rPr>
+      </w:pPr>
+      <w:r>
+        <w:rPr>
+          <w:rFonts w:ascii="Times New Roman" w:hAnsi="Times New Roman" w:cs="Times New Roman"/>
+        </w:rPr>
+        <w:t xml:space="preserve">(-Code-) </w:t>
+      </w:r>
+    </w:p>
+    <w:p>
+      <w:pPr>
+        <w:rPr>
+          <w:rFonts w:ascii="Times New Roman" w:hAnsi="Times New Roman" w:cs="Times New Roman"/>
+        </w:rPr>
+      </w:pPr>
+    </w:p>
+    <w:p/>
     <w:sectPr>
       <w:pgSz w:w="11906" w:h="16838"/>
       <w:pgMar w:top="1417" w:right="1417" w:bottom="1134" w:left="1417" w:header="708" w:footer="708" w:gutter="0"/>
@@ -6891,7 +8771,6 @@
   <w:style w:type="character" w:default="1" w:styleId="Absatz-Standardschriftart">
     <w:name w:val="Default Paragraph Font"/>
     <w:uiPriority w:val="1"/>
-    <w:semiHidden/>
     <w:unhideWhenUsed/>
   </w:style>
   <w:style w:type="table" w:default="1" w:styleId="NormaleTabelle">
@@ -6935,6 +8814,29 @@
     <w:name w:val="highlight"/>
     <w:basedOn w:val="Absatz-Standardschriftart"/>
     <w:rsid w:val="006A5719"/>
+  </w:style>
+  <w:style w:type="character" w:styleId="Hyperlink">
+    <w:name w:val="Hyperlink"/>
+    <w:basedOn w:val="Absatz-Standardschriftart"/>
+    <w:uiPriority w:val="99"/>
+    <w:unhideWhenUsed/>
+    <w:rsid w:val="005C0381"/>
+    <w:rPr>
+      <w:color w:val="0563C1" w:themeColor="hyperlink"/>
+      <w:u w:val="single"/>
+    </w:rPr>
+  </w:style>
+  <w:style w:type="character" w:styleId="NichtaufgelsteErwhnung">
+    <w:name w:val="Unresolved Mention"/>
+    <w:basedOn w:val="Absatz-Standardschriftart"/>
+    <w:uiPriority w:val="99"/>
+    <w:semiHidden/>
+    <w:unhideWhenUsed/>
+    <w:rsid w:val="005C0381"/>
+    <w:rPr>
+      <w:color w:val="605E5C"/>
+      <w:shd w:val="clear" w:color="auto" w:fill="E1DFDD"/>
+    </w:rPr>
   </w:style>
 </w:styles>
 </file>

</xml_diff>